<commit_message>
Cambios en el apartado 4 y 5
</commit_message>
<xml_diff>
--- a/TG1_nachollorca.docx
+++ b/TG1_nachollorca.docx
@@ -1,6 +1,6 @@
 
 <file path=word/document.xml><?xml version="1.0" encoding="utf-8"?>
-<w:document xmlns:wpc="http://schemas.microsoft.com/office/word/2010/wordprocessingCanvas" xmlns:mc="http://schemas.openxmlformats.org/markup-compatibility/2006" xmlns:o="urn:schemas-microsoft-com:office:office" xmlns:r="http://schemas.openxmlformats.org/officeDocument/2006/relationships" xmlns:m="http://schemas.openxmlformats.org/officeDocument/2006/math" xmlns:v="urn:schemas-microsoft-com:vml" xmlns:wp14="http://schemas.microsoft.com/office/word/2010/wordprocessingDrawing" xmlns:wp="http://schemas.openxmlformats.org/drawingml/2006/wordprocessingDrawing" xmlns:w10="urn:schemas-microsoft-com:office:word" xmlns:w="http://schemas.openxmlformats.org/wordprocessingml/2006/main" xmlns:w14="http://schemas.microsoft.com/office/word/2010/wordml" xmlns:w15="http://schemas.microsoft.com/office/word/2012/wordml" xmlns:wpg="http://schemas.microsoft.com/office/word/2010/wordprocessingGroup" xmlns:wpi="http://schemas.microsoft.com/office/word/2010/wordprocessingInk" xmlns:wne="http://schemas.microsoft.com/office/word/2006/wordml" xmlns:wps="http://schemas.microsoft.com/office/word/2010/wordprocessingShape" mc:Ignorable="w14 w15 wp14">
+<w:document xmlns:wpc="http://schemas.microsoft.com/office/word/2010/wordprocessingCanvas" xmlns:cx="http://schemas.microsoft.com/office/drawing/2014/chartex" xmlns:cx1="http://schemas.microsoft.com/office/drawing/2015/9/8/chartex" xmlns:cx2="http://schemas.microsoft.com/office/drawing/2015/10/21/chartex" xmlns:cx3="http://schemas.microsoft.com/office/drawing/2016/5/9/chartex" xmlns:cx4="http://schemas.microsoft.com/office/drawing/2016/5/10/chartex" xmlns:cx5="http://schemas.microsoft.com/office/drawing/2016/5/11/chartex" xmlns:mc="http://schemas.openxmlformats.org/markup-compatibility/2006" xmlns:o="urn:schemas-microsoft-com:office:office" xmlns:r="http://schemas.openxmlformats.org/officeDocument/2006/relationships" xmlns:m="http://schemas.openxmlformats.org/officeDocument/2006/math" xmlns:v="urn:schemas-microsoft-com:vml" xmlns:wp14="http://schemas.microsoft.com/office/word/2010/wordprocessingDrawing" xmlns:wp="http://schemas.openxmlformats.org/drawingml/2006/wordprocessingDrawing" xmlns:w10="urn:schemas-microsoft-com:office:word" xmlns:w="http://schemas.openxmlformats.org/wordprocessingml/2006/main" xmlns:w14="http://schemas.microsoft.com/office/word/2010/wordml" xmlns:w15="http://schemas.microsoft.com/office/word/2012/wordml" xmlns:w16se="http://schemas.microsoft.com/office/word/2015/wordml/symex" xmlns:wpg="http://schemas.microsoft.com/office/word/2010/wordprocessingGroup" xmlns:wpi="http://schemas.microsoft.com/office/word/2010/wordprocessingInk" xmlns:wne="http://schemas.microsoft.com/office/word/2006/wordml" xmlns:wps="http://schemas.microsoft.com/office/word/2010/wordprocessingShape" mc:Ignorable="w14 w15 w16se wp14">
   <w:body>
     <w:sdt>
       <w:sdtPr>
@@ -21,7 +21,7 @@
       <w:sdtContent>
         <w:p>
           <w:pPr>
-            <w:pStyle w:val="TtulodeTDC"/>
+            <w:pStyle w:val="TtuloTDC"/>
           </w:pPr>
           <w:r>
             <w:t>Contenido</w:t>
@@ -3870,15 +3870,7 @@
     </w:p>
     <w:p>
       <w:r>
-        <w:t xml:space="preserve">En este apartado debe incluirse un enlace (URL) a un repositorio en </w:t>
-      </w:r>
-      <w:proofErr w:type="spellStart"/>
-      <w:r>
-        <w:t>GitHub</w:t>
-      </w:r>
-      <w:proofErr w:type="spellEnd"/>
-      <w:r>
-        <w:t xml:space="preserve"> </w:t>
+        <w:t xml:space="preserve">En este apartado debe incluirse un enlace (URL) a un repositorio en GitHub </w:t>
       </w:r>
       <w:r>
         <w:t xml:space="preserve">o </w:t>
@@ -3940,8 +3932,6 @@
       <w:r>
         <w:t xml:space="preserve"> del trabajo.</w:t>
       </w:r>
-      <w:bookmarkStart w:id="4" w:name="_GoBack"/>
-      <w:bookmarkEnd w:id="4"/>
     </w:p>
     <w:p/>
     <w:p>
@@ -3949,14 +3939,14 @@
         <w:pStyle w:val="Ttulo1"/>
         <w:spacing w:before="360"/>
       </w:pPr>
-      <w:bookmarkStart w:id="5" w:name="_Toc444537690"/>
+      <w:bookmarkStart w:id="4" w:name="_Toc444537690"/>
       <w:r>
         <w:t xml:space="preserve">2. </w:t>
       </w:r>
       <w:r>
         <w:t>Descripción del tipo de tecnología</w:t>
       </w:r>
-      <w:bookmarkEnd w:id="5"/>
+      <w:bookmarkEnd w:id="4"/>
     </w:p>
     <w:p>
       <w:r>
@@ -4019,7 +4009,7 @@
       <w:pPr>
         <w:pStyle w:val="Ttulo1"/>
       </w:pPr>
-      <w:bookmarkStart w:id="6" w:name="_Toc444537691"/>
+      <w:bookmarkStart w:id="5" w:name="_Toc444537691"/>
       <w:r>
         <w:lastRenderedPageBreak/>
         <w:t xml:space="preserve">3. </w:t>
@@ -4030,132 +4020,116 @@
       <w:r>
         <w:t xml:space="preserve"> (documentos)</w:t>
       </w:r>
+      <w:bookmarkEnd w:id="5"/>
+    </w:p>
+    <w:p>
+      <w:r>
+        <w:t>En los sub-apartados de este apartado se deben indicar documentos de interés para aprender sobre el tipo de tecnología en general, y sobre cada una de las tecnologías elegidas.</w:t>
+      </w:r>
+    </w:p>
+    <w:p>
+      <w:r>
+        <w:t xml:space="preserve">Sobre cada </w:t>
+      </w:r>
+      <w:r>
+        <w:t>documento</w:t>
+      </w:r>
+      <w:r>
+        <w:t xml:space="preserve"> se debe </w:t>
+      </w:r>
+    </w:p>
+    <w:p>
+      <w:pPr>
+        <w:pStyle w:val="Ttulo2"/>
+      </w:pPr>
+      <w:bookmarkStart w:id="6" w:name="_Toc444537692"/>
+      <w:r>
+        <w:t>3.</w:t>
+      </w:r>
+      <w:r>
+        <w:t>1 Fuentes sobre el tipo de tecnología</w:t>
+      </w:r>
+      <w:r>
+        <w:t xml:space="preserve"> en general</w:t>
+      </w:r>
       <w:bookmarkEnd w:id="6"/>
     </w:p>
     <w:p>
-      <w:r>
-        <w:t>En los sub-apartados de este apartado se deben indicar documentos de interés para aprender sobre el tipo de tecnología en general, y sobre cada una de las tecnologías elegidas.</w:t>
-      </w:r>
-    </w:p>
-    <w:p>
-      <w:r>
-        <w:t xml:space="preserve">Sobre cada </w:t>
-      </w:r>
-      <w:r>
-        <w:t>documento</w:t>
-      </w:r>
-      <w:r>
-        <w:t xml:space="preserve"> se debe </w:t>
-      </w:r>
-    </w:p>
+      <w:pPr>
+        <w:pStyle w:val="Ttulo3"/>
+      </w:pPr>
+      <w:bookmarkStart w:id="7" w:name="_Toc444537693"/>
+      <w:r>
+        <w:t>3.1.1 Fuente de información 1 sobre el tipo de tecnología en general</w:t>
+      </w:r>
+      <w:bookmarkEnd w:id="7"/>
+    </w:p>
+    <w:p>
+      <w:pPr>
+        <w:pStyle w:val="Ttulo3"/>
+      </w:pPr>
+      <w:bookmarkStart w:id="8" w:name="_Toc444537694"/>
+      <w:r>
+        <w:t>3.1.2 Fuente de información 2 sobre el tipo de tecnología en general</w:t>
+      </w:r>
+      <w:bookmarkEnd w:id="8"/>
+    </w:p>
+    <w:p>
+      <w:pPr>
+        <w:pStyle w:val="Ttulo3"/>
+      </w:pPr>
+      <w:bookmarkStart w:id="9" w:name="_Toc444537695"/>
+      <w:r>
+        <w:t>3.1.n Fuente de información n sobre el tipo de tecnología en general</w:t>
+      </w:r>
+      <w:bookmarkEnd w:id="9"/>
+    </w:p>
+    <w:p/>
     <w:p>
       <w:pPr>
         <w:pStyle w:val="Ttulo2"/>
       </w:pPr>
-      <w:bookmarkStart w:id="7" w:name="_Toc444537692"/>
-      <w:r>
-        <w:t>3.</w:t>
-      </w:r>
-      <w:r>
-        <w:t>1 Fuentes sobre el tipo de tecnología</w:t>
-      </w:r>
-      <w:r>
-        <w:t xml:space="preserve"> en general</w:t>
-      </w:r>
-      <w:bookmarkEnd w:id="7"/>
+      <w:bookmarkStart w:id="10" w:name="_Toc444537696"/>
+      <w:r>
+        <w:t xml:space="preserve">3.2 </w:t>
+      </w:r>
+      <w:r>
+        <w:t>Fuentes sobre la tecnología</w:t>
+      </w:r>
+      <w:r>
+        <w:t xml:space="preserve"> específica A</w:t>
+      </w:r>
+      <w:bookmarkEnd w:id="10"/>
     </w:p>
     <w:p>
       <w:pPr>
         <w:pStyle w:val="Ttulo3"/>
       </w:pPr>
-      <w:bookmarkStart w:id="8" w:name="_Toc444537693"/>
-      <w:r>
-        <w:t>3.1.1 Fuente de información 1 sobre el tipo de tecnología en general</w:t>
-      </w:r>
-      <w:bookmarkEnd w:id="8"/>
+      <w:bookmarkStart w:id="11" w:name="_Toc444537697"/>
+      <w:r>
+        <w:t>3.2.1 Fuente de información 1 sobre la tecnología específica A</w:t>
+      </w:r>
+      <w:bookmarkEnd w:id="11"/>
     </w:p>
     <w:p>
       <w:pPr>
         <w:pStyle w:val="Ttulo3"/>
       </w:pPr>
-      <w:bookmarkStart w:id="9" w:name="_Toc444537694"/>
-      <w:r>
-        <w:t>3.1.2 Fuente de información 2 sobre el tipo de tecnología en general</w:t>
-      </w:r>
-      <w:bookmarkEnd w:id="9"/>
+      <w:bookmarkStart w:id="12" w:name="_Toc444537698"/>
+      <w:r>
+        <w:t>3.2.2 Fuente de información 2 sobre la tecnología específica A</w:t>
+      </w:r>
+      <w:bookmarkEnd w:id="12"/>
     </w:p>
     <w:p>
       <w:pPr>
         <w:pStyle w:val="Ttulo3"/>
       </w:pPr>
-      <w:bookmarkStart w:id="10" w:name="_Toc444537695"/>
-      <w:r>
-        <w:t>3.1</w:t>
-      </w:r>
-      <w:proofErr w:type="gramStart"/>
-      <w:r>
-        <w:t>.n</w:t>
-      </w:r>
-      <w:proofErr w:type="gramEnd"/>
-      <w:r>
-        <w:t xml:space="preserve"> Fuente de información n sobre el tipo de tecnología en general</w:t>
-      </w:r>
-      <w:bookmarkEnd w:id="10"/>
-    </w:p>
-    <w:p/>
-    <w:p>
-      <w:pPr>
-        <w:pStyle w:val="Ttulo2"/>
-      </w:pPr>
-      <w:bookmarkStart w:id="11" w:name="_Toc444537696"/>
-      <w:r>
-        <w:t xml:space="preserve">3.2 </w:t>
-      </w:r>
-      <w:r>
-        <w:t>Fuentes sobre la tecnología</w:t>
-      </w:r>
-      <w:r>
-        <w:t xml:space="preserve"> específica A</w:t>
-      </w:r>
-      <w:bookmarkEnd w:id="11"/>
-    </w:p>
-    <w:p>
-      <w:pPr>
-        <w:pStyle w:val="Ttulo3"/>
-      </w:pPr>
-      <w:bookmarkStart w:id="12" w:name="_Toc444537697"/>
-      <w:r>
-        <w:t>3.2.1 Fuente de información 1 sobre la tecnología específica A</w:t>
-      </w:r>
-      <w:bookmarkEnd w:id="12"/>
-    </w:p>
-    <w:p>
-      <w:pPr>
-        <w:pStyle w:val="Ttulo3"/>
-      </w:pPr>
-      <w:bookmarkStart w:id="13" w:name="_Toc444537698"/>
-      <w:r>
-        <w:t>3.2.2 Fuente de información 2 sobre la tecnología específica A</w:t>
+      <w:bookmarkStart w:id="13" w:name="_Toc444537699"/>
+      <w:r>
+        <w:t>3.2.n Fuente de información n sobre la tecnología específica A</w:t>
       </w:r>
       <w:bookmarkEnd w:id="13"/>
-    </w:p>
-    <w:p>
-      <w:pPr>
-        <w:pStyle w:val="Ttulo3"/>
-      </w:pPr>
-      <w:bookmarkStart w:id="14" w:name="_Toc444537699"/>
-      <w:r>
-        <w:t>3.2</w:t>
-      </w:r>
-      <w:proofErr w:type="gramStart"/>
-      <w:r>
-        <w:t>.n</w:t>
-      </w:r>
-      <w:proofErr w:type="gramEnd"/>
-      <w:r>
-        <w:t xml:space="preserve"> Fuente de información n sobre la tecnología específica A</w:t>
-      </w:r>
-      <w:bookmarkEnd w:id="14"/>
     </w:p>
     <w:p/>
     <w:p/>
@@ -4163,7 +4137,7 @@
       <w:pPr>
         <w:pStyle w:val="Ttulo2"/>
       </w:pPr>
-      <w:bookmarkStart w:id="15" w:name="_Toc444537700"/>
+      <w:bookmarkStart w:id="14" w:name="_Toc444537700"/>
       <w:r>
         <w:t xml:space="preserve">3.3 </w:t>
       </w:r>
@@ -4173,15 +4147,25 @@
       <w:r>
         <w:t xml:space="preserve"> específica B</w:t>
       </w:r>
+      <w:bookmarkEnd w:id="14"/>
+    </w:p>
+    <w:p>
+      <w:pPr>
+        <w:pStyle w:val="Ttulo3"/>
+      </w:pPr>
+      <w:bookmarkStart w:id="15" w:name="_Toc444537701"/>
+      <w:r>
+        <w:t>3.3.1 Fuente de información 1 sobre la tecnología específica B</w:t>
+      </w:r>
       <w:bookmarkEnd w:id="15"/>
     </w:p>
     <w:p>
       <w:pPr>
         <w:pStyle w:val="Ttulo3"/>
       </w:pPr>
-      <w:bookmarkStart w:id="16" w:name="_Toc444537701"/>
-      <w:r>
-        <w:t>3.3.1 Fuente de información 1 sobre la tecnología específica B</w:t>
+      <w:bookmarkStart w:id="16" w:name="_Toc444537702"/>
+      <w:r>
+        <w:t>3.3.2 Fuente de información 2 sobre la tecnología específica B</w:t>
       </w:r>
       <w:bookmarkEnd w:id="16"/>
     </w:p>
@@ -4189,60 +4173,432 @@
       <w:pPr>
         <w:pStyle w:val="Ttulo3"/>
       </w:pPr>
-      <w:bookmarkStart w:id="17" w:name="_Toc444537702"/>
-      <w:r>
-        <w:t>3.3.2 Fuente de información 2 sobre la tecnología específica B</w:t>
+      <w:bookmarkStart w:id="17" w:name="_Toc444537703"/>
+      <w:r>
+        <w:t>3.3.n Fuente de información n sobre la tecnología específica B</w:t>
       </w:r>
       <w:bookmarkEnd w:id="17"/>
     </w:p>
+    <w:p/>
+    <w:p/>
+    <w:p/>
+    <w:p/>
+    <w:p/>
+    <w:p/>
+    <w:p/>
+    <w:p>
+      <w:pPr>
+        <w:pStyle w:val="Ttulo1"/>
+      </w:pPr>
+      <w:bookmarkStart w:id="18" w:name="_Toc444537704"/>
+      <w:r>
+        <w:lastRenderedPageBreak/>
+        <w:t xml:space="preserve">4. </w:t>
+      </w:r>
+      <w:r>
+        <w:t>Fuentes de información</w:t>
+      </w:r>
+      <w:r>
+        <w:t xml:space="preserve"> (cursos no gratuitos)</w:t>
+      </w:r>
+      <w:bookmarkEnd w:id="18"/>
+    </w:p>
+    <w:p>
+      <w:pPr>
+        <w:pStyle w:val="Ttulo2"/>
+      </w:pPr>
+      <w:bookmarkStart w:id="19" w:name="_Toc444537705"/>
+      <w:r>
+        <w:t>4</w:t>
+      </w:r>
+      <w:r>
+        <w:t xml:space="preserve">.1 </w:t>
+      </w:r>
+      <w:r>
+        <w:t xml:space="preserve">Cursos no gratuitos </w:t>
+      </w:r>
+      <w:r>
+        <w:t>sobre el tipo de tecnología</w:t>
+      </w:r>
+      <w:r>
+        <w:t xml:space="preserve"> en general</w:t>
+      </w:r>
+      <w:bookmarkEnd w:id="19"/>
+    </w:p>
     <w:p>
       <w:pPr>
         <w:pStyle w:val="Ttulo3"/>
       </w:pPr>
-      <w:bookmarkStart w:id="18" w:name="_Toc444537703"/>
-      <w:r>
-        <w:t>3.3</w:t>
-      </w:r>
-      <w:proofErr w:type="gramStart"/>
-      <w:r>
-        <w:t>.n</w:t>
-      </w:r>
-      <w:proofErr w:type="gramEnd"/>
-      <w:r>
-        <w:t xml:space="preserve"> Fuente de información n sobre la tecnología específica B</w:t>
-      </w:r>
-      <w:bookmarkEnd w:id="18"/>
+      <w:bookmarkStart w:id="20" w:name="_Toc444537706"/>
+      <w:r>
+        <w:t>4.1.1 Curso no gratuito 1 sobre el tipo de tecnología en general</w:t>
+      </w:r>
+      <w:bookmarkEnd w:id="20"/>
+    </w:p>
+    <w:p>
+      <w:hyperlink r:id="rId9" w:history="1">
+        <w:r>
+          <w:rPr>
+            <w:rStyle w:val="Hipervnculo"/>
+          </w:rPr>
+          <w:t>https://www.udemy.com/introduccion-al-testing-de-softwar</w:t>
+        </w:r>
+        <w:r>
+          <w:rPr>
+            <w:rStyle w:val="Hipervnculo"/>
+          </w:rPr>
+          <w:t>e</w:t>
+        </w:r>
+        <w:r>
+          <w:rPr>
+            <w:rStyle w:val="Hipervnculo"/>
+          </w:rPr>
+          <w:t>-para-principiantes/</w:t>
+        </w:r>
+      </w:hyperlink>
+    </w:p>
+    <w:p>
+      <w:pPr>
+        <w:pStyle w:val="Ttulo3"/>
+      </w:pPr>
+      <w:bookmarkStart w:id="21" w:name="_Toc444537707"/>
+      <w:r>
+        <w:t>4.1.2 Curso no gratuito 2 sobre el tipo de tecnología en general</w:t>
+      </w:r>
+      <w:bookmarkEnd w:id="21"/>
+    </w:p>
+    <w:p>
+      <w:hyperlink r:id="rId10" w:history="1">
+        <w:r>
+          <w:rPr>
+            <w:rStyle w:val="Hipervnculo"/>
+          </w:rPr>
+          <w:t>http://testingtoolsonlinet</w:t>
+        </w:r>
+        <w:r>
+          <w:rPr>
+            <w:rStyle w:val="Hipervnculo"/>
+          </w:rPr>
+          <w:t>r</w:t>
+        </w:r>
+        <w:r>
+          <w:rPr>
+            <w:rStyle w:val="Hipervnculo"/>
+          </w:rPr>
+          <w:t>ainings.com/</w:t>
+        </w:r>
+      </w:hyperlink>
+      <w:r>
+        <w:t xml:space="preserve"> (Aquí hay varios)</w:t>
+      </w:r>
+    </w:p>
+    <w:p>
+      <w:pPr>
+        <w:pStyle w:val="Ttulo3"/>
+      </w:pPr>
+      <w:bookmarkStart w:id="22" w:name="_Toc444537708"/>
+      <w:r>
+        <w:t>4.1.n Curso no gratuito n sobre el tipo de tecnología en general</w:t>
+      </w:r>
+      <w:bookmarkEnd w:id="22"/>
+    </w:p>
+    <w:p>
+      <w:hyperlink r:id="rId11" w:history="1">
+        <w:r>
+          <w:rPr>
+            <w:rStyle w:val="Hipervnculo"/>
+          </w:rPr>
+          <w:t>http://www.nait.ca/course_CCTB414.htm</w:t>
+        </w:r>
+      </w:hyperlink>
     </w:p>
     <w:p/>
     <w:p>
       <w:pPr>
+        <w:pStyle w:val="Ttulo2"/>
+      </w:pPr>
+      <w:bookmarkStart w:id="23" w:name="_Toc444537709"/>
+      <w:r>
+        <w:t>4.2 Cursos</w:t>
+      </w:r>
+      <w:r>
+        <w:t xml:space="preserve"> </w:t>
+      </w:r>
+      <w:r>
+        <w:t xml:space="preserve">no gratuitos </w:t>
+      </w:r>
+      <w:r>
+        <w:t>sobre la tecnología</w:t>
+      </w:r>
+      <w:r>
+        <w:t xml:space="preserve"> específica </w:t>
+      </w:r>
+      <w:bookmarkEnd w:id="23"/>
+      <w:proofErr w:type="spellStart"/>
+      <w:r>
+        <w:t>Selenium</w:t>
+      </w:r>
+      <w:proofErr w:type="spellEnd"/>
+    </w:p>
+    <w:p>
+      <w:pPr>
+        <w:pStyle w:val="Ttulo3"/>
+      </w:pPr>
+      <w:bookmarkStart w:id="24" w:name="_Toc444537710"/>
+      <w:r>
+        <w:t>4.2.1 Curso no gratuito 1 sobre la tecnología específica A</w:t>
+      </w:r>
+      <w:bookmarkEnd w:id="24"/>
+    </w:p>
+    <w:p>
+      <w:hyperlink r:id="rId12" w:history="1">
+        <w:r>
+          <w:rPr>
+            <w:rStyle w:val="Hipervnculo"/>
+          </w:rPr>
+          <w:t>https://www.pluralsight.com/courses/au</w:t>
+        </w:r>
+        <w:r>
+          <w:rPr>
+            <w:rStyle w:val="Hipervnculo"/>
+          </w:rPr>
+          <w:t>t</w:t>
+        </w:r>
+        <w:r>
+          <w:rPr>
+            <w:rStyle w:val="Hipervnculo"/>
+          </w:rPr>
+          <w:t>omated-testing-framework-selenium?utm_medium=affiliate&amp;utm_source=1058191</w:t>
+        </w:r>
+      </w:hyperlink>
+    </w:p>
+    <w:p>
+      <w:pPr>
+        <w:pStyle w:val="Ttulo3"/>
+      </w:pPr>
+      <w:bookmarkStart w:id="25" w:name="_Toc444537711"/>
+      <w:r>
+        <w:t>4.2.2 Curso no gratuito</w:t>
+      </w:r>
+      <w:r>
+        <w:t xml:space="preserve"> 2</w:t>
+      </w:r>
+      <w:r>
+        <w:t xml:space="preserve"> sobre la tecnología específica A</w:t>
+      </w:r>
+      <w:bookmarkEnd w:id="25"/>
+    </w:p>
+    <w:p>
+      <w:hyperlink r:id="rId13" w:history="1">
+        <w:r>
+          <w:rPr>
+            <w:rStyle w:val="Hipervnculo"/>
+          </w:rPr>
+          <w:t>http://www.softwaretestinghelp.org/seleniu</w:t>
+        </w:r>
+        <w:r>
+          <w:rPr>
+            <w:rStyle w:val="Hipervnculo"/>
+          </w:rPr>
+          <w:t>m</w:t>
+        </w:r>
+        <w:r>
+          <w:rPr>
+            <w:rStyle w:val="Hipervnculo"/>
+          </w:rPr>
+          <w:t>-training-online-course/</w:t>
+        </w:r>
+      </w:hyperlink>
+    </w:p>
+    <w:p>
+      <w:pPr>
+        <w:pStyle w:val="Ttulo3"/>
+      </w:pPr>
+      <w:bookmarkStart w:id="26" w:name="_Toc444537712"/>
+      <w:r>
+        <w:t>4.2.</w:t>
+      </w:r>
+      <w:r>
+        <w:t>n</w:t>
+      </w:r>
+      <w:r>
+        <w:t xml:space="preserve"> Curso no gratuito </w:t>
+      </w:r>
+      <w:r>
+        <w:t>n</w:t>
+      </w:r>
+      <w:r>
+        <w:t xml:space="preserve"> sobre la tecnología específica A</w:t>
+      </w:r>
+      <w:bookmarkEnd w:id="26"/>
+    </w:p>
+    <w:p>
+      <w:hyperlink r:id="rId14" w:history="1">
+        <w:r>
+          <w:rPr>
+            <w:rStyle w:val="Hipervnculo"/>
+          </w:rPr>
+          <w:t>https://www.udemy.com/learn-web-a</w:t>
+        </w:r>
+        <w:r>
+          <w:rPr>
+            <w:rStyle w:val="Hipervnculo"/>
+          </w:rPr>
+          <w:t>u</w:t>
+        </w:r>
+        <w:r>
+          <w:rPr>
+            <w:rStyle w:val="Hipervnculo"/>
+          </w:rPr>
+          <w:t>tomation-testing-using-selenium/</w:t>
+        </w:r>
+      </w:hyperlink>
+    </w:p>
+    <w:p/>
+    <w:p>
+      <w:pPr>
+        <w:pStyle w:val="Ttulo2"/>
+      </w:pPr>
+      <w:bookmarkStart w:id="27" w:name="_Toc444537713"/>
+      <w:r>
+        <w:t>4.3 Cursos</w:t>
+      </w:r>
+      <w:r>
+        <w:t xml:space="preserve"> </w:t>
+      </w:r>
+      <w:r>
+        <w:t xml:space="preserve">no gratuitos </w:t>
+      </w:r>
+      <w:r>
+        <w:t>sobre la tecnología</w:t>
+      </w:r>
+      <w:r>
+        <w:t xml:space="preserve"> específica </w:t>
+      </w:r>
+      <w:bookmarkEnd w:id="27"/>
+      <w:proofErr w:type="spellStart"/>
+      <w:r>
+        <w:t>Telerik</w:t>
+      </w:r>
+      <w:proofErr w:type="spellEnd"/>
+    </w:p>
+    <w:p>
+      <w:pPr>
+        <w:pStyle w:val="Ttulo3"/>
+      </w:pPr>
+      <w:bookmarkStart w:id="28" w:name="_Toc444537714"/>
+      <w:r>
+        <w:t>4.3.1 Curso no gratuito 1 sobre la tecnología específica B</w:t>
+      </w:r>
+      <w:bookmarkEnd w:id="28"/>
+    </w:p>
+    <w:p>
+      <w:hyperlink r:id="rId15" w:history="1">
+        <w:r>
+          <w:rPr>
+            <w:rStyle w:val="Hipervnculo"/>
+          </w:rPr>
+          <w:t>http://www.telerik.com/teststudio/training</w:t>
+        </w:r>
+      </w:hyperlink>
+      <w:r>
+        <w:t xml:space="preserve"> (</w:t>
+      </w:r>
+      <w:proofErr w:type="spellStart"/>
+      <w:r>
+        <w:t>Aqui</w:t>
+      </w:r>
+      <w:proofErr w:type="spellEnd"/>
+      <w:r>
+        <w:t xml:space="preserve"> hay varios)</w:t>
+      </w:r>
+    </w:p>
+    <w:p>
+      <w:pPr>
+        <w:pStyle w:val="Ttulo3"/>
+      </w:pPr>
+      <w:bookmarkStart w:id="29" w:name="_Toc444537715"/>
+      <w:r>
+        <w:t>4.3.2 Curso no gratuito 2 sobre la tecnología específica B</w:t>
+      </w:r>
+      <w:bookmarkEnd w:id="29"/>
+    </w:p>
+    <w:p>
+      <w:hyperlink r:id="rId16" w:history="1">
+        <w:r>
+          <w:rPr>
+            <w:rStyle w:val="Hipervnculo"/>
+          </w:rPr>
+          <w:t>https://www.pluralsight.com/courses/teststudio-fund</w:t>
+        </w:r>
+      </w:hyperlink>
+    </w:p>
+    <w:p>
+      <w:pPr>
+        <w:pStyle w:val="Ttulo3"/>
+      </w:pPr>
+      <w:bookmarkStart w:id="30" w:name="_Toc444537716"/>
+      <w:r>
+        <w:t>4.3.n Curso no gratuito n sobre la tecnología específica B</w:t>
+      </w:r>
+      <w:bookmarkEnd w:id="30"/>
+    </w:p>
+    <w:p>
+      <w:hyperlink r:id="rId17" w:history="1">
+        <w:r>
+          <w:rPr>
+            <w:rStyle w:val="Hipervnculo"/>
+          </w:rPr>
+          <w:t>http://www.telerik.com/teststudio/training</w:t>
+        </w:r>
+      </w:hyperlink>
+      <w:r>
+        <w:t xml:space="preserve"> (</w:t>
+      </w:r>
+      <w:proofErr w:type="spellStart"/>
+      <w:r>
+        <w:t>Aqui</w:t>
+      </w:r>
+      <w:proofErr w:type="spellEnd"/>
+      <w:r>
+        <w:t xml:space="preserve"> hay varios)</w:t>
+      </w:r>
+    </w:p>
+    <w:p/>
+    <w:p/>
+    <w:p/>
+    <w:p/>
+    <w:p/>
+    <w:p>
+      <w:pPr>
         <w:pStyle w:val="Ttulo1"/>
       </w:pPr>
-      <w:bookmarkStart w:id="19" w:name="_Toc444537704"/>
-      <w:r>
-        <w:t xml:space="preserve">4. </w:t>
+      <w:bookmarkStart w:id="31" w:name="_Toc444537717"/>
+      <w:r>
+        <w:lastRenderedPageBreak/>
+        <w:t xml:space="preserve">5. </w:t>
       </w:r>
       <w:r>
         <w:t>Fuentes de información</w:t>
       </w:r>
       <w:r>
-        <w:t xml:space="preserve"> (cursos no gratuitos)</w:t>
-      </w:r>
-      <w:bookmarkEnd w:id="19"/>
+        <w:t xml:space="preserve"> (cursos gratuitos)</w:t>
+      </w:r>
+      <w:bookmarkEnd w:id="31"/>
     </w:p>
     <w:p>
       <w:pPr>
         <w:pStyle w:val="Ttulo2"/>
       </w:pPr>
-      <w:bookmarkStart w:id="20" w:name="_Toc444537705"/>
-      <w:r>
-        <w:t>4</w:t>
+      <w:bookmarkStart w:id="32" w:name="_Toc444537718"/>
+      <w:r>
+        <w:t>5</w:t>
       </w:r>
       <w:r>
         <w:t xml:space="preserve">.1 </w:t>
       </w:r>
       <w:r>
-        <w:t xml:space="preserve">Cursos no gratuitos </w:t>
+        <w:t xml:space="preserve">Cursos gratuitos </w:t>
       </w:r>
       <w:r>
         <w:t>sobre el tipo de tecnología</w:t>
@@ -4250,397 +4606,301 @@
       <w:r>
         <w:t xml:space="preserve"> en general</w:t>
       </w:r>
-      <w:bookmarkEnd w:id="20"/>
+      <w:bookmarkEnd w:id="32"/>
     </w:p>
     <w:p>
       <w:pPr>
         <w:pStyle w:val="Ttulo3"/>
       </w:pPr>
-      <w:bookmarkStart w:id="21" w:name="_Toc444537706"/>
-      <w:r>
-        <w:t>4.1.1 Curso no gratuito 1 sobre el tipo de tecnología en general</w:t>
-      </w:r>
-      <w:bookmarkEnd w:id="21"/>
+      <w:bookmarkStart w:id="33" w:name="_Toc444537719"/>
+      <w:r>
+        <w:t>5.1.1 Curso gratuito 1 sobre el tipo de tecnología en general</w:t>
+      </w:r>
+      <w:bookmarkEnd w:id="33"/>
+    </w:p>
+    <w:p>
+      <w:hyperlink r:id="rId18" w:history="1">
+        <w:r>
+          <w:rPr>
+            <w:rStyle w:val="Hipervnculo"/>
+          </w:rPr>
+          <w:t>https://www.coursera.org/learn/software-security</w:t>
+        </w:r>
+      </w:hyperlink>
     </w:p>
     <w:p>
       <w:pPr>
         <w:pStyle w:val="Ttulo3"/>
       </w:pPr>
-      <w:bookmarkStart w:id="22" w:name="_Toc444537707"/>
-      <w:r>
-        <w:t>4.1.2 Curso no gratuito 2 sobre el tipo de tecnología en general</w:t>
-      </w:r>
-      <w:bookmarkEnd w:id="22"/>
+      <w:bookmarkStart w:id="34" w:name="_Toc444537720"/>
+      <w:r>
+        <w:t>5.1.2 Curso gratuito 2 sobre el tipo de tecnología en general</w:t>
+      </w:r>
+      <w:bookmarkEnd w:id="34"/>
+    </w:p>
+    <w:p>
+      <w:hyperlink r:id="rId19" w:history="1">
+        <w:r>
+          <w:rPr>
+            <w:rStyle w:val="Hipervnculo"/>
+          </w:rPr>
+          <w:t>http://www.guru99.com/software-testing.html</w:t>
+        </w:r>
+      </w:hyperlink>
     </w:p>
     <w:p>
       <w:pPr>
         <w:pStyle w:val="Ttulo3"/>
       </w:pPr>
-      <w:bookmarkStart w:id="23" w:name="_Toc444537708"/>
-      <w:r>
-        <w:t>4.1</w:t>
-      </w:r>
-      <w:proofErr w:type="gramStart"/>
-      <w:r>
-        <w:t>.n</w:t>
-      </w:r>
-      <w:proofErr w:type="gramEnd"/>
-      <w:r>
-        <w:t xml:space="preserve"> Curso no gratuito n sobre el tipo de tecnología en general</w:t>
-      </w:r>
-      <w:bookmarkEnd w:id="23"/>
+      <w:bookmarkStart w:id="35" w:name="_Toc444537721"/>
+      <w:r>
+        <w:t>5.1.n Curso gratuito n sobre el tipo de tecnología en general</w:t>
+      </w:r>
+      <w:bookmarkEnd w:id="35"/>
+    </w:p>
+    <w:p>
+      <w:hyperlink r:id="rId20" w:history="1">
+        <w:r>
+          <w:rPr>
+            <w:rStyle w:val="Hipervnculo"/>
+          </w:rPr>
+          <w:t>https://www.udacity.com/course/software-testing--cs258</w:t>
+        </w:r>
+      </w:hyperlink>
     </w:p>
     <w:p/>
+    <w:p/>
     <w:p>
       <w:pPr>
         <w:pStyle w:val="Ttulo2"/>
       </w:pPr>
-      <w:bookmarkStart w:id="24" w:name="_Toc444537709"/>
-      <w:r>
-        <w:lastRenderedPageBreak/>
-        <w:t>4.2 Cursos</w:t>
+      <w:bookmarkStart w:id="36" w:name="_Toc444537722"/>
+      <w:r>
+        <w:t>5.2 Cursos</w:t>
       </w:r>
       <w:r>
         <w:t xml:space="preserve"> </w:t>
       </w:r>
       <w:r>
-        <w:t xml:space="preserve">no gratuitos </w:t>
+        <w:t xml:space="preserve">gratuitos </w:t>
       </w:r>
       <w:r>
         <w:t>sobre la tecnología</w:t>
       </w:r>
       <w:r>
-        <w:t xml:space="preserve"> específica A</w:t>
-      </w:r>
-      <w:bookmarkEnd w:id="24"/>
+        <w:t xml:space="preserve"> </w:t>
+      </w:r>
+      <w:bookmarkEnd w:id="36"/>
+      <w:proofErr w:type="spellStart"/>
+      <w:r>
+        <w:t>Selenium</w:t>
+      </w:r>
+      <w:proofErr w:type="spellEnd"/>
     </w:p>
     <w:p>
       <w:pPr>
         <w:pStyle w:val="Ttulo3"/>
       </w:pPr>
-      <w:bookmarkStart w:id="25" w:name="_Toc444537710"/>
-      <w:r>
-        <w:t>4.2.1 Curso no gratuito 1 sobre la tecnología específica A</w:t>
-      </w:r>
-      <w:bookmarkEnd w:id="25"/>
+      <w:bookmarkStart w:id="37" w:name="_Toc444537723"/>
+      <w:r>
+        <w:t>5.2.1 Curso gratuito 1 sobre la tecnología específica A</w:t>
+      </w:r>
+      <w:bookmarkEnd w:id="37"/>
+    </w:p>
+    <w:p>
+      <w:hyperlink r:id="rId21" w:history="1">
+        <w:r>
+          <w:rPr>
+            <w:rStyle w:val="Hipervnculo"/>
+          </w:rPr>
+          <w:t>http://www.softwaretesting</w:t>
+        </w:r>
+        <w:r>
+          <w:rPr>
+            <w:rStyle w:val="Hipervnculo"/>
+          </w:rPr>
+          <w:t>h</w:t>
+        </w:r>
+        <w:r>
+          <w:rPr>
+            <w:rStyle w:val="Hipervnculo"/>
+          </w:rPr>
+          <w:t>elp.com/selenium-tutorial-1/</w:t>
+        </w:r>
+      </w:hyperlink>
     </w:p>
     <w:p>
       <w:pPr>
         <w:pStyle w:val="Ttulo3"/>
       </w:pPr>
-      <w:bookmarkStart w:id="26" w:name="_Toc444537711"/>
-      <w:r>
-        <w:t>4.2.2 Curso no gratuito</w:t>
-      </w:r>
-      <w:r>
-        <w:t xml:space="preserve"> 2</w:t>
-      </w:r>
-      <w:r>
-        <w:t xml:space="preserve"> sobre la tecnología específica A</w:t>
-      </w:r>
-      <w:bookmarkEnd w:id="26"/>
+      <w:bookmarkStart w:id="38" w:name="_Toc444537724"/>
+      <w:r>
+        <w:t>5.2.2 Curso gratuito 2 sobre la tecnología específica A</w:t>
+      </w:r>
+      <w:bookmarkEnd w:id="38"/>
+    </w:p>
+    <w:p>
+      <w:hyperlink r:id="rId22" w:history="1">
+        <w:r>
+          <w:rPr>
+            <w:rStyle w:val="Hipervnculo"/>
+          </w:rPr>
+          <w:t>https://www.udemy.com/selenium-training/</w:t>
+        </w:r>
+      </w:hyperlink>
     </w:p>
     <w:p>
       <w:pPr>
         <w:pStyle w:val="Ttulo3"/>
       </w:pPr>
-      <w:bookmarkStart w:id="27" w:name="_Toc444537712"/>
-      <w:r>
-        <w:t>4.2</w:t>
-      </w:r>
-      <w:proofErr w:type="gramStart"/>
-      <w:r>
-        <w:t>.</w:t>
-      </w:r>
-      <w:r>
-        <w:t>n</w:t>
-      </w:r>
-      <w:proofErr w:type="gramEnd"/>
-      <w:r>
-        <w:t xml:space="preserve"> Curso no gratuito </w:t>
-      </w:r>
-      <w:r>
-        <w:t>n</w:t>
-      </w:r>
-      <w:r>
-        <w:t xml:space="preserve"> sobre la tecnología específica A</w:t>
-      </w:r>
-      <w:bookmarkEnd w:id="27"/>
+      <w:bookmarkStart w:id="39" w:name="_Toc444537725"/>
+      <w:r>
+        <w:t>5.2.n Curso gratuito n sobre la tecnología especifica A</w:t>
+      </w:r>
+      <w:bookmarkEnd w:id="39"/>
+    </w:p>
+    <w:p>
+      <w:hyperlink r:id="rId23" w:history="1">
+        <w:r>
+          <w:rPr>
+            <w:rStyle w:val="Hipervnculo"/>
+          </w:rPr>
+          <w:t>http://www.guru99.com/selenium-tutorial.html</w:t>
+        </w:r>
+      </w:hyperlink>
+    </w:p>
+    <w:p>
+      <w:pPr>
+        <w:pStyle w:val="Ttulo3"/>
+      </w:pPr>
+    </w:p>
+    <w:p>
+      <w:pPr>
+        <w:pStyle w:val="Ttulo2"/>
+      </w:pPr>
+      <w:bookmarkStart w:id="40" w:name="_Toc444537726"/>
+      <w:r>
+        <w:t>5.3 Cursos</w:t>
+      </w:r>
+      <w:r>
+        <w:t xml:space="preserve"> </w:t>
+      </w:r>
+      <w:r>
+        <w:t xml:space="preserve">gratuitos </w:t>
+      </w:r>
+      <w:r>
+        <w:t>sobre la tecnología</w:t>
+      </w:r>
+      <w:r>
+        <w:t xml:space="preserve"> específica </w:t>
+      </w:r>
+      <w:bookmarkEnd w:id="40"/>
+      <w:proofErr w:type="spellStart"/>
+      <w:r>
+        <w:t>Telerik</w:t>
+      </w:r>
+      <w:proofErr w:type="spellEnd"/>
+    </w:p>
+    <w:p>
+      <w:pPr>
+        <w:pStyle w:val="Ttulo3"/>
+      </w:pPr>
+      <w:bookmarkStart w:id="41" w:name="_Toc444537727"/>
+      <w:r>
+        <w:t xml:space="preserve">5.3.1 Curso gratuito 1 sobre la tecnología específica </w:t>
+      </w:r>
+      <w:r>
+        <w:t>B</w:t>
+      </w:r>
+      <w:bookmarkEnd w:id="41"/>
+    </w:p>
+    <w:p>
+      <w:hyperlink r:id="rId24" w:history="1">
+        <w:r>
+          <w:rPr>
+            <w:rStyle w:val="Hipervnculo"/>
+          </w:rPr>
+          <w:t>https://www.youtube.com/watch?v=CpiX</w:t>
+        </w:r>
+        <w:r>
+          <w:rPr>
+            <w:rStyle w:val="Hipervnculo"/>
+          </w:rPr>
+          <w:t>a</w:t>
+        </w:r>
+        <w:r>
+          <w:rPr>
+            <w:rStyle w:val="Hipervnculo"/>
+          </w:rPr>
+          <w:t>yKDWmI</w:t>
+        </w:r>
+      </w:hyperlink>
+    </w:p>
+    <w:p>
+      <w:pPr>
+        <w:pStyle w:val="Ttulo3"/>
+      </w:pPr>
+      <w:bookmarkStart w:id="42" w:name="_Toc444537728"/>
+      <w:r>
+        <w:t xml:space="preserve">5.3.2 Curso gratuito 2 sobre la tecnología específica </w:t>
+      </w:r>
+      <w:r>
+        <w:t>B</w:t>
+      </w:r>
+      <w:bookmarkEnd w:id="42"/>
+    </w:p>
+    <w:p>
+      <w:hyperlink r:id="rId25" w:history="1">
+        <w:r>
+          <w:rPr>
+            <w:rStyle w:val="Hipervnculo"/>
+          </w:rPr>
+          <w:t>https://www.youtube.com/watch?v=Uz3VDWdFN</w:t>
+        </w:r>
+        <w:r>
+          <w:rPr>
+            <w:rStyle w:val="Hipervnculo"/>
+          </w:rPr>
+          <w:t>h</w:t>
+        </w:r>
+        <w:r>
+          <w:rPr>
+            <w:rStyle w:val="Hipervnculo"/>
+          </w:rPr>
+          <w:t>0</w:t>
+        </w:r>
+      </w:hyperlink>
+    </w:p>
+    <w:p>
+      <w:pPr>
+        <w:pStyle w:val="Ttulo3"/>
+      </w:pPr>
+      <w:bookmarkStart w:id="43" w:name="_Toc444537729"/>
+      <w:r>
+        <w:t xml:space="preserve">5.3.n Curso gratuito n sobre la tecnología especifica </w:t>
+      </w:r>
+      <w:r>
+        <w:t>B</w:t>
+      </w:r>
+      <w:bookmarkEnd w:id="43"/>
+    </w:p>
+    <w:p>
+      <w:hyperlink r:id="rId26" w:history="1">
+        <w:r>
+          <w:rPr>
+            <w:rStyle w:val="Hipervnculo"/>
+          </w:rPr>
+          <w:t>https://www.youtube.com/channel/UCMcnS3xYeNq6pvEVbcSITYQ</w:t>
+        </w:r>
+      </w:hyperlink>
     </w:p>
     <w:p/>
-    <w:p>
-      <w:pPr>
-        <w:pStyle w:val="Ttulo2"/>
-      </w:pPr>
-      <w:bookmarkStart w:id="28" w:name="_Toc444537713"/>
-      <w:r>
-        <w:t>4.3 Cursos</w:t>
-      </w:r>
-      <w:r>
-        <w:t xml:space="preserve"> </w:t>
-      </w:r>
-      <w:r>
-        <w:t xml:space="preserve">no gratuitos </w:t>
-      </w:r>
-      <w:r>
-        <w:t>sobre la tecnología</w:t>
-      </w:r>
-      <w:r>
-        <w:t xml:space="preserve"> específica B</w:t>
-      </w:r>
-      <w:bookmarkEnd w:id="28"/>
-    </w:p>
-    <w:p>
-      <w:pPr>
-        <w:pStyle w:val="Ttulo3"/>
-      </w:pPr>
-      <w:bookmarkStart w:id="29" w:name="_Toc444537714"/>
-      <w:r>
-        <w:t>4.3.1 Curso no gratuito 1 sobre la tecnología específica B</w:t>
-      </w:r>
-      <w:bookmarkEnd w:id="29"/>
-    </w:p>
-    <w:p>
-      <w:pPr>
-        <w:pStyle w:val="Ttulo3"/>
-      </w:pPr>
-      <w:bookmarkStart w:id="30" w:name="_Toc444537715"/>
-      <w:r>
-        <w:t>4.3.2 Curso no gratuito 2 sobre la tecnología específica B</w:t>
-      </w:r>
-      <w:bookmarkEnd w:id="30"/>
-    </w:p>
-    <w:p>
-      <w:pPr>
-        <w:pStyle w:val="Ttulo3"/>
-      </w:pPr>
-      <w:bookmarkStart w:id="31" w:name="_Toc444537716"/>
-      <w:r>
-        <w:t>4.3</w:t>
-      </w:r>
-      <w:proofErr w:type="gramStart"/>
-      <w:r>
-        <w:t>.n</w:t>
-      </w:r>
-      <w:proofErr w:type="gramEnd"/>
-      <w:r>
-        <w:t xml:space="preserve"> Curso no gratuito n sobre la tecnología específica B</w:t>
-      </w:r>
-      <w:bookmarkEnd w:id="31"/>
-    </w:p>
     <w:p/>
-    <w:p>
-      <w:pPr>
-        <w:pStyle w:val="Ttulo1"/>
-      </w:pPr>
-      <w:bookmarkStart w:id="32" w:name="_Toc444537717"/>
-      <w:r>
-        <w:t xml:space="preserve">5. </w:t>
-      </w:r>
-      <w:r>
-        <w:t>Fuentes de información</w:t>
-      </w:r>
-      <w:r>
-        <w:t xml:space="preserve"> (cursos gratuitos)</w:t>
-      </w:r>
-      <w:bookmarkEnd w:id="32"/>
-    </w:p>
-    <w:p>
-      <w:pPr>
-        <w:pStyle w:val="Ttulo2"/>
-      </w:pPr>
-      <w:bookmarkStart w:id="33" w:name="_Toc444537718"/>
-      <w:r>
-        <w:t>5</w:t>
-      </w:r>
-      <w:r>
-        <w:t xml:space="preserve">.1 </w:t>
-      </w:r>
-      <w:r>
-        <w:t xml:space="preserve">Cursos gratuitos </w:t>
-      </w:r>
-      <w:r>
-        <w:t>sobre el tipo de tecnología</w:t>
-      </w:r>
-      <w:r>
-        <w:t xml:space="preserve"> en general</w:t>
-      </w:r>
-      <w:bookmarkEnd w:id="33"/>
-    </w:p>
-    <w:p>
-      <w:pPr>
-        <w:pStyle w:val="Ttulo3"/>
-      </w:pPr>
-      <w:bookmarkStart w:id="34" w:name="_Toc444537719"/>
-      <w:r>
-        <w:t>5.1.1 Curso gratuito 1 sobre el tipo de tecnología en general</w:t>
-      </w:r>
-      <w:bookmarkEnd w:id="34"/>
-    </w:p>
-    <w:p>
-      <w:pPr>
-        <w:pStyle w:val="Ttulo3"/>
-      </w:pPr>
-      <w:bookmarkStart w:id="35" w:name="_Toc444537720"/>
-      <w:r>
-        <w:t>5.1.2 Curso gratuito 2 sobre el tipo de tecnología en general</w:t>
-      </w:r>
-      <w:bookmarkEnd w:id="35"/>
-    </w:p>
-    <w:p>
-      <w:pPr>
-        <w:pStyle w:val="Ttulo3"/>
-      </w:pPr>
-      <w:bookmarkStart w:id="36" w:name="_Toc444537721"/>
-      <w:r>
-        <w:t>5.1</w:t>
-      </w:r>
-      <w:proofErr w:type="gramStart"/>
-      <w:r>
-        <w:t>.n</w:t>
-      </w:r>
-      <w:proofErr w:type="gramEnd"/>
-      <w:r>
-        <w:t xml:space="preserve"> Curso gratuito n sobre el tipo de tecnología en general</w:t>
-      </w:r>
-      <w:bookmarkEnd w:id="36"/>
-    </w:p>
     <w:p/>
     <w:p>
-      <w:pPr>
-        <w:pStyle w:val="Ttulo2"/>
-      </w:pPr>
-      <w:bookmarkStart w:id="37" w:name="_Toc444537722"/>
-      <w:r>
-        <w:t>5.2 Cursos</w:t>
-      </w:r>
-      <w:r>
-        <w:t xml:space="preserve"> </w:t>
-      </w:r>
-      <w:r>
-        <w:t xml:space="preserve">gratuitos </w:t>
-      </w:r>
-      <w:r>
-        <w:t>sobre la tecnología</w:t>
-      </w:r>
-      <w:r>
-        <w:t xml:space="preserve"> específica A</w:t>
-      </w:r>
-      <w:bookmarkEnd w:id="37"/>
-    </w:p>
-    <w:p>
-      <w:pPr>
-        <w:pStyle w:val="Ttulo3"/>
-      </w:pPr>
-      <w:bookmarkStart w:id="38" w:name="_Toc444537723"/>
-      <w:r>
-        <w:t>5.2.1 Curso gratuito 1 sobre la tecnología específica A</w:t>
-      </w:r>
-      <w:bookmarkEnd w:id="38"/>
-    </w:p>
-    <w:p>
-      <w:pPr>
-        <w:pStyle w:val="Ttulo3"/>
-      </w:pPr>
-      <w:bookmarkStart w:id="39" w:name="_Toc444537724"/>
-      <w:r>
-        <w:t>5.2.2 Curso gratuito 2 sobre la tecnología específica A</w:t>
-      </w:r>
-      <w:bookmarkEnd w:id="39"/>
-    </w:p>
-    <w:p>
-      <w:pPr>
-        <w:pStyle w:val="Ttulo3"/>
-      </w:pPr>
-      <w:bookmarkStart w:id="40" w:name="_Toc444537725"/>
-      <w:r>
-        <w:t>5.2</w:t>
-      </w:r>
-      <w:proofErr w:type="gramStart"/>
-      <w:r>
-        <w:t>.n</w:t>
-      </w:r>
-      <w:proofErr w:type="gramEnd"/>
-      <w:r>
-        <w:t xml:space="preserve"> Curso gratuito n sobre la tecnología especifica A</w:t>
-      </w:r>
-      <w:bookmarkEnd w:id="40"/>
-    </w:p>
-    <w:p>
-      <w:pPr>
-        <w:pStyle w:val="Ttulo3"/>
-      </w:pPr>
-    </w:p>
-    <w:p>
-      <w:pPr>
-        <w:pStyle w:val="Ttulo2"/>
-      </w:pPr>
-      <w:bookmarkStart w:id="41" w:name="_Toc444537726"/>
-      <w:r>
-        <w:t>5.3 Cursos</w:t>
-      </w:r>
-      <w:r>
-        <w:t xml:space="preserve"> </w:t>
-      </w:r>
-      <w:r>
-        <w:t xml:space="preserve">gratuitos </w:t>
-      </w:r>
-      <w:r>
-        <w:t>sobre la tecnología</w:t>
-      </w:r>
-      <w:r>
-        <w:t xml:space="preserve"> específica B</w:t>
-      </w:r>
-      <w:bookmarkEnd w:id="41"/>
-    </w:p>
-    <w:p>
-      <w:pPr>
-        <w:pStyle w:val="Ttulo3"/>
-      </w:pPr>
-      <w:bookmarkStart w:id="42" w:name="_Toc444537727"/>
-      <w:r>
-        <w:t xml:space="preserve">5.3.1 Curso gratuito 1 sobre la tecnología específica </w:t>
-      </w:r>
-      <w:r>
-        <w:t>B</w:t>
-      </w:r>
-      <w:bookmarkEnd w:id="42"/>
-    </w:p>
-    <w:p>
-      <w:pPr>
-        <w:pStyle w:val="Ttulo3"/>
-      </w:pPr>
-      <w:bookmarkStart w:id="43" w:name="_Toc444537728"/>
-      <w:r>
-        <w:t xml:space="preserve">5.3.2 Curso gratuito 2 sobre la tecnología específica </w:t>
-      </w:r>
-      <w:r>
-        <w:t>B</w:t>
-      </w:r>
-      <w:bookmarkEnd w:id="43"/>
-    </w:p>
-    <w:p>
-      <w:pPr>
-        <w:pStyle w:val="Ttulo3"/>
-      </w:pPr>
-      <w:bookmarkStart w:id="44" w:name="_Toc444537729"/>
-      <w:r>
-        <w:t>5.3</w:t>
-      </w:r>
-      <w:proofErr w:type="gramStart"/>
-      <w:r>
-        <w:t>.n</w:t>
-      </w:r>
-      <w:proofErr w:type="gramEnd"/>
-      <w:r>
-        <w:t xml:space="preserve"> Curso gratuito n sobre la tecnología especifica </w:t>
-      </w:r>
-      <w:r>
-        <w:t>B</w:t>
-      </w:r>
+      <w:bookmarkStart w:id="44" w:name="_GoBack"/>
       <w:bookmarkEnd w:id="44"/>
     </w:p>
-    <w:p/>
     <w:p>
       <w:pPr>
         <w:pStyle w:val="Ttulo1"/>
@@ -4757,7 +5017,7 @@
     <w:p/>
     <w:p/>
     <w:sectPr>
-      <w:footerReference w:type="default" r:id="rId9"/>
+      <w:footerReference w:type="default" r:id="rId27"/>
       <w:pgSz w:w="11906" w:h="16838"/>
       <w:pgMar w:top="1417" w:right="1701" w:bottom="1417" w:left="1701" w:header="708" w:footer="708" w:gutter="0"/>
       <w:cols w:space="708"/>
@@ -4768,7 +5028,7 @@
 </file>
 
 <file path=word/endnotes.xml><?xml version="1.0" encoding="utf-8"?>
-<w:endnotes xmlns:wpc="http://schemas.microsoft.com/office/word/2010/wordprocessingCanvas" xmlns:mc="http://schemas.openxmlformats.org/markup-compatibility/2006" xmlns:o="urn:schemas-microsoft-com:office:office" xmlns:r="http://schemas.openxmlformats.org/officeDocument/2006/relationships" xmlns:m="http://schemas.openxmlformats.org/officeDocument/2006/math" xmlns:v="urn:schemas-microsoft-com:vml" xmlns:wp14="http://schemas.microsoft.com/office/word/2010/wordprocessingDrawing" xmlns:wp="http://schemas.openxmlformats.org/drawingml/2006/wordprocessingDrawing" xmlns:w10="urn:schemas-microsoft-com:office:word" xmlns:w="http://schemas.openxmlformats.org/wordprocessingml/2006/main" xmlns:w14="http://schemas.microsoft.com/office/word/2010/wordml" xmlns:w15="http://schemas.microsoft.com/office/word/2012/wordml" xmlns:wpg="http://schemas.microsoft.com/office/word/2010/wordprocessingGroup" xmlns:wpi="http://schemas.microsoft.com/office/word/2010/wordprocessingInk" xmlns:wne="http://schemas.microsoft.com/office/word/2006/wordml" xmlns:wps="http://schemas.microsoft.com/office/word/2010/wordprocessingShape" mc:Ignorable="w14 w15 wp14">
+<w:endnotes xmlns:wpc="http://schemas.microsoft.com/office/word/2010/wordprocessingCanvas" xmlns:cx="http://schemas.microsoft.com/office/drawing/2014/chartex" xmlns:cx1="http://schemas.microsoft.com/office/drawing/2015/9/8/chartex" xmlns:cx2="http://schemas.microsoft.com/office/drawing/2015/10/21/chartex" xmlns:cx3="http://schemas.microsoft.com/office/drawing/2016/5/9/chartex" xmlns:cx4="http://schemas.microsoft.com/office/drawing/2016/5/10/chartex" xmlns:cx5="http://schemas.microsoft.com/office/drawing/2016/5/11/chartex" xmlns:mc="http://schemas.openxmlformats.org/markup-compatibility/2006" xmlns:o="urn:schemas-microsoft-com:office:office" xmlns:r="http://schemas.openxmlformats.org/officeDocument/2006/relationships" xmlns:m="http://schemas.openxmlformats.org/officeDocument/2006/math" xmlns:v="urn:schemas-microsoft-com:vml" xmlns:wp14="http://schemas.microsoft.com/office/word/2010/wordprocessingDrawing" xmlns:wp="http://schemas.openxmlformats.org/drawingml/2006/wordprocessingDrawing" xmlns:w10="urn:schemas-microsoft-com:office:word" xmlns:w="http://schemas.openxmlformats.org/wordprocessingml/2006/main" xmlns:w14="http://schemas.microsoft.com/office/word/2010/wordml" xmlns:w15="http://schemas.microsoft.com/office/word/2012/wordml" xmlns:w16se="http://schemas.microsoft.com/office/word/2015/wordml/symex" xmlns:wpg="http://schemas.microsoft.com/office/word/2010/wordprocessingGroup" xmlns:wpi="http://schemas.microsoft.com/office/word/2010/wordprocessingInk" xmlns:wne="http://schemas.microsoft.com/office/word/2006/wordml" xmlns:wps="http://schemas.microsoft.com/office/word/2010/wordprocessingShape" mc:Ignorable="w14 w15 w16se wp14">
   <w:endnote w:type="separator" w:id="-1">
     <w:p>
       <w:pPr>
@@ -4793,7 +5053,7 @@
 </file>
 
 <file path=word/footer1.xml><?xml version="1.0" encoding="utf-8"?>
-<w:ftr xmlns:wpc="http://schemas.microsoft.com/office/word/2010/wordprocessingCanvas" xmlns:mc="http://schemas.openxmlformats.org/markup-compatibility/2006" xmlns:o="urn:schemas-microsoft-com:office:office" xmlns:r="http://schemas.openxmlformats.org/officeDocument/2006/relationships" xmlns:m="http://schemas.openxmlformats.org/officeDocument/2006/math" xmlns:v="urn:schemas-microsoft-com:vml" xmlns:wp14="http://schemas.microsoft.com/office/word/2010/wordprocessingDrawing" xmlns:wp="http://schemas.openxmlformats.org/drawingml/2006/wordprocessingDrawing" xmlns:w10="urn:schemas-microsoft-com:office:word" xmlns:w="http://schemas.openxmlformats.org/wordprocessingml/2006/main" xmlns:w14="http://schemas.microsoft.com/office/word/2010/wordml" xmlns:w15="http://schemas.microsoft.com/office/word/2012/wordml" xmlns:wpg="http://schemas.microsoft.com/office/word/2010/wordprocessingGroup" xmlns:wpi="http://schemas.microsoft.com/office/word/2010/wordprocessingInk" xmlns:wne="http://schemas.microsoft.com/office/word/2006/wordml" xmlns:wps="http://schemas.microsoft.com/office/word/2010/wordprocessingShape" mc:Ignorable="w14 w15 wp14">
+<w:ftr xmlns:wpc="http://schemas.microsoft.com/office/word/2010/wordprocessingCanvas" xmlns:cx="http://schemas.microsoft.com/office/drawing/2014/chartex" xmlns:cx1="http://schemas.microsoft.com/office/drawing/2015/9/8/chartex" xmlns:cx2="http://schemas.microsoft.com/office/drawing/2015/10/21/chartex" xmlns:cx3="http://schemas.microsoft.com/office/drawing/2016/5/9/chartex" xmlns:cx4="http://schemas.microsoft.com/office/drawing/2016/5/10/chartex" xmlns:cx5="http://schemas.microsoft.com/office/drawing/2016/5/11/chartex" xmlns:mc="http://schemas.openxmlformats.org/markup-compatibility/2006" xmlns:o="urn:schemas-microsoft-com:office:office" xmlns:r="http://schemas.openxmlformats.org/officeDocument/2006/relationships" xmlns:m="http://schemas.openxmlformats.org/officeDocument/2006/math" xmlns:v="urn:schemas-microsoft-com:vml" xmlns:wp14="http://schemas.microsoft.com/office/word/2010/wordprocessingDrawing" xmlns:wp="http://schemas.openxmlformats.org/drawingml/2006/wordprocessingDrawing" xmlns:w10="urn:schemas-microsoft-com:office:word" xmlns:w="http://schemas.openxmlformats.org/wordprocessingml/2006/main" xmlns:w14="http://schemas.microsoft.com/office/word/2010/wordml" xmlns:w15="http://schemas.microsoft.com/office/word/2012/wordml" xmlns:w16se="http://schemas.microsoft.com/office/word/2015/wordml/symex" xmlns:wpg="http://schemas.microsoft.com/office/word/2010/wordprocessingGroup" xmlns:wpi="http://schemas.microsoft.com/office/word/2010/wordprocessingInk" xmlns:wne="http://schemas.microsoft.com/office/word/2006/wordml" xmlns:wps="http://schemas.microsoft.com/office/word/2010/wordprocessingShape" mc:Ignorable="w14 w15 w16se wp14">
   <w:sdt>
     <w:sdtPr>
       <w:id w:val="-1085539132"/>
@@ -4822,7 +5082,7 @@
           <w:rPr>
             <w:noProof/>
           </w:rPr>
-          <w:t>6</w:t>
+          <w:t>5</w:t>
         </w:r>
         <w:r>
           <w:fldChar w:fldCharType="end"/>
@@ -4839,7 +5099,7 @@
 </file>
 
 <file path=word/footnotes.xml><?xml version="1.0" encoding="utf-8"?>
-<w:footnotes xmlns:wpc="http://schemas.microsoft.com/office/word/2010/wordprocessingCanvas" xmlns:mc="http://schemas.openxmlformats.org/markup-compatibility/2006" xmlns:o="urn:schemas-microsoft-com:office:office" xmlns:r="http://schemas.openxmlformats.org/officeDocument/2006/relationships" xmlns:m="http://schemas.openxmlformats.org/officeDocument/2006/math" xmlns:v="urn:schemas-microsoft-com:vml" xmlns:wp14="http://schemas.microsoft.com/office/word/2010/wordprocessingDrawing" xmlns:wp="http://schemas.openxmlformats.org/drawingml/2006/wordprocessingDrawing" xmlns:w10="urn:schemas-microsoft-com:office:word" xmlns:w="http://schemas.openxmlformats.org/wordprocessingml/2006/main" xmlns:w14="http://schemas.microsoft.com/office/word/2010/wordml" xmlns:w15="http://schemas.microsoft.com/office/word/2012/wordml" xmlns:wpg="http://schemas.microsoft.com/office/word/2010/wordprocessingGroup" xmlns:wpi="http://schemas.microsoft.com/office/word/2010/wordprocessingInk" xmlns:wne="http://schemas.microsoft.com/office/word/2006/wordml" xmlns:wps="http://schemas.microsoft.com/office/word/2010/wordprocessingShape" mc:Ignorable="w14 w15 wp14">
+<w:footnotes xmlns:wpc="http://schemas.microsoft.com/office/word/2010/wordprocessingCanvas" xmlns:cx="http://schemas.microsoft.com/office/drawing/2014/chartex" xmlns:cx1="http://schemas.microsoft.com/office/drawing/2015/9/8/chartex" xmlns:cx2="http://schemas.microsoft.com/office/drawing/2015/10/21/chartex" xmlns:cx3="http://schemas.microsoft.com/office/drawing/2016/5/9/chartex" xmlns:cx4="http://schemas.microsoft.com/office/drawing/2016/5/10/chartex" xmlns:cx5="http://schemas.microsoft.com/office/drawing/2016/5/11/chartex" xmlns:mc="http://schemas.openxmlformats.org/markup-compatibility/2006" xmlns:o="urn:schemas-microsoft-com:office:office" xmlns:r="http://schemas.openxmlformats.org/officeDocument/2006/relationships" xmlns:m="http://schemas.openxmlformats.org/officeDocument/2006/math" xmlns:v="urn:schemas-microsoft-com:vml" xmlns:wp14="http://schemas.microsoft.com/office/word/2010/wordprocessingDrawing" xmlns:wp="http://schemas.openxmlformats.org/drawingml/2006/wordprocessingDrawing" xmlns:w10="urn:schemas-microsoft-com:office:word" xmlns:w="http://schemas.openxmlformats.org/wordprocessingml/2006/main" xmlns:w14="http://schemas.microsoft.com/office/word/2010/wordml" xmlns:w15="http://schemas.microsoft.com/office/word/2012/wordml" xmlns:w16se="http://schemas.microsoft.com/office/word/2015/wordml/symex" xmlns:wpg="http://schemas.microsoft.com/office/word/2010/wordprocessingGroup" xmlns:wpi="http://schemas.microsoft.com/office/word/2010/wordprocessingInk" xmlns:wne="http://schemas.microsoft.com/office/word/2006/wordml" xmlns:wps="http://schemas.microsoft.com/office/word/2010/wordprocessingShape" mc:Ignorable="w14 w15 w16se wp14">
   <w:footnote w:type="separator" w:id="-1">
     <w:p>
       <w:pPr>
@@ -4864,7 +5124,7 @@
 </file>
 
 <file path=word/numbering.xml><?xml version="1.0" encoding="utf-8"?>
-<w:numbering xmlns:wpc="http://schemas.microsoft.com/office/word/2010/wordprocessingCanvas" xmlns:mc="http://schemas.openxmlformats.org/markup-compatibility/2006" xmlns:o="urn:schemas-microsoft-com:office:office" xmlns:r="http://schemas.openxmlformats.org/officeDocument/2006/relationships" xmlns:m="http://schemas.openxmlformats.org/officeDocument/2006/math" xmlns:v="urn:schemas-microsoft-com:vml" xmlns:wp14="http://schemas.microsoft.com/office/word/2010/wordprocessingDrawing" xmlns:wp="http://schemas.openxmlformats.org/drawingml/2006/wordprocessingDrawing" xmlns:w10="urn:schemas-microsoft-com:office:word" xmlns:w="http://schemas.openxmlformats.org/wordprocessingml/2006/main" xmlns:w14="http://schemas.microsoft.com/office/word/2010/wordml" xmlns:w15="http://schemas.microsoft.com/office/word/2012/wordml" xmlns:wpg="http://schemas.microsoft.com/office/word/2010/wordprocessingGroup" xmlns:wpi="http://schemas.microsoft.com/office/word/2010/wordprocessingInk" xmlns:wne="http://schemas.microsoft.com/office/word/2006/wordml" xmlns:wps="http://schemas.microsoft.com/office/word/2010/wordprocessingShape" mc:Ignorable="w14 w15 wp14">
+<w:numbering xmlns:wpc="http://schemas.microsoft.com/office/word/2010/wordprocessingCanvas" xmlns:cx="http://schemas.microsoft.com/office/drawing/2014/chartex" xmlns:cx1="http://schemas.microsoft.com/office/drawing/2015/9/8/chartex" xmlns:cx2="http://schemas.microsoft.com/office/drawing/2015/10/21/chartex" xmlns:cx3="http://schemas.microsoft.com/office/drawing/2016/5/9/chartex" xmlns:cx4="http://schemas.microsoft.com/office/drawing/2016/5/10/chartex" xmlns:cx5="http://schemas.microsoft.com/office/drawing/2016/5/11/chartex" xmlns:mc="http://schemas.openxmlformats.org/markup-compatibility/2006" xmlns:o="urn:schemas-microsoft-com:office:office" xmlns:r="http://schemas.openxmlformats.org/officeDocument/2006/relationships" xmlns:m="http://schemas.openxmlformats.org/officeDocument/2006/math" xmlns:v="urn:schemas-microsoft-com:vml" xmlns:wp14="http://schemas.microsoft.com/office/word/2010/wordprocessingDrawing" xmlns:wp="http://schemas.openxmlformats.org/drawingml/2006/wordprocessingDrawing" xmlns:w10="urn:schemas-microsoft-com:office:word" xmlns:w="http://schemas.openxmlformats.org/wordprocessingml/2006/main" xmlns:w14="http://schemas.microsoft.com/office/word/2010/wordml" xmlns:w15="http://schemas.microsoft.com/office/word/2012/wordml" xmlns:w16se="http://schemas.microsoft.com/office/word/2015/wordml/symex" xmlns:wpg="http://schemas.microsoft.com/office/word/2010/wordprocessingGroup" xmlns:wpi="http://schemas.microsoft.com/office/word/2010/wordprocessingInk" xmlns:wne="http://schemas.microsoft.com/office/word/2006/wordml" xmlns:wps="http://schemas.microsoft.com/office/word/2010/wordprocessingShape" mc:Ignorable="w14 w15 w16se wp14">
   <w:abstractNum w:abstractNumId="0" w15:restartNumberingAfterBreak="0">
     <w:nsid w:val="06E53864"/>
     <w:multiLevelType w:val="multilevel"/>
@@ -5289,7 +5549,7 @@
 </file>
 
 <file path=word/styles.xml><?xml version="1.0" encoding="utf-8"?>
-<w:styles xmlns:mc="http://schemas.openxmlformats.org/markup-compatibility/2006" xmlns:r="http://schemas.openxmlformats.org/officeDocument/2006/relationships" xmlns:w="http://schemas.openxmlformats.org/wordprocessingml/2006/main" xmlns:w14="http://schemas.microsoft.com/office/word/2010/wordml" xmlns:w15="http://schemas.microsoft.com/office/word/2012/wordml" mc:Ignorable="w14 w15">
+<w:styles xmlns:mc="http://schemas.openxmlformats.org/markup-compatibility/2006" xmlns:r="http://schemas.openxmlformats.org/officeDocument/2006/relationships" xmlns:w="http://schemas.openxmlformats.org/wordprocessingml/2006/main" xmlns:w14="http://schemas.microsoft.com/office/word/2010/wordml" xmlns:w15="http://schemas.microsoft.com/office/word/2012/wordml" xmlns:w16se="http://schemas.microsoft.com/office/word/2015/wordml/symex" mc:Ignorable="w14 w15 w16se">
   <w:docDefaults>
     <w:rPrDefault>
       <w:rPr>
@@ -5305,7 +5565,7 @@
       </w:pPr>
     </w:pPrDefault>
   </w:docDefaults>
-  <w:latentStyles w:defLockedState="0" w:defUIPriority="99" w:defSemiHidden="0" w:defUnhideWhenUsed="0" w:defQFormat="0" w:count="371">
+  <w:latentStyles w:defLockedState="0" w:defUIPriority="99" w:defSemiHidden="0" w:defUnhideWhenUsed="0" w:defQFormat="0" w:count="374">
     <w:lsdException w:name="Normal" w:uiPriority="0" w:qFormat="1"/>
     <w:lsdException w:name="heading 1" w:uiPriority="9" w:qFormat="1"/>
     <w:lsdException w:name="heading 2" w:semiHidden="1" w:uiPriority="9" w:unhideWhenUsed="1" w:qFormat="1"/>
@@ -5411,7 +5671,6 @@
     <w:lsdException w:name="HTML Sample" w:semiHidden="1" w:unhideWhenUsed="1"/>
     <w:lsdException w:name="HTML Typewriter" w:semiHidden="1" w:unhideWhenUsed="1"/>
     <w:lsdException w:name="HTML Variable" w:semiHidden="1" w:unhideWhenUsed="1"/>
-    <w:lsdException w:name="Normal Table" w:semiHidden="1" w:unhideWhenUsed="1"/>
     <w:lsdException w:name="annotation subject" w:semiHidden="1" w:unhideWhenUsed="1"/>
     <w:lsdException w:name="No List" w:semiHidden="1" w:unhideWhenUsed="1"/>
     <w:lsdException w:name="Outline List 1" w:semiHidden="1" w:unhideWhenUsed="1"/>
@@ -5456,7 +5715,6 @@
     <w:lsdException w:name="Table Professional" w:semiHidden="1" w:unhideWhenUsed="1"/>
     <w:lsdException w:name="Table Subtle 1" w:semiHidden="1" w:unhideWhenUsed="1"/>
     <w:lsdException w:name="Table Subtle 2" w:semiHidden="1" w:unhideWhenUsed="1"/>
-    <w:lsdException w:name="Table Web 1" w:semiHidden="1" w:unhideWhenUsed="1"/>
     <w:lsdException w:name="Table Web 2" w:semiHidden="1" w:unhideWhenUsed="1"/>
     <w:lsdException w:name="Table Web 3" w:semiHidden="1" w:unhideWhenUsed="1"/>
     <w:lsdException w:name="Balloon Text" w:semiHidden="1" w:unhideWhenUsed="1"/>
@@ -5677,6 +5935,9 @@
     <w:lsdException w:name="List Table 5 Dark Accent 6" w:uiPriority="50"/>
     <w:lsdException w:name="List Table 6 Colorful Accent 6" w:uiPriority="51"/>
     <w:lsdException w:name="List Table 7 Colorful Accent 6" w:uiPriority="52"/>
+    <w:lsdException w:name="Mention" w:semiHidden="1" w:unhideWhenUsed="1"/>
+    <w:lsdException w:name="Smart Hyperlink" w:semiHidden="1" w:unhideWhenUsed="1"/>
+    <w:lsdException w:name="Hashtag" w:semiHidden="1" w:unhideWhenUsed="1"/>
   </w:latentStyles>
   <w:style w:type="paragraph" w:default="1" w:styleId="Normal">
     <w:name w:val="Normal"/>
@@ -5823,7 +6084,7 @@
       <w:szCs w:val="24"/>
     </w:rPr>
   </w:style>
-  <w:style w:type="paragraph" w:styleId="TtulodeTDC">
+  <w:style w:type="paragraph" w:styleId="TtuloTDC">
     <w:name w:val="TOC Heading"/>
     <w:basedOn w:val="Ttulo1"/>
     <w:next w:val="Normal"/>
@@ -5941,6 +6202,30 @@
       <w:spacing w:after="100"/>
       <w:ind w:left="440"/>
     </w:pPr>
+  </w:style>
+  <w:style w:type="character" w:styleId="Mencionar">
+    <w:name w:val="Mention"/>
+    <w:basedOn w:val="Fuentedeprrafopredeter"/>
+    <w:uiPriority w:val="99"/>
+    <w:semiHidden/>
+    <w:unhideWhenUsed/>
+    <w:rsid w:val="00D83A4C"/>
+    <w:rPr>
+      <w:color w:val="2B579A"/>
+      <w:shd w:val="clear" w:color="auto" w:fill="E6E6E6"/>
+    </w:rPr>
+  </w:style>
+  <w:style w:type="character" w:styleId="Hipervnculovisitado">
+    <w:name w:val="FollowedHyperlink"/>
+    <w:basedOn w:val="Fuentedeprrafopredeter"/>
+    <w:uiPriority w:val="99"/>
+    <w:semiHidden/>
+    <w:unhideWhenUsed/>
+    <w:rsid w:val="005E28EA"/>
+    <w:rPr>
+      <w:color w:val="954F72" w:themeColor="followedHyperlink"/>
+      <w:u w:val="single"/>
+    </w:rPr>
   </w:style>
 </w:styles>
 </file>
@@ -6211,7 +6496,7 @@
 </file>
 
 <file path=customXml/itemProps1.xml><?xml version="1.0" encoding="utf-8"?>
-<ds:datastoreItem xmlns:ds="http://schemas.openxmlformats.org/officeDocument/2006/customXml" ds:itemID="{AA653552-0F3E-44B5-BA82-E2FC26697E29}">
+<ds:datastoreItem xmlns:ds="http://schemas.openxmlformats.org/officeDocument/2006/customXml" ds:itemID="{1623B24C-F936-4C4D-A307-CFE997B7FE4F}">
   <ds:schemaRefs>
     <ds:schemaRef ds:uri="http://schemas.openxmlformats.org/officeDocument/2006/bibliography"/>
   </ds:schemaRefs>

</xml_diff>

<commit_message>
Finalización aparrtado 4 y 5.
</commit_message>
<xml_diff>
--- a/TG1_nachollorca.docx
+++ b/TG1_nachollorca.docx
@@ -17,7 +17,6 @@
           <w:docPartUnique/>
         </w:docPartObj>
       </w:sdtPr>
-      <w:sdtEndPr/>
       <w:sdtContent>
         <w:p>
           <w:pPr>
@@ -4236,12 +4235,1711 @@
       <w:bookmarkEnd w:id="20"/>
     </w:p>
     <w:p>
+      <w:pPr>
+        <w:rPr>
+          <w:b/>
+        </w:rPr>
+      </w:pPr>
+      <w:r>
+        <w:rPr>
+          <w:b/>
+        </w:rPr>
+        <w:t xml:space="preserve">Introducción al </w:t>
+      </w:r>
+      <w:proofErr w:type="spellStart"/>
+      <w:r>
+        <w:rPr>
+          <w:b/>
+        </w:rPr>
+        <w:t>Testing</w:t>
+      </w:r>
+      <w:proofErr w:type="spellEnd"/>
+      <w:r>
+        <w:rPr>
+          <w:b/>
+        </w:rPr>
+        <w:t xml:space="preserve"> </w:t>
+      </w:r>
+      <w:r>
+        <w:rPr>
+          <w:b/>
+        </w:rPr>
+        <w:t xml:space="preserve">de Software: </w:t>
+      </w:r>
+      <w:r>
+        <w:rPr>
+          <w:b/>
+        </w:rPr>
+        <w:t>Principiantes</w:t>
+      </w:r>
+    </w:p>
+    <w:p>
+      <w:r>
+        <w:t xml:space="preserve">Es un curso de introducción para aprender las principales técnicas de </w:t>
+      </w:r>
+      <w:proofErr w:type="spellStart"/>
+      <w:r>
+        <w:t>testing</w:t>
+      </w:r>
+      <w:proofErr w:type="spellEnd"/>
+      <w:r>
+        <w:t xml:space="preserve"> de software más usadas y conocer los conceptos básicos.</w:t>
+      </w:r>
+    </w:p>
+    <w:p>
+      <w:r>
+        <w:t>Temas a tratar:</w:t>
+      </w:r>
+    </w:p>
+    <w:p>
+      <w:pPr>
+        <w:numPr>
+          <w:ilvl w:val="0"/>
+          <w:numId w:val="5"/>
+        </w:numPr>
+        <w:shd w:val="clear" w:color="auto" w:fill="FFFFFF"/>
+        <w:spacing w:before="100" w:beforeAutospacing="1" w:after="100" w:afterAutospacing="1" w:line="240" w:lineRule="auto"/>
+        <w:jc w:val="left"/>
+        <w:rPr>
+          <w:rFonts w:eastAsia="Times New Roman"/>
+          <w:szCs w:val="23"/>
+          <w:lang w:eastAsia="es-ES"/>
+        </w:rPr>
+      </w:pPr>
+      <w:r>
+        <w:rPr>
+          <w:rFonts w:eastAsia="Times New Roman"/>
+          <w:szCs w:val="23"/>
+          <w:lang w:eastAsia="es-ES"/>
+        </w:rPr>
+        <w:t>Conceptos Básicos</w:t>
+      </w:r>
+    </w:p>
+    <w:p>
+      <w:pPr>
+        <w:numPr>
+          <w:ilvl w:val="0"/>
+          <w:numId w:val="5"/>
+        </w:numPr>
+        <w:shd w:val="clear" w:color="auto" w:fill="FFFFFF"/>
+        <w:spacing w:before="100" w:beforeAutospacing="1" w:after="100" w:afterAutospacing="1" w:line="240" w:lineRule="auto"/>
+        <w:jc w:val="left"/>
+        <w:rPr>
+          <w:rFonts w:eastAsia="Times New Roman"/>
+          <w:szCs w:val="23"/>
+          <w:lang w:eastAsia="es-ES"/>
+        </w:rPr>
+      </w:pPr>
+      <w:r>
+        <w:rPr>
+          <w:rFonts w:eastAsia="Times New Roman"/>
+          <w:szCs w:val="23"/>
+          <w:lang w:eastAsia="es-ES"/>
+        </w:rPr>
+        <w:t>Proceso fundamental</w:t>
+      </w:r>
+    </w:p>
+    <w:p>
+      <w:pPr>
+        <w:numPr>
+          <w:ilvl w:val="0"/>
+          <w:numId w:val="5"/>
+        </w:numPr>
+        <w:shd w:val="clear" w:color="auto" w:fill="FFFFFF"/>
+        <w:spacing w:before="100" w:beforeAutospacing="1" w:after="100" w:afterAutospacing="1" w:line="240" w:lineRule="auto"/>
+        <w:jc w:val="left"/>
+        <w:rPr>
+          <w:rFonts w:eastAsia="Times New Roman"/>
+          <w:szCs w:val="23"/>
+          <w:lang w:eastAsia="es-ES"/>
+        </w:rPr>
+      </w:pPr>
+      <w:r>
+        <w:rPr>
+          <w:rFonts w:eastAsia="Times New Roman"/>
+          <w:szCs w:val="23"/>
+          <w:lang w:eastAsia="es-ES"/>
+        </w:rPr>
+        <w:t>Diseño y técnicas de pruebas</w:t>
+      </w:r>
+    </w:p>
+    <w:p>
+      <w:pPr>
+        <w:numPr>
+          <w:ilvl w:val="0"/>
+          <w:numId w:val="5"/>
+        </w:numPr>
+        <w:shd w:val="clear" w:color="auto" w:fill="FFFFFF"/>
+        <w:spacing w:before="100" w:beforeAutospacing="1" w:after="100" w:afterAutospacing="1" w:line="240" w:lineRule="auto"/>
+        <w:jc w:val="left"/>
+        <w:rPr>
+          <w:rFonts w:eastAsia="Times New Roman"/>
+          <w:szCs w:val="23"/>
+          <w:lang w:eastAsia="es-ES"/>
+        </w:rPr>
+      </w:pPr>
+      <w:r>
+        <w:rPr>
+          <w:rFonts w:eastAsia="Times New Roman"/>
+          <w:szCs w:val="23"/>
+          <w:lang w:eastAsia="es-ES"/>
+        </w:rPr>
+        <w:t>Creación de casos de pruebas</w:t>
+      </w:r>
+    </w:p>
+    <w:p>
+      <w:pPr>
+        <w:numPr>
+          <w:ilvl w:val="0"/>
+          <w:numId w:val="5"/>
+        </w:numPr>
+        <w:shd w:val="clear" w:color="auto" w:fill="FFFFFF"/>
+        <w:spacing w:before="100" w:beforeAutospacing="1" w:after="100" w:afterAutospacing="1" w:line="240" w:lineRule="auto"/>
+        <w:jc w:val="left"/>
+        <w:rPr>
+          <w:rFonts w:eastAsia="Times New Roman"/>
+          <w:szCs w:val="23"/>
+          <w:lang w:eastAsia="es-ES"/>
+        </w:rPr>
+      </w:pPr>
+      <w:r>
+        <w:rPr>
+          <w:rFonts w:eastAsia="Times New Roman"/>
+          <w:szCs w:val="23"/>
+          <w:lang w:eastAsia="es-ES"/>
+        </w:rPr>
+        <w:t>Seguimiento</w:t>
+      </w:r>
+    </w:p>
+    <w:p>
+      <w:r>
+        <w:t>Idioma: español.</w:t>
+      </w:r>
+    </w:p>
+    <w:p>
+      <w:r>
+        <w:t>Clases online.</w:t>
+      </w:r>
+    </w:p>
+    <w:p>
+      <w:r>
+        <w:t>Duración: 30 clases (3 horas)</w:t>
+      </w:r>
+    </w:p>
+    <w:p>
+      <w:r>
+        <w:t>Precio del curso: 20€</w:t>
+      </w:r>
+    </w:p>
+    <w:p>
+      <w:r>
+        <w:t>Certificación incluida.</w:t>
+      </w:r>
+    </w:p>
+    <w:p>
       <w:hyperlink r:id="rId9" w:history="1">
         <w:r>
           <w:rPr>
             <w:rStyle w:val="Hipervnculo"/>
           </w:rPr>
-          <w:t>https://www.udemy.com/introduccion-al-testing-de-softwar</w:t>
+          <w:t>https://www.udemy.com/introduccion-al-testing-de-software-para-principiantes/</w:t>
+        </w:r>
+      </w:hyperlink>
+    </w:p>
+    <w:p>
+      <w:pPr>
+        <w:pStyle w:val="Ttulo3"/>
+      </w:pPr>
+      <w:bookmarkStart w:id="21" w:name="_Toc444537707"/>
+      <w:r>
+        <w:t>4.1.2 Curso no gratuito 2 sobre el tipo de tecnología en general</w:t>
+      </w:r>
+      <w:bookmarkEnd w:id="21"/>
+    </w:p>
+    <w:p>
+      <w:pPr>
+        <w:rPr>
+          <w:b/>
+        </w:rPr>
+      </w:pPr>
+      <w:r>
+        <w:rPr>
+          <w:b/>
+        </w:rPr>
+        <w:t xml:space="preserve">Curso de Software </w:t>
+      </w:r>
+      <w:proofErr w:type="spellStart"/>
+      <w:r>
+        <w:rPr>
+          <w:b/>
+        </w:rPr>
+        <w:t>Tester</w:t>
+      </w:r>
+      <w:proofErr w:type="spellEnd"/>
+      <w:r>
+        <w:rPr>
+          <w:b/>
+        </w:rPr>
+        <w:t xml:space="preserve"> QA</w:t>
+      </w:r>
+    </w:p>
+    <w:p>
+      <w:r>
+        <w:t>Es un curso más avanzado que el anterior, donde aprenderemos a crear planes de prueba para el desarrollo de software.</w:t>
+      </w:r>
+    </w:p>
+    <w:p>
+      <w:r>
+        <w:t>Temas a tratar:</w:t>
+      </w:r>
+    </w:p>
+    <w:p>
+      <w:pPr>
+        <w:pStyle w:val="Prrafodelista"/>
+        <w:numPr>
+          <w:ilvl w:val="0"/>
+          <w:numId w:val="6"/>
+        </w:numPr>
+      </w:pPr>
+      <w:r>
+        <w:t>Evaluación de la calidad del proceso y del producto desarrollado.</w:t>
+      </w:r>
+    </w:p>
+    <w:p>
+      <w:pPr>
+        <w:pStyle w:val="Prrafodelista"/>
+        <w:numPr>
+          <w:ilvl w:val="0"/>
+          <w:numId w:val="6"/>
+        </w:numPr>
+      </w:pPr>
+      <w:r>
+        <w:t>Comprensión de las diferentes metodologías de desarrollo de software.</w:t>
+      </w:r>
+    </w:p>
+    <w:p>
+      <w:pPr>
+        <w:pStyle w:val="Prrafodelista"/>
+        <w:numPr>
+          <w:ilvl w:val="0"/>
+          <w:numId w:val="6"/>
+        </w:numPr>
+      </w:pPr>
+      <w:r>
+        <w:t>Planificar y ejecutar pruebas de software.</w:t>
+      </w:r>
+    </w:p>
+    <w:p>
+      <w:pPr>
+        <w:pStyle w:val="Prrafodelista"/>
+        <w:numPr>
+          <w:ilvl w:val="0"/>
+          <w:numId w:val="6"/>
+        </w:numPr>
+      </w:pPr>
+      <w:r>
+        <w:t>Reportar defectos y realizar su seguimiento.</w:t>
+      </w:r>
+    </w:p>
+    <w:p>
+      <w:pPr>
+        <w:pStyle w:val="Prrafodelista"/>
+        <w:numPr>
+          <w:ilvl w:val="0"/>
+          <w:numId w:val="6"/>
+        </w:numPr>
+      </w:pPr>
+      <w:r>
+        <w:t>Interactuar con los diversos roles de un equipo de proyecto.</w:t>
+      </w:r>
+    </w:p>
+    <w:p>
+      <w:pPr>
+        <w:pStyle w:val="Prrafodelista"/>
+        <w:numPr>
+          <w:ilvl w:val="0"/>
+          <w:numId w:val="6"/>
+        </w:numPr>
+      </w:pPr>
+      <w:r>
+        <w:t>Contribuir al desarrollo de software de calidad.</w:t>
+      </w:r>
+    </w:p>
+    <w:p>
+      <w:r>
+        <w:t>Idioma: español.</w:t>
+      </w:r>
+    </w:p>
+    <w:p>
+      <w:r>
+        <w:t>Clases online.</w:t>
+      </w:r>
+    </w:p>
+    <w:p>
+      <w:r>
+        <w:t>Duración: 18 horas</w:t>
+      </w:r>
+    </w:p>
+    <w:p>
+      <w:r>
+        <w:t>Precio del curso: 141€</w:t>
+      </w:r>
+    </w:p>
+    <w:p>
+      <w:r>
+        <w:t>Certificación incluida.</w:t>
+      </w:r>
+    </w:p>
+    <w:bookmarkStart w:id="22" w:name="_Toc444537708"/>
+    <w:p>
+      <w:pPr>
+        <w:pStyle w:val="Ttulo3"/>
+        <w:rPr>
+          <w:rFonts w:eastAsiaTheme="minorHAnsi"/>
+          <w:color w:val="auto"/>
+          <w:sz w:val="22"/>
+          <w:szCs w:val="22"/>
+        </w:rPr>
+      </w:pPr>
+      <w:r>
+        <w:rPr>
+          <w:rFonts w:eastAsiaTheme="minorHAnsi"/>
+          <w:color w:val="auto"/>
+          <w:sz w:val="22"/>
+          <w:szCs w:val="22"/>
+        </w:rPr>
+        <w:lastRenderedPageBreak/>
+        <w:fldChar w:fldCharType="begin"/>
+      </w:r>
+      <w:r>
+        <w:rPr>
+          <w:rFonts w:eastAsiaTheme="minorHAnsi"/>
+          <w:color w:val="auto"/>
+          <w:sz w:val="22"/>
+          <w:szCs w:val="22"/>
+        </w:rPr>
+        <w:instrText xml:space="preserve"> HYPERLINK "</w:instrText>
+      </w:r>
+      <w:r>
+        <w:rPr>
+          <w:rFonts w:eastAsiaTheme="minorHAnsi"/>
+          <w:color w:val="auto"/>
+          <w:sz w:val="22"/>
+          <w:szCs w:val="22"/>
+        </w:rPr>
+        <w:instrText>http://www.educacionit.com/curso-de-software-tester-qa</w:instrText>
+      </w:r>
+      <w:r>
+        <w:rPr>
+          <w:rFonts w:eastAsiaTheme="minorHAnsi"/>
+          <w:color w:val="auto"/>
+          <w:sz w:val="22"/>
+          <w:szCs w:val="22"/>
+        </w:rPr>
+        <w:instrText xml:space="preserve">" </w:instrText>
+      </w:r>
+      <w:r>
+        <w:rPr>
+          <w:rFonts w:eastAsiaTheme="minorHAnsi"/>
+          <w:color w:val="auto"/>
+          <w:sz w:val="22"/>
+          <w:szCs w:val="22"/>
+        </w:rPr>
+        <w:fldChar w:fldCharType="separate"/>
+      </w:r>
+      <w:r>
+        <w:rPr>
+          <w:rStyle w:val="Hipervnculo"/>
+          <w:rFonts w:eastAsiaTheme="minorHAnsi"/>
+          <w:sz w:val="22"/>
+          <w:szCs w:val="22"/>
+        </w:rPr>
+        <w:t>http://www.educacionit.com/curso-de-software-tester-qa</w:t>
+      </w:r>
+      <w:r>
+        <w:rPr>
+          <w:rFonts w:eastAsiaTheme="minorHAnsi"/>
+          <w:color w:val="auto"/>
+          <w:sz w:val="22"/>
+          <w:szCs w:val="22"/>
+        </w:rPr>
+        <w:fldChar w:fldCharType="end"/>
+      </w:r>
+    </w:p>
+    <w:p>
+      <w:pPr>
+        <w:pStyle w:val="Ttulo3"/>
+      </w:pPr>
+      <w:r>
+        <w:t>4.1.3</w:t>
+      </w:r>
+      <w:r>
+        <w:t xml:space="preserve"> Curso no gratuito 3</w:t>
+      </w:r>
+      <w:r>
+        <w:t xml:space="preserve"> sobre el tipo de tecnología en general</w:t>
+      </w:r>
+      <w:bookmarkEnd w:id="22"/>
+    </w:p>
+    <w:p>
+      <w:pPr>
+        <w:rPr>
+          <w:b/>
+        </w:rPr>
+      </w:pPr>
+      <w:r>
+        <w:rPr>
+          <w:b/>
+        </w:rPr>
+        <w:t xml:space="preserve">Automatización del </w:t>
+      </w:r>
+      <w:proofErr w:type="spellStart"/>
+      <w:r>
+        <w:rPr>
+          <w:b/>
+        </w:rPr>
+        <w:t>testing</w:t>
+      </w:r>
+      <w:proofErr w:type="spellEnd"/>
+    </w:p>
+    <w:p>
+      <w:r>
+        <w:t xml:space="preserve">Es un curso avanzado, </w:t>
+      </w:r>
+      <w:r>
+        <w:t xml:space="preserve">está pensado para generar la capacidad de automatizar el </w:t>
+      </w:r>
+      <w:proofErr w:type="spellStart"/>
+      <w:r>
+        <w:t>testing</w:t>
+      </w:r>
+      <w:proofErr w:type="spellEnd"/>
+      <w:r>
+        <w:t xml:space="preserve"> funcional de distintos tipos de aplicaciones.</w:t>
+      </w:r>
+    </w:p>
+    <w:p>
+      <w:r>
+        <w:t>Temas a tratar:</w:t>
+      </w:r>
+    </w:p>
+    <w:p>
+      <w:pPr>
+        <w:pStyle w:val="Prrafodelista"/>
+        <w:numPr>
+          <w:ilvl w:val="0"/>
+          <w:numId w:val="7"/>
+        </w:numPr>
+      </w:pPr>
+      <w:r>
+        <w:t>Descripción de patrones de automatización.</w:t>
+      </w:r>
+    </w:p>
+    <w:p>
+      <w:pPr>
+        <w:pStyle w:val="Prrafodelista"/>
+        <w:numPr>
+          <w:ilvl w:val="0"/>
+          <w:numId w:val="7"/>
+        </w:numPr>
+      </w:pPr>
+      <w:r>
+        <w:t>Herramientas más utilizadas.</w:t>
+      </w:r>
+    </w:p>
+    <w:p>
+      <w:pPr>
+        <w:pStyle w:val="Prrafodelista"/>
+        <w:numPr>
+          <w:ilvl w:val="0"/>
+          <w:numId w:val="7"/>
+        </w:numPr>
+      </w:pPr>
+      <w:r>
+        <w:t xml:space="preserve">Practicas avanzadas de </w:t>
+      </w:r>
+      <w:proofErr w:type="spellStart"/>
+      <w:r>
+        <w:t>testing</w:t>
+      </w:r>
+      <w:proofErr w:type="spellEnd"/>
+      <w:r>
+        <w:t>.</w:t>
+      </w:r>
+    </w:p>
+    <w:p>
+      <w:pPr>
+        <w:pStyle w:val="Prrafodelista"/>
+        <w:numPr>
+          <w:ilvl w:val="0"/>
+          <w:numId w:val="7"/>
+        </w:numPr>
+      </w:pPr>
+      <w:r>
+        <w:t>Buenas prácticas de desarrollo de software.</w:t>
+      </w:r>
+    </w:p>
+    <w:p>
+      <w:r>
+        <w:t>Idioma: español</w:t>
+      </w:r>
+      <w:r>
+        <w:t>, inglés</w:t>
+      </w:r>
+      <w:r>
+        <w:t>.</w:t>
+      </w:r>
+    </w:p>
+    <w:p>
+      <w:r>
+        <w:t>Clases: presencial, online</w:t>
+      </w:r>
+      <w:r>
+        <w:t>.</w:t>
+      </w:r>
+    </w:p>
+    <w:p>
+      <w:r>
+        <w:t xml:space="preserve">Duración: </w:t>
+      </w:r>
+      <w:r>
+        <w:t>32</w:t>
+      </w:r>
+      <w:r>
+        <w:t xml:space="preserve"> horas</w:t>
+      </w:r>
+    </w:p>
+    <w:p>
+      <w:r>
+        <w:t xml:space="preserve">Precio del curso: </w:t>
+      </w:r>
+      <w:r>
+        <w:t>710$</w:t>
+      </w:r>
+    </w:p>
+    <w:p>
+      <w:r>
+        <w:t>Certificación incluida.</w:t>
+      </w:r>
+    </w:p>
+    <w:p>
+      <w:hyperlink r:id="rId10" w:history="1">
+        <w:r>
+          <w:rPr>
+            <w:rStyle w:val="Hipervnculo"/>
+          </w:rPr>
+          <w:t>http://www.exotraining.com/automatizacion-testing-selenium-driver-cucumber.html</w:t>
+        </w:r>
+      </w:hyperlink>
+    </w:p>
+    <w:p/>
+    <w:p>
+      <w:pPr>
+        <w:pStyle w:val="Ttulo2"/>
+      </w:pPr>
+      <w:bookmarkStart w:id="23" w:name="_Toc444537709"/>
+      <w:r>
+        <w:t>4.2 Cursos</w:t>
+      </w:r>
+      <w:r>
+        <w:t xml:space="preserve"> </w:t>
+      </w:r>
+      <w:r>
+        <w:t xml:space="preserve">no gratuitos </w:t>
+      </w:r>
+      <w:r>
+        <w:t>sobre la tecnología</w:t>
+      </w:r>
+      <w:r>
+        <w:t xml:space="preserve"> específica </w:t>
+      </w:r>
+      <w:bookmarkEnd w:id="23"/>
+      <w:proofErr w:type="spellStart"/>
+      <w:r>
+        <w:t>Selenium</w:t>
+      </w:r>
+      <w:proofErr w:type="spellEnd"/>
+    </w:p>
+    <w:p>
+      <w:pPr>
+        <w:pStyle w:val="Ttulo3"/>
+      </w:pPr>
+      <w:bookmarkStart w:id="24" w:name="_Toc444537710"/>
+      <w:r>
+        <w:t>4.2.1 Curso no gratuito 1 sobre la tecnología específica A</w:t>
+      </w:r>
+      <w:bookmarkEnd w:id="24"/>
+    </w:p>
+    <w:p>
+      <w:pPr>
+        <w:rPr>
+          <w:b/>
+        </w:rPr>
+      </w:pPr>
+      <w:proofErr w:type="spellStart"/>
+      <w:r>
+        <w:rPr>
+          <w:b/>
+        </w:rPr>
+        <w:t>Selenium</w:t>
+      </w:r>
+      <w:proofErr w:type="spellEnd"/>
+      <w:r>
+        <w:rPr>
+          <w:b/>
+        </w:rPr>
+        <w:t xml:space="preserve"> </w:t>
+      </w:r>
+      <w:proofErr w:type="spellStart"/>
+      <w:r>
+        <w:rPr>
+          <w:b/>
+        </w:rPr>
+        <w:t>with</w:t>
+      </w:r>
+      <w:proofErr w:type="spellEnd"/>
+      <w:r>
+        <w:rPr>
+          <w:b/>
+        </w:rPr>
+        <w:t xml:space="preserve"> Python Training</w:t>
+      </w:r>
+    </w:p>
+    <w:p>
+      <w:r>
+        <w:t>Mediante este cu</w:t>
+      </w:r>
+      <w:r>
+        <w:t xml:space="preserve">rso vamos a aprender a automatizar las tareas mediante el lenguaje de programación Python y la librería </w:t>
+      </w:r>
+      <w:proofErr w:type="spellStart"/>
+      <w:r>
+        <w:t>Selenium</w:t>
+      </w:r>
+      <w:proofErr w:type="spellEnd"/>
+      <w:r>
+        <w:t>.</w:t>
+      </w:r>
+    </w:p>
+    <w:p>
+      <w:r>
+        <w:t>Temas a tratar:</w:t>
+      </w:r>
+    </w:p>
+    <w:p>
+      <w:pPr>
+        <w:pStyle w:val="Prrafodelista"/>
+        <w:numPr>
+          <w:ilvl w:val="0"/>
+          <w:numId w:val="8"/>
+        </w:numPr>
+      </w:pPr>
+      <w:r>
+        <w:t xml:space="preserve">Conceptos básicos de </w:t>
+      </w:r>
+      <w:proofErr w:type="spellStart"/>
+      <w:r>
+        <w:t>Selenium</w:t>
+      </w:r>
+      <w:proofErr w:type="spellEnd"/>
+    </w:p>
+    <w:p>
+      <w:pPr>
+        <w:pStyle w:val="Prrafodelista"/>
+        <w:numPr>
+          <w:ilvl w:val="0"/>
+          <w:numId w:val="8"/>
+        </w:numPr>
+      </w:pPr>
+      <w:r>
+        <w:t xml:space="preserve">Conceptos </w:t>
+      </w:r>
+      <w:proofErr w:type="spellStart"/>
+      <w:r>
+        <w:t>báscicos</w:t>
+      </w:r>
+      <w:proofErr w:type="spellEnd"/>
+      <w:r>
+        <w:t xml:space="preserve"> de Python</w:t>
+      </w:r>
+    </w:p>
+    <w:p>
+      <w:pPr>
+        <w:pStyle w:val="Prrafodelista"/>
+        <w:numPr>
+          <w:ilvl w:val="0"/>
+          <w:numId w:val="8"/>
+        </w:numPr>
+      </w:pPr>
+      <w:r>
+        <w:t>Conceptos básicos de automatización de pruebas.</w:t>
+      </w:r>
+    </w:p>
+    <w:p>
+      <w:pPr>
+        <w:pStyle w:val="Prrafodelista"/>
+        <w:numPr>
+          <w:ilvl w:val="0"/>
+          <w:numId w:val="8"/>
+        </w:numPr>
+      </w:pPr>
+      <w:r>
+        <w:t>Casos prácticos.</w:t>
+      </w:r>
+    </w:p>
+    <w:p>
+      <w:r>
+        <w:t>Idioma: inglés.</w:t>
+      </w:r>
+    </w:p>
+    <w:p>
+      <w:r>
+        <w:t>Clases: online.</w:t>
+      </w:r>
+    </w:p>
+    <w:p>
+      <w:r>
+        <w:t>Duración: 30 horas</w:t>
+      </w:r>
+    </w:p>
+    <w:p>
+      <w:r>
+        <w:t>Precio del curso: 249$</w:t>
+      </w:r>
+    </w:p>
+    <w:p>
+      <w:r>
+        <w:t>Certificación incluida.</w:t>
+      </w:r>
+    </w:p>
+    <w:p>
+      <w:hyperlink r:id="rId11" w:history="1">
+        <w:r>
+          <w:rPr>
+            <w:rStyle w:val="Hipervnculo"/>
+          </w:rPr>
+          <w:t>https://www.gangboard.com/software-testing-training/selenium-with-python-training#</w:t>
+        </w:r>
+      </w:hyperlink>
+    </w:p>
+    <w:p>
+      <w:pPr>
+        <w:pStyle w:val="Ttulo3"/>
+      </w:pPr>
+      <w:bookmarkStart w:id="25" w:name="_Toc444537711"/>
+      <w:r>
+        <w:lastRenderedPageBreak/>
+        <w:t>4.2.2 Curso no gratuito</w:t>
+      </w:r>
+      <w:r>
+        <w:t xml:space="preserve"> 2</w:t>
+      </w:r>
+      <w:r>
+        <w:t xml:space="preserve"> sobre la tecnología específica A</w:t>
+      </w:r>
+      <w:bookmarkEnd w:id="25"/>
+    </w:p>
+    <w:p>
+      <w:pPr>
+        <w:rPr>
+          <w:b/>
+        </w:rPr>
+      </w:pPr>
+      <w:r>
+        <w:rPr>
+          <w:b/>
+        </w:rPr>
+        <w:t xml:space="preserve">Master in </w:t>
+      </w:r>
+      <w:proofErr w:type="spellStart"/>
+      <w:r>
+        <w:rPr>
+          <w:b/>
+        </w:rPr>
+        <w:t>Selenium</w:t>
+      </w:r>
+      <w:proofErr w:type="spellEnd"/>
+      <w:r>
+        <w:rPr>
+          <w:b/>
+        </w:rPr>
+        <w:t xml:space="preserve"> </w:t>
+      </w:r>
+      <w:proofErr w:type="spellStart"/>
+      <w:r>
+        <w:rPr>
+          <w:b/>
+        </w:rPr>
+        <w:t>Automation</w:t>
+      </w:r>
+      <w:proofErr w:type="spellEnd"/>
+      <w:r>
+        <w:rPr>
+          <w:b/>
+        </w:rPr>
+        <w:t xml:space="preserve"> </w:t>
+      </w:r>
+      <w:proofErr w:type="spellStart"/>
+      <w:r>
+        <w:rPr>
+          <w:b/>
+        </w:rPr>
+        <w:t>with</w:t>
+      </w:r>
+      <w:proofErr w:type="spellEnd"/>
+      <w:r>
+        <w:rPr>
+          <w:b/>
+        </w:rPr>
+        <w:t xml:space="preserve"> simple Python </w:t>
+      </w:r>
+      <w:proofErr w:type="spellStart"/>
+      <w:r>
+        <w:rPr>
+          <w:b/>
+        </w:rPr>
+        <w:t>Language</w:t>
+      </w:r>
+      <w:proofErr w:type="spellEnd"/>
+    </w:p>
+    <w:p>
+      <w:r>
+        <w:t xml:space="preserve">Mediante este curso vamos a aprender a automatizar las tareas mediante el lenguaje de programación Python y la librería </w:t>
+      </w:r>
+      <w:proofErr w:type="spellStart"/>
+      <w:r>
+        <w:t>Selenium</w:t>
+      </w:r>
+      <w:proofErr w:type="spellEnd"/>
+      <w:r>
+        <w:t xml:space="preserve">. Además, aprenderemos a crear casos de prueba con </w:t>
+      </w:r>
+      <w:proofErr w:type="spellStart"/>
+      <w:r>
+        <w:t>Selenium</w:t>
+      </w:r>
+      <w:proofErr w:type="spellEnd"/>
+      <w:r>
+        <w:t>.</w:t>
+      </w:r>
+    </w:p>
+    <w:p>
+      <w:r>
+        <w:t>Temas a tratar</w:t>
+      </w:r>
+    </w:p>
+    <w:p>
+      <w:pPr>
+        <w:pStyle w:val="Prrafodelista"/>
+        <w:numPr>
+          <w:ilvl w:val="0"/>
+          <w:numId w:val="9"/>
+        </w:numPr>
+      </w:pPr>
+      <w:r>
+        <w:t xml:space="preserve">Patrones de diseño de </w:t>
+      </w:r>
+      <w:proofErr w:type="spellStart"/>
+      <w:r>
+        <w:t>Selenium</w:t>
+      </w:r>
+      <w:proofErr w:type="spellEnd"/>
+      <w:r>
+        <w:t>.</w:t>
+      </w:r>
+    </w:p>
+    <w:p>
+      <w:pPr>
+        <w:pStyle w:val="Prrafodelista"/>
+        <w:numPr>
+          <w:ilvl w:val="0"/>
+          <w:numId w:val="9"/>
+        </w:numPr>
+      </w:pPr>
+      <w:r>
+        <w:t>Fundamentos de programación con Python.</w:t>
+      </w:r>
+    </w:p>
+    <w:p>
+      <w:pPr>
+        <w:pStyle w:val="Prrafodelista"/>
+        <w:numPr>
+          <w:ilvl w:val="0"/>
+          <w:numId w:val="9"/>
+        </w:numPr>
+      </w:pPr>
+      <w:r>
+        <w:t>Automatización de aplicaciones en diferentes navegadores.</w:t>
+      </w:r>
+    </w:p>
+    <w:p>
+      <w:pPr>
+        <w:pStyle w:val="Prrafodelista"/>
+        <w:numPr>
+          <w:ilvl w:val="0"/>
+          <w:numId w:val="9"/>
+        </w:numPr>
+      </w:pPr>
+      <w:r>
+        <w:t>Ejemplos prácticos.</w:t>
+      </w:r>
+    </w:p>
+    <w:p>
+      <w:r>
+        <w:t>Idioma: inglés.</w:t>
+      </w:r>
+    </w:p>
+    <w:p>
+      <w:r>
+        <w:t>Clases: online.</w:t>
+      </w:r>
+    </w:p>
+    <w:p>
+      <w:r>
+        <w:t>Duración: 74 clases (6.5 horas)</w:t>
+      </w:r>
+    </w:p>
+    <w:p>
+      <w:r>
+        <w:t>Precio del curso: 65€</w:t>
+      </w:r>
+    </w:p>
+    <w:p>
+      <w:r>
+        <w:t>Certificación incluida.</w:t>
+      </w:r>
+    </w:p>
+    <w:p>
+      <w:hyperlink r:id="rId12" w:history="1">
+        <w:r>
+          <w:rPr>
+            <w:rStyle w:val="Hipervnculo"/>
+          </w:rPr>
+          <w:t>https://www.udemy.com/learn-selenium-automation</w:t>
+        </w:r>
+        <w:r>
+          <w:rPr>
+            <w:rStyle w:val="Hipervnculo"/>
+          </w:rPr>
+          <w:t>-</w:t>
+        </w:r>
+        <w:r>
+          <w:rPr>
+            <w:rStyle w:val="Hipervnculo"/>
+          </w:rPr>
+          <w:t>in-easy-python-language/</w:t>
+        </w:r>
+      </w:hyperlink>
+    </w:p>
+    <w:p>
+      <w:pPr>
+        <w:pStyle w:val="Ttulo3"/>
+      </w:pPr>
+      <w:bookmarkStart w:id="26" w:name="_Toc444537712"/>
+      <w:r>
+        <w:t>4.2.</w:t>
+      </w:r>
+      <w:r>
+        <w:t>3</w:t>
+      </w:r>
+      <w:r>
+        <w:t xml:space="preserve"> Curso no gratuito </w:t>
+      </w:r>
+      <w:r>
+        <w:t xml:space="preserve">3 </w:t>
+      </w:r>
+      <w:r>
+        <w:t>sobre la tecnología específica A</w:t>
+      </w:r>
+      <w:bookmarkEnd w:id="26"/>
+    </w:p>
+    <w:p>
+      <w:pPr>
+        <w:rPr>
+          <w:b/>
+        </w:rPr>
+      </w:pPr>
+      <w:proofErr w:type="spellStart"/>
+      <w:r>
+        <w:rPr>
+          <w:b/>
+        </w:rPr>
+        <w:t>Learn</w:t>
+      </w:r>
+      <w:proofErr w:type="spellEnd"/>
+      <w:r>
+        <w:rPr>
+          <w:b/>
+        </w:rPr>
+        <w:t xml:space="preserve"> Web </w:t>
+      </w:r>
+      <w:proofErr w:type="spellStart"/>
+      <w:r>
+        <w:rPr>
+          <w:b/>
+        </w:rPr>
+        <w:t>Automation</w:t>
+      </w:r>
+      <w:proofErr w:type="spellEnd"/>
+      <w:r>
+        <w:rPr>
+          <w:b/>
+        </w:rPr>
+        <w:t xml:space="preserve"> </w:t>
+      </w:r>
+      <w:proofErr w:type="spellStart"/>
+      <w:r>
+        <w:rPr>
+          <w:b/>
+        </w:rPr>
+        <w:t>Testing</w:t>
+      </w:r>
+      <w:proofErr w:type="spellEnd"/>
+      <w:r>
+        <w:rPr>
+          <w:b/>
+        </w:rPr>
+        <w:t xml:space="preserve"> </w:t>
+      </w:r>
+      <w:proofErr w:type="spellStart"/>
+      <w:r>
+        <w:rPr>
+          <w:b/>
+        </w:rPr>
+        <w:t>Using</w:t>
+      </w:r>
+      <w:proofErr w:type="spellEnd"/>
+      <w:r>
+        <w:rPr>
+          <w:b/>
+        </w:rPr>
+        <w:t xml:space="preserve"> </w:t>
+      </w:r>
+      <w:proofErr w:type="spellStart"/>
+      <w:r>
+        <w:rPr>
+          <w:b/>
+        </w:rPr>
+        <w:t>Selenium</w:t>
+      </w:r>
+      <w:proofErr w:type="spellEnd"/>
+    </w:p>
+    <w:p>
+      <w:r>
+        <w:t xml:space="preserve">Este curso sirve para aprender las técnicas básicas de automatización mediante </w:t>
+      </w:r>
+      <w:proofErr w:type="spellStart"/>
+      <w:r>
+        <w:t>Selenium</w:t>
+      </w:r>
+      <w:proofErr w:type="spellEnd"/>
+      <w:r>
+        <w:t xml:space="preserve"> </w:t>
+      </w:r>
+      <w:r>
+        <w:t>y las tecnologías asociadas.</w:t>
+      </w:r>
+    </w:p>
+    <w:p>
+      <w:r>
+        <w:t>Temas a tratar</w:t>
+      </w:r>
+    </w:p>
+    <w:p>
+      <w:pPr>
+        <w:pStyle w:val="Prrafodelista"/>
+        <w:numPr>
+          <w:ilvl w:val="0"/>
+          <w:numId w:val="9"/>
+        </w:numPr>
+      </w:pPr>
+      <w:r>
+        <w:t>Creación de Scripts de prueba.</w:t>
+      </w:r>
+    </w:p>
+    <w:p>
+      <w:pPr>
+        <w:pStyle w:val="Prrafodelista"/>
+        <w:numPr>
+          <w:ilvl w:val="0"/>
+          <w:numId w:val="9"/>
+        </w:numPr>
+      </w:pPr>
+      <w:r>
+        <w:t>Automatización de navegadores.</w:t>
+      </w:r>
+    </w:p>
+    <w:p>
+      <w:pPr>
+        <w:pStyle w:val="Prrafodelista"/>
+        <w:numPr>
+          <w:ilvl w:val="0"/>
+          <w:numId w:val="9"/>
+        </w:numPr>
+      </w:pPr>
+      <w:r>
+        <w:t>Creación de pruebas exploratorias.</w:t>
+      </w:r>
+    </w:p>
+    <w:p>
+      <w:pPr>
+        <w:pStyle w:val="Prrafodelista"/>
+        <w:numPr>
+          <w:ilvl w:val="0"/>
+          <w:numId w:val="9"/>
+        </w:numPr>
+      </w:pPr>
+      <w:r>
+        <w:t>Jenkins y log4j</w:t>
+      </w:r>
+    </w:p>
+    <w:p>
+      <w:r>
+        <w:t>Idioma: inglés.</w:t>
+      </w:r>
+    </w:p>
+    <w:p>
+      <w:r>
+        <w:t>Clases: online.</w:t>
+      </w:r>
+    </w:p>
+    <w:p>
+      <w:r>
+        <w:t>Duración: 30 clases (5 horas)</w:t>
+      </w:r>
+    </w:p>
+    <w:p>
+      <w:r>
+        <w:t>Precio del curso: 40€</w:t>
+      </w:r>
+    </w:p>
+    <w:p>
+      <w:r>
+        <w:t>Certificación incluida.</w:t>
+      </w:r>
+    </w:p>
+    <w:p>
+      <w:hyperlink r:id="rId13" w:history="1">
+        <w:r>
+          <w:rPr>
+            <w:rStyle w:val="Hipervnculo"/>
+          </w:rPr>
+          <w:t>https://www.udemy.com/learn</w:t>
+        </w:r>
+        <w:r>
+          <w:rPr>
+            <w:rStyle w:val="Hipervnculo"/>
+          </w:rPr>
+          <w:t>-</w:t>
+        </w:r>
+        <w:r>
+          <w:rPr>
+            <w:rStyle w:val="Hipervnculo"/>
+          </w:rPr>
+          <w:t>web-automation-testing-using-selenium/</w:t>
+        </w:r>
+      </w:hyperlink>
+    </w:p>
+    <w:p/>
+    <w:p/>
+    <w:p>
+      <w:pPr>
+        <w:pStyle w:val="Ttulo2"/>
+      </w:pPr>
+      <w:bookmarkStart w:id="27" w:name="_Toc444537713"/>
+      <w:r>
+        <w:lastRenderedPageBreak/>
+        <w:t>4.3 Cursos</w:t>
+      </w:r>
+      <w:r>
+        <w:t xml:space="preserve"> </w:t>
+      </w:r>
+      <w:r>
+        <w:t xml:space="preserve">no gratuitos </w:t>
+      </w:r>
+      <w:r>
+        <w:t>sobre la tecnología</w:t>
+      </w:r>
+      <w:r>
+        <w:t xml:space="preserve"> específica </w:t>
+      </w:r>
+      <w:bookmarkEnd w:id="27"/>
+      <w:proofErr w:type="spellStart"/>
+      <w:r>
+        <w:t>Telerik</w:t>
+      </w:r>
+      <w:proofErr w:type="spellEnd"/>
+    </w:p>
+    <w:p>
+      <w:pPr>
+        <w:pStyle w:val="Ttulo3"/>
+      </w:pPr>
+      <w:bookmarkStart w:id="28" w:name="_Toc444537714"/>
+      <w:r>
+        <w:t>4.3.1 Curso no gratuito 1 sobre la tecnología específica B</w:t>
+      </w:r>
+      <w:bookmarkEnd w:id="28"/>
+    </w:p>
+    <w:p>
+      <w:pPr>
+        <w:rPr>
+          <w:b/>
+        </w:rPr>
+      </w:pPr>
+      <w:proofErr w:type="spellStart"/>
+      <w:r>
+        <w:rPr>
+          <w:b/>
+        </w:rPr>
+        <w:t>Functional</w:t>
+      </w:r>
+      <w:proofErr w:type="spellEnd"/>
+      <w:r>
+        <w:rPr>
+          <w:b/>
+        </w:rPr>
+        <w:t xml:space="preserve"> </w:t>
+      </w:r>
+      <w:proofErr w:type="spellStart"/>
+      <w:r>
+        <w:rPr>
+          <w:b/>
+        </w:rPr>
+        <w:t>Testing</w:t>
+      </w:r>
+      <w:proofErr w:type="spellEnd"/>
+      <w:r>
+        <w:rPr>
+          <w:b/>
+        </w:rPr>
+        <w:t xml:space="preserve"> </w:t>
+      </w:r>
+      <w:proofErr w:type="spellStart"/>
+      <w:r>
+        <w:rPr>
+          <w:b/>
+        </w:rPr>
+        <w:t>with</w:t>
+      </w:r>
+      <w:proofErr w:type="spellEnd"/>
+      <w:r>
+        <w:rPr>
+          <w:b/>
+        </w:rPr>
+        <w:t xml:space="preserve"> Test Studio</w:t>
+      </w:r>
+    </w:p>
+    <w:p>
+      <w:r>
+        <w:t xml:space="preserve">Con este curso </w:t>
+      </w:r>
+      <w:r>
+        <w:t>aprenderemos a realizar pruebas funcionales de forma automática para aplicaciones Web utilizando Test Studio.</w:t>
+      </w:r>
+    </w:p>
+    <w:p>
+      <w:r>
+        <w:t>Temas a tratar</w:t>
+      </w:r>
+    </w:p>
+    <w:p>
+      <w:pPr>
+        <w:pStyle w:val="Prrafodelista"/>
+        <w:numPr>
+          <w:ilvl w:val="0"/>
+          <w:numId w:val="9"/>
+        </w:numPr>
+      </w:pPr>
+      <w:r>
+        <w:t xml:space="preserve">Conceptos básicos de </w:t>
+      </w:r>
+      <w:proofErr w:type="spellStart"/>
+      <w:r>
+        <w:t>Telerik</w:t>
+      </w:r>
+      <w:proofErr w:type="spellEnd"/>
+      <w:r>
+        <w:t xml:space="preserve"> Test Studio.</w:t>
+      </w:r>
+    </w:p>
+    <w:p>
+      <w:pPr>
+        <w:pStyle w:val="Prrafodelista"/>
+        <w:numPr>
+          <w:ilvl w:val="0"/>
+          <w:numId w:val="9"/>
+        </w:numPr>
+      </w:pPr>
+      <w:r>
+        <w:t xml:space="preserve">Web </w:t>
+      </w:r>
+      <w:proofErr w:type="spellStart"/>
+      <w:r>
+        <w:t>testing</w:t>
+      </w:r>
+      <w:proofErr w:type="spellEnd"/>
+    </w:p>
+    <w:p>
+      <w:pPr>
+        <w:pStyle w:val="Prrafodelista"/>
+        <w:numPr>
+          <w:ilvl w:val="0"/>
+          <w:numId w:val="9"/>
+        </w:numPr>
+      </w:pPr>
+      <w:proofErr w:type="spellStart"/>
+      <w:r>
+        <w:t>Telerik</w:t>
+      </w:r>
+      <w:proofErr w:type="spellEnd"/>
+      <w:r>
+        <w:t xml:space="preserve"> </w:t>
+      </w:r>
+      <w:r>
+        <w:t>Test Studio Avanzado.</w:t>
+      </w:r>
+    </w:p>
+    <w:p>
+      <w:r>
+        <w:t>Idioma: inglés.</w:t>
+      </w:r>
+    </w:p>
+    <w:p>
+      <w:r>
+        <w:t>Clases: online.</w:t>
+      </w:r>
+    </w:p>
+    <w:p>
+      <w:r>
+        <w:t>Duración: 4 horas</w:t>
+      </w:r>
+    </w:p>
+    <w:p>
+      <w:r>
+        <w:t>Precio del curso: 899$</w:t>
+      </w:r>
+    </w:p>
+    <w:p>
+      <w:r>
+        <w:t>Certificación incluida.</w:t>
+      </w:r>
+    </w:p>
+    <w:p>
+      <w:hyperlink r:id="rId14" w:history="1">
+        <w:r>
+          <w:rPr>
+            <w:rStyle w:val="Hipervnculo"/>
+          </w:rPr>
+          <w:t>http://www.telerik.com/test</w:t>
+        </w:r>
+        <w:r>
+          <w:rPr>
+            <w:rStyle w:val="Hipervnculo"/>
+          </w:rPr>
+          <w:t>s</w:t>
+        </w:r>
+        <w:r>
+          <w:rPr>
+            <w:rStyle w:val="Hipervnculo"/>
+          </w:rPr>
+          <w:t>tudio/training</w:t>
+        </w:r>
+      </w:hyperlink>
+    </w:p>
+    <w:p>
+      <w:hyperlink r:id="rId15" w:history="1">
+        <w:r>
+          <w:rPr>
+            <w:rStyle w:val="Hipervnculo"/>
+          </w:rPr>
+          <w:t>http://www.telerik.com/docs/default-source/Test-Studio/ft-course-outline.pdf</w:t>
+        </w:r>
+      </w:hyperlink>
+    </w:p>
+    <w:p>
+      <w:pPr>
+        <w:pStyle w:val="Ttulo3"/>
+      </w:pPr>
+      <w:bookmarkStart w:id="29" w:name="_Toc444537715"/>
+      <w:r>
+        <w:t>4.3.2 Curso no gratuito 2 sobre la tecnología específica B</w:t>
+      </w:r>
+      <w:bookmarkEnd w:id="29"/>
+    </w:p>
+    <w:p>
+      <w:pPr>
+        <w:rPr>
+          <w:b/>
+        </w:rPr>
+      </w:pPr>
+      <w:r>
+        <w:rPr>
+          <w:b/>
+        </w:rPr>
+        <w:t>Test Studio Fundamentals</w:t>
+      </w:r>
+    </w:p>
+    <w:p>
+      <w:r>
+        <w:t>Con este curso aprenderemos a realizar pruebas funcionales de forma automática para aplicaciones Web utilizando Test Studio.</w:t>
+      </w:r>
+    </w:p>
+    <w:p>
+      <w:r>
+        <w:t>Temas a tratar</w:t>
+      </w:r>
+    </w:p>
+    <w:p>
+      <w:pPr>
+        <w:pStyle w:val="Prrafodelista"/>
+        <w:numPr>
+          <w:ilvl w:val="0"/>
+          <w:numId w:val="10"/>
+        </w:numPr>
+      </w:pPr>
+      <w:r>
+        <w:t>Pruebas básicas.</w:t>
+      </w:r>
+    </w:p>
+    <w:p>
+      <w:pPr>
+        <w:pStyle w:val="Prrafodelista"/>
+        <w:numPr>
+          <w:ilvl w:val="0"/>
+          <w:numId w:val="10"/>
+        </w:numPr>
+      </w:pPr>
+      <w:r>
+        <w:t>Grabación y reproducción de las pruebas.</w:t>
+      </w:r>
+    </w:p>
+    <w:p>
+      <w:pPr>
+        <w:pStyle w:val="Prrafodelista"/>
+        <w:numPr>
+          <w:ilvl w:val="0"/>
+          <w:numId w:val="10"/>
+        </w:numPr>
+      </w:pPr>
+      <w:r>
+        <w:t>Conceptos generales de las pruebas automatizadas.</w:t>
+      </w:r>
+    </w:p>
+    <w:p>
+      <w:r>
+        <w:t>Idioma: inglés.</w:t>
+      </w:r>
+    </w:p>
+    <w:p>
+      <w:r>
+        <w:t>Clases: online.</w:t>
+      </w:r>
+    </w:p>
+    <w:p>
+      <w:r>
+        <w:t>Duración: 2</w:t>
+      </w:r>
+      <w:r>
+        <w:t xml:space="preserve"> horas</w:t>
+      </w:r>
+    </w:p>
+    <w:p>
+      <w:r>
+        <w:t xml:space="preserve">Precio del curso: </w:t>
+      </w:r>
+      <w:r>
+        <w:t>29</w:t>
+      </w:r>
+      <w:r>
+        <w:t>$</w:t>
+      </w:r>
+      <w:r>
+        <w:t>/</w:t>
+      </w:r>
+      <w:proofErr w:type="spellStart"/>
+      <w:r>
+        <w:t>month</w:t>
+      </w:r>
+      <w:proofErr w:type="spellEnd"/>
+      <w:r>
+        <w:t xml:space="preserve"> (Suscripción)</w:t>
+      </w:r>
+    </w:p>
+    <w:p>
+      <w:r>
+        <w:t>Certificación incluida.</w:t>
+      </w:r>
+    </w:p>
+    <w:p>
+      <w:pPr>
+        <w:rPr>
+          <w:rStyle w:val="Hipervnculo"/>
+        </w:rPr>
+      </w:pPr>
+      <w:hyperlink r:id="rId16" w:history="1">
+        <w:r>
+          <w:rPr>
+            <w:rStyle w:val="Hipervnculo"/>
+          </w:rPr>
+          <w:t>https://www.pluralsight.</w:t>
+        </w:r>
+        <w:r>
+          <w:rPr>
+            <w:rStyle w:val="Hipervnculo"/>
+          </w:rPr>
+          <w:t>c</w:t>
+        </w:r>
+        <w:r>
+          <w:rPr>
+            <w:rStyle w:val="Hipervnculo"/>
+          </w:rPr>
+          <w:t>om/courses/teststudio-fund</w:t>
+        </w:r>
+      </w:hyperlink>
+    </w:p>
+    <w:p>
+      <w:pPr>
+        <w:rPr>
+          <w:rStyle w:val="Hipervnculo"/>
+        </w:rPr>
+      </w:pPr>
+    </w:p>
+    <w:p>
+      <w:pPr>
+        <w:rPr>
+          <w:rStyle w:val="Hipervnculo"/>
+        </w:rPr>
+      </w:pPr>
+    </w:p>
+    <w:p/>
+    <w:p>
+      <w:pPr>
+        <w:pStyle w:val="Ttulo3"/>
+      </w:pPr>
+      <w:bookmarkStart w:id="30" w:name="_Toc444537716"/>
+      <w:r>
+        <w:lastRenderedPageBreak/>
+        <w:t>4.3.3</w:t>
+      </w:r>
+      <w:r>
+        <w:t xml:space="preserve"> Curso no gratuito 3</w:t>
+      </w:r>
+      <w:r>
+        <w:t xml:space="preserve"> sobre la tecnología específica B</w:t>
+      </w:r>
+      <w:bookmarkEnd w:id="30"/>
+    </w:p>
+    <w:p>
+      <w:r>
+        <w:t xml:space="preserve">Load and Performance </w:t>
+      </w:r>
+      <w:proofErr w:type="spellStart"/>
+      <w:r>
+        <w:t>Testing</w:t>
+      </w:r>
+      <w:proofErr w:type="spellEnd"/>
+      <w:r>
+        <w:t xml:space="preserve"> </w:t>
+      </w:r>
+      <w:proofErr w:type="spellStart"/>
+      <w:r>
+        <w:t>with</w:t>
+      </w:r>
+      <w:proofErr w:type="spellEnd"/>
+      <w:r>
+        <w:t xml:space="preserve"> Test Studio</w:t>
+      </w:r>
+    </w:p>
+    <w:p>
+      <w:r>
+        <w:t>Mediante este curso vamos a aprender</w:t>
+      </w:r>
+      <w:r>
+        <w:t xml:space="preserve"> a dis</w:t>
+      </w:r>
+      <w:r>
+        <w:t>eñar, ejecutar e interpretar pr</w:t>
+      </w:r>
+      <w:r>
+        <w:t>uebas de rendimiento y carga de Test Studio.</w:t>
+      </w:r>
+    </w:p>
+    <w:p>
+      <w:r>
+        <w:t>Temas a tratar</w:t>
+      </w:r>
+    </w:p>
+    <w:p>
+      <w:pPr>
+        <w:pStyle w:val="Prrafodelista"/>
+        <w:numPr>
+          <w:ilvl w:val="0"/>
+          <w:numId w:val="10"/>
+        </w:numPr>
+      </w:pPr>
+      <w:r>
+        <w:t>Pruebas básicas.</w:t>
+      </w:r>
+    </w:p>
+    <w:p>
+      <w:pPr>
+        <w:pStyle w:val="Prrafodelista"/>
+        <w:numPr>
+          <w:ilvl w:val="0"/>
+          <w:numId w:val="10"/>
+        </w:numPr>
+      </w:pPr>
+      <w:r>
+        <w:t>Pruebas de rendimiento.</w:t>
+      </w:r>
+    </w:p>
+    <w:p>
+      <w:pPr>
+        <w:pStyle w:val="Prrafodelista"/>
+        <w:numPr>
+          <w:ilvl w:val="0"/>
+          <w:numId w:val="10"/>
+        </w:numPr>
+      </w:pPr>
+      <w:r>
+        <w:t>Pruebas de carga</w:t>
+      </w:r>
+    </w:p>
+    <w:p>
+      <w:r>
+        <w:t>Idioma: inglés.</w:t>
+      </w:r>
+    </w:p>
+    <w:p>
+      <w:r>
+        <w:t>Clases: online.</w:t>
+      </w:r>
+    </w:p>
+    <w:p>
+      <w:r>
+        <w:t>Duración: 2 horas</w:t>
+      </w:r>
+    </w:p>
+    <w:p>
+      <w:r>
+        <w:t xml:space="preserve">Precio del curso: </w:t>
+      </w:r>
+      <w:r>
+        <w:t>499$</w:t>
+      </w:r>
+    </w:p>
+    <w:p>
+      <w:r>
+        <w:t>Certificación incluida.</w:t>
+      </w:r>
+    </w:p>
+    <w:p>
+      <w:hyperlink r:id="rId17" w:history="1">
+        <w:r>
+          <w:rPr>
+            <w:rStyle w:val="Hipervnculo"/>
+          </w:rPr>
+          <w:t>http://www.telerik.com/t</w:t>
         </w:r>
         <w:r>
           <w:rPr>
@@ -4253,122 +5951,787 @@
           <w:rPr>
             <w:rStyle w:val="Hipervnculo"/>
           </w:rPr>
-          <w:t>-para-principiantes/</w:t>
+          <w:t>ststudio/training</w:t>
         </w:r>
       </w:hyperlink>
-    </w:p>
-    <w:p>
-      <w:pPr>
-        <w:pStyle w:val="Ttulo3"/>
-      </w:pPr>
-      <w:bookmarkStart w:id="21" w:name="_Toc444537707"/>
-      <w:r>
-        <w:t>4.1.2 Curso no gratuito 2 sobre el tipo de tecnología en general</w:t>
-      </w:r>
-      <w:bookmarkEnd w:id="21"/>
-    </w:p>
-    <w:p>
-      <w:hyperlink r:id="rId10" w:history="1">
+      <w:r>
+        <w:t xml:space="preserve"> </w:t>
+      </w:r>
+    </w:p>
+    <w:p>
+      <w:hyperlink r:id="rId18" w:history="1">
         <w:r>
           <w:rPr>
             <w:rStyle w:val="Hipervnculo"/>
           </w:rPr>
-          <w:t>http://testingtoolsonlinet</w:t>
+          <w:t>http://www.telerik.com/docs/default-source/Test-Studio/load-and-perf-course-outline.pdf</w:t>
+        </w:r>
+      </w:hyperlink>
+    </w:p>
+    <w:p/>
+    <w:p>
+      <w:pPr>
+        <w:pStyle w:val="Ttulo1"/>
+      </w:pPr>
+      <w:bookmarkStart w:id="31" w:name="_Toc444537717"/>
+      <w:r>
+        <w:t xml:space="preserve">5. </w:t>
+      </w:r>
+      <w:r>
+        <w:t>Fuentes de información</w:t>
+      </w:r>
+      <w:r>
+        <w:t xml:space="preserve"> (cursos gratuitos)</w:t>
+      </w:r>
+      <w:bookmarkEnd w:id="31"/>
+    </w:p>
+    <w:p>
+      <w:pPr>
+        <w:pStyle w:val="Ttulo2"/>
+      </w:pPr>
+      <w:bookmarkStart w:id="32" w:name="_Toc444537718"/>
+      <w:r>
+        <w:t>5</w:t>
+      </w:r>
+      <w:r>
+        <w:t xml:space="preserve">.1 </w:t>
+      </w:r>
+      <w:r>
+        <w:t xml:space="preserve">Cursos gratuitos </w:t>
+      </w:r>
+      <w:r>
+        <w:t>sobre el tipo de tecnología</w:t>
+      </w:r>
+      <w:r>
+        <w:t xml:space="preserve"> en general</w:t>
+      </w:r>
+      <w:bookmarkEnd w:id="32"/>
+    </w:p>
+    <w:p>
+      <w:pPr>
+        <w:pStyle w:val="Ttulo3"/>
+      </w:pPr>
+      <w:bookmarkStart w:id="33" w:name="_Toc444537719"/>
+      <w:r>
+        <w:t>5.1.1 Curso gratuito 1 sobre el tipo de tecnología en general</w:t>
+      </w:r>
+      <w:bookmarkEnd w:id="33"/>
+    </w:p>
+    <w:p>
+      <w:pPr>
+        <w:rPr>
+          <w:b/>
+        </w:rPr>
+      </w:pPr>
+      <w:r>
+        <w:rPr>
+          <w:b/>
+        </w:rPr>
+        <w:t xml:space="preserve">Software </w:t>
+      </w:r>
+      <w:proofErr w:type="spellStart"/>
+      <w:r>
+        <w:rPr>
+          <w:b/>
+        </w:rPr>
+        <w:t>Testing</w:t>
+      </w:r>
+      <w:proofErr w:type="spellEnd"/>
+      <w:r>
+        <w:rPr>
+          <w:b/>
+        </w:rPr>
+        <w:t xml:space="preserve"> Tutorial: Free </w:t>
+      </w:r>
+      <w:proofErr w:type="spellStart"/>
+      <w:r>
+        <w:rPr>
+          <w:b/>
+        </w:rPr>
+        <w:t>Course</w:t>
+      </w:r>
+      <w:proofErr w:type="spellEnd"/>
+    </w:p>
+    <w:p>
+      <w:r>
+        <w:t xml:space="preserve">Con este curso podremos aprender los conceptos básicos sobre las pruebas de software. </w:t>
+      </w:r>
+    </w:p>
+    <w:p>
+      <w:r>
+        <w:t>Temas a tratar:</w:t>
+      </w:r>
+    </w:p>
+    <w:p>
+      <w:pPr>
+        <w:pStyle w:val="Prrafodelista"/>
+        <w:numPr>
+          <w:ilvl w:val="0"/>
+          <w:numId w:val="11"/>
+        </w:numPr>
+      </w:pPr>
+      <w:r>
+        <w:t xml:space="preserve">Fundamentos del </w:t>
+      </w:r>
+      <w:proofErr w:type="spellStart"/>
+      <w:r>
+        <w:t>testing</w:t>
+      </w:r>
+      <w:proofErr w:type="spellEnd"/>
+    </w:p>
+    <w:p>
+      <w:pPr>
+        <w:pStyle w:val="Prrafodelista"/>
+        <w:numPr>
+          <w:ilvl w:val="0"/>
+          <w:numId w:val="11"/>
+        </w:numPr>
+      </w:pPr>
+      <w:r>
+        <w:t xml:space="preserve">Tipos de </w:t>
+      </w:r>
+      <w:proofErr w:type="spellStart"/>
+      <w:r>
+        <w:t>testing</w:t>
+      </w:r>
+      <w:proofErr w:type="spellEnd"/>
+    </w:p>
+    <w:p>
+      <w:pPr>
+        <w:pStyle w:val="Prrafodelista"/>
+        <w:numPr>
+          <w:ilvl w:val="0"/>
+          <w:numId w:val="11"/>
+        </w:numPr>
+      </w:pPr>
+      <w:r>
+        <w:t xml:space="preserve">Técnicas de </w:t>
+      </w:r>
+      <w:proofErr w:type="spellStart"/>
+      <w:r>
+        <w:t>testing</w:t>
+      </w:r>
+      <w:proofErr w:type="spellEnd"/>
+    </w:p>
+    <w:p>
+      <w:pPr>
+        <w:pStyle w:val="Prrafodelista"/>
+        <w:numPr>
+          <w:ilvl w:val="0"/>
+          <w:numId w:val="11"/>
+        </w:numPr>
+      </w:pPr>
+      <w:r>
+        <w:t>Casos prácticos.</w:t>
+      </w:r>
+    </w:p>
+    <w:p>
+      <w:r>
+        <w:t>Idioma: inglés.</w:t>
+      </w:r>
+    </w:p>
+    <w:p>
+      <w:r>
+        <w:t xml:space="preserve">Duración: </w:t>
+      </w:r>
+      <w:r>
+        <w:t>ilimitado</w:t>
+      </w:r>
+    </w:p>
+    <w:p>
+      <w:r>
+        <w:t>Sin certificación.</w:t>
+      </w:r>
+    </w:p>
+    <w:bookmarkStart w:id="34" w:name="_Toc444537720"/>
+    <w:p>
+      <w:pPr>
+        <w:rPr>
+          <w:rStyle w:val="Hipervnculo"/>
+        </w:rPr>
+      </w:pPr>
+      <w:r>
+        <w:fldChar w:fldCharType="begin"/>
+      </w:r>
+      <w:r>
+        <w:instrText xml:space="preserve"> HYPERLINK "http://www.guru99.com/software-testing.html" </w:instrText>
+      </w:r>
+      <w:r>
+        <w:fldChar w:fldCharType="separate"/>
+      </w:r>
+      <w:r>
+        <w:rPr>
+          <w:rStyle w:val="Hipervnculo"/>
+        </w:rPr>
+        <w:t>http://www.guru99.com/software-testi</w:t>
+      </w:r>
+      <w:r>
+        <w:rPr>
+          <w:rStyle w:val="Hipervnculo"/>
+        </w:rPr>
+        <w:t>n</w:t>
+      </w:r>
+      <w:r>
+        <w:rPr>
+          <w:rStyle w:val="Hipervnculo"/>
+        </w:rPr>
+        <w:t>g.html</w:t>
+      </w:r>
+      <w:r>
+        <w:rPr>
+          <w:rStyle w:val="Hipervnculo"/>
+        </w:rPr>
+        <w:fldChar w:fldCharType="end"/>
+      </w:r>
+    </w:p>
+    <w:p>
+      <w:pPr>
+        <w:rPr>
+          <w:rStyle w:val="Hipervnculo"/>
+        </w:rPr>
+      </w:pPr>
+    </w:p>
+    <w:p/>
+    <w:p>
+      <w:pPr>
+        <w:pStyle w:val="Ttulo3"/>
+      </w:pPr>
+      <w:r>
+        <w:lastRenderedPageBreak/>
+        <w:t>5.1.2 Curso gratuito 2 sobre el tipo de tecnología en general</w:t>
+      </w:r>
+      <w:bookmarkEnd w:id="34"/>
+    </w:p>
+    <w:p>
+      <w:pPr>
+        <w:rPr>
+          <w:b/>
+        </w:rPr>
+      </w:pPr>
+      <w:r>
+        <w:rPr>
+          <w:b/>
+        </w:rPr>
+        <w:t xml:space="preserve">Software </w:t>
+      </w:r>
+      <w:proofErr w:type="spellStart"/>
+      <w:r>
+        <w:rPr>
+          <w:b/>
+        </w:rPr>
+        <w:t>Testing</w:t>
+      </w:r>
+      <w:proofErr w:type="spellEnd"/>
+      <w:r>
+        <w:rPr>
+          <w:b/>
+        </w:rPr>
+        <w:t xml:space="preserve"> </w:t>
+      </w:r>
+      <w:proofErr w:type="spellStart"/>
+      <w:r>
+        <w:rPr>
+          <w:b/>
+        </w:rPr>
+        <w:t>Tutorials</w:t>
+      </w:r>
+      <w:proofErr w:type="spellEnd"/>
+    </w:p>
+    <w:p>
+      <w:r>
+        <w:t>Con este curso</w:t>
+      </w:r>
+      <w:r>
+        <w:t xml:space="preserve"> podremos aprender tanto los conceptos básicos como los conceptos avanzados </w:t>
+      </w:r>
+      <w:r>
+        <w:t xml:space="preserve">sobre las pruebas de software. </w:t>
+      </w:r>
+    </w:p>
+    <w:p>
+      <w:r>
+        <w:t>Temas a tratar:</w:t>
+      </w:r>
+    </w:p>
+    <w:p>
+      <w:pPr>
+        <w:pStyle w:val="Prrafodelista"/>
+        <w:numPr>
+          <w:ilvl w:val="0"/>
+          <w:numId w:val="11"/>
+        </w:numPr>
+      </w:pPr>
+      <w:r>
+        <w:t xml:space="preserve">Fundamentos del </w:t>
+      </w:r>
+      <w:proofErr w:type="spellStart"/>
+      <w:r>
+        <w:t>testing</w:t>
+      </w:r>
+      <w:proofErr w:type="spellEnd"/>
+    </w:p>
+    <w:p>
+      <w:pPr>
+        <w:pStyle w:val="Prrafodelista"/>
+        <w:numPr>
+          <w:ilvl w:val="0"/>
+          <w:numId w:val="11"/>
+        </w:numPr>
+      </w:pPr>
+      <w:r>
+        <w:t xml:space="preserve">Tipos de </w:t>
+      </w:r>
+      <w:proofErr w:type="spellStart"/>
+      <w:r>
+        <w:t>testing</w:t>
+      </w:r>
+      <w:proofErr w:type="spellEnd"/>
+    </w:p>
+    <w:p>
+      <w:pPr>
+        <w:pStyle w:val="Prrafodelista"/>
+        <w:numPr>
+          <w:ilvl w:val="0"/>
+          <w:numId w:val="11"/>
+        </w:numPr>
+      </w:pPr>
+      <w:r>
+        <w:t xml:space="preserve">Técnicas de </w:t>
+      </w:r>
+      <w:proofErr w:type="spellStart"/>
+      <w:r>
+        <w:t>testing</w:t>
+      </w:r>
+      <w:proofErr w:type="spellEnd"/>
+    </w:p>
+    <w:p>
+      <w:pPr>
+        <w:pStyle w:val="Prrafodelista"/>
+        <w:numPr>
+          <w:ilvl w:val="0"/>
+          <w:numId w:val="11"/>
+        </w:numPr>
+      </w:pPr>
+      <w:r>
+        <w:t>Casos prácticos.</w:t>
+      </w:r>
+    </w:p>
+    <w:p>
+      <w:r>
+        <w:t>Idioma: inglés.</w:t>
+      </w:r>
+    </w:p>
+    <w:p>
+      <w:r>
+        <w:t>Duración: ilimitado</w:t>
+      </w:r>
+    </w:p>
+    <w:p>
+      <w:r>
+        <w:t>Sin certificación.</w:t>
+      </w:r>
+    </w:p>
+    <w:p>
+      <w:hyperlink r:id="rId19" w:history="1">
+        <w:r>
+          <w:rPr>
+            <w:rStyle w:val="Hipervnculo"/>
+          </w:rPr>
+          <w:t>http://artoftesting.com/software-testing-tutorial.html</w:t>
+        </w:r>
+      </w:hyperlink>
+    </w:p>
+    <w:p/>
+    <w:p>
+      <w:pPr>
+        <w:pStyle w:val="Ttulo3"/>
+      </w:pPr>
+      <w:bookmarkStart w:id="35" w:name="_Toc444537721"/>
+      <w:r>
+        <w:t>5.1.3 Curso gratuito 3</w:t>
+      </w:r>
+      <w:r>
+        <w:t xml:space="preserve"> sobre el tipo de tecnología en general</w:t>
+      </w:r>
+      <w:bookmarkEnd w:id="35"/>
+    </w:p>
+    <w:p>
+      <w:r>
+        <w:t xml:space="preserve">Software </w:t>
+      </w:r>
+      <w:proofErr w:type="spellStart"/>
+      <w:r>
+        <w:t>Testing</w:t>
+      </w:r>
+      <w:proofErr w:type="spellEnd"/>
+    </w:p>
+    <w:p>
+      <w:r>
+        <w:t>Temas a tratar:</w:t>
+      </w:r>
+    </w:p>
+    <w:p>
+      <w:pPr>
+        <w:pStyle w:val="Prrafodelista"/>
+        <w:numPr>
+          <w:ilvl w:val="0"/>
+          <w:numId w:val="11"/>
+        </w:numPr>
+      </w:pPr>
+      <w:r>
+        <w:t>Dominios, rangos, oráculos y tipos de pruebas</w:t>
+      </w:r>
+      <w:r>
+        <w:t>.</w:t>
+      </w:r>
+    </w:p>
+    <w:p>
+      <w:pPr>
+        <w:pStyle w:val="Prrafodelista"/>
+        <w:numPr>
+          <w:ilvl w:val="0"/>
+          <w:numId w:val="11"/>
+        </w:numPr>
+      </w:pPr>
+      <w:r>
+        <w:t xml:space="preserve">Tipos de </w:t>
+      </w:r>
+      <w:proofErr w:type="spellStart"/>
+      <w:r>
+        <w:t>testing</w:t>
+      </w:r>
+      <w:proofErr w:type="spellEnd"/>
+      <w:r>
+        <w:t>.</w:t>
+      </w:r>
+    </w:p>
+    <w:p>
+      <w:pPr>
+        <w:pStyle w:val="Prrafodelista"/>
+        <w:numPr>
+          <w:ilvl w:val="0"/>
+          <w:numId w:val="11"/>
+        </w:numPr>
+      </w:pPr>
+      <w:r>
+        <w:t>Pruebas aleatorias.</w:t>
+      </w:r>
+    </w:p>
+    <w:p>
+      <w:pPr>
+        <w:pStyle w:val="Prrafodelista"/>
+        <w:numPr>
+          <w:ilvl w:val="0"/>
+          <w:numId w:val="11"/>
+        </w:numPr>
+      </w:pPr>
+      <w:r>
+        <w:t>Pruebas aleatorias avanzadas.</w:t>
+      </w:r>
+    </w:p>
+    <w:p>
+      <w:r>
+        <w:t>Idioma: inglés.</w:t>
+      </w:r>
+    </w:p>
+    <w:p>
+      <w:r>
+        <w:t xml:space="preserve">Duración: </w:t>
+      </w:r>
+      <w:r>
+        <w:t>1 mes</w:t>
+      </w:r>
+    </w:p>
+    <w:p>
+      <w:r>
+        <w:t>Sin certificación.</w:t>
+      </w:r>
+    </w:p>
+    <w:p>
+      <w:hyperlink r:id="rId20" w:history="1">
+        <w:r>
+          <w:rPr>
+            <w:rStyle w:val="Hipervnculo"/>
+          </w:rPr>
+          <w:t>https://www.udacity.com/course/software-t</w:t>
         </w:r>
         <w:r>
           <w:rPr>
             <w:rStyle w:val="Hipervnculo"/>
           </w:rPr>
-          <w:t>r</w:t>
+          <w:t>e</w:t>
         </w:r>
         <w:r>
           <w:rPr>
             <w:rStyle w:val="Hipervnculo"/>
           </w:rPr>
-          <w:t>ainings.com/</w:t>
+          <w:t>sting--cs258</w:t>
         </w:r>
       </w:hyperlink>
-      <w:r>
-        <w:t xml:space="preserve"> (Aquí hay varios)</w:t>
-      </w:r>
+    </w:p>
+    <w:p>
+      <w:r>
+        <w:tab/>
+      </w:r>
+    </w:p>
+    <w:p/>
+    <w:p/>
+    <w:p/>
+    <w:p/>
+    <w:p/>
+    <w:p/>
+    <w:p>
+      <w:pPr>
+        <w:pStyle w:val="Ttulo2"/>
+      </w:pPr>
+      <w:bookmarkStart w:id="36" w:name="_Toc444537722"/>
+      <w:r>
+        <w:lastRenderedPageBreak/>
+        <w:t>5.2 Cursos</w:t>
+      </w:r>
+      <w:r>
+        <w:t xml:space="preserve"> </w:t>
+      </w:r>
+      <w:r>
+        <w:t xml:space="preserve">gratuitos </w:t>
+      </w:r>
+      <w:r>
+        <w:t>sobre la tecnología</w:t>
+      </w:r>
+      <w:r>
+        <w:t xml:space="preserve"> </w:t>
+      </w:r>
+      <w:bookmarkEnd w:id="36"/>
+      <w:proofErr w:type="spellStart"/>
+      <w:r>
+        <w:t>Selenium</w:t>
+      </w:r>
+      <w:proofErr w:type="spellEnd"/>
     </w:p>
     <w:p>
       <w:pPr>
         <w:pStyle w:val="Ttulo3"/>
       </w:pPr>
-      <w:bookmarkStart w:id="22" w:name="_Toc444537708"/>
-      <w:r>
-        <w:t>4.1.n Curso no gratuito n sobre el tipo de tecnología en general</w:t>
-      </w:r>
-      <w:bookmarkEnd w:id="22"/>
-    </w:p>
-    <w:p>
-      <w:hyperlink r:id="rId11" w:history="1">
+      <w:bookmarkStart w:id="37" w:name="_Toc444537723"/>
+      <w:r>
+        <w:t>5.2.1 Curso gratuito 1 sobre la tecnología específica A</w:t>
+      </w:r>
+      <w:bookmarkEnd w:id="37"/>
+    </w:p>
+    <w:p>
+      <w:pPr>
+        <w:rPr>
+          <w:b/>
+        </w:rPr>
+      </w:pPr>
+      <w:proofErr w:type="spellStart"/>
+      <w:r>
+        <w:rPr>
+          <w:b/>
+        </w:rPr>
+        <w:t>Selenium</w:t>
+      </w:r>
+      <w:proofErr w:type="spellEnd"/>
+      <w:r>
+        <w:rPr>
+          <w:b/>
+        </w:rPr>
+        <w:t xml:space="preserve"> </w:t>
+      </w:r>
+      <w:proofErr w:type="spellStart"/>
+      <w:r>
+        <w:rPr>
+          <w:b/>
+        </w:rPr>
+        <w:t>Tutorials</w:t>
+      </w:r>
+      <w:proofErr w:type="spellEnd"/>
+      <w:r>
+        <w:rPr>
+          <w:b/>
+        </w:rPr>
+        <w:t xml:space="preserve"> 31+ </w:t>
+      </w:r>
+      <w:proofErr w:type="spellStart"/>
+      <w:r>
+        <w:rPr>
+          <w:b/>
+        </w:rPr>
+        <w:t>Best</w:t>
+      </w:r>
+      <w:proofErr w:type="spellEnd"/>
+      <w:r>
+        <w:rPr>
+          <w:b/>
+        </w:rPr>
+        <w:t xml:space="preserve"> Free </w:t>
+      </w:r>
+      <w:proofErr w:type="spellStart"/>
+      <w:r>
+        <w:rPr>
+          <w:b/>
+        </w:rPr>
+        <w:t>Selenium</w:t>
+      </w:r>
+      <w:proofErr w:type="spellEnd"/>
+      <w:r>
+        <w:rPr>
+          <w:b/>
+        </w:rPr>
+        <w:t xml:space="preserve"> Training </w:t>
+      </w:r>
+      <w:proofErr w:type="spellStart"/>
+      <w:r>
+        <w:rPr>
+          <w:b/>
+        </w:rPr>
+        <w:t>Tutorials</w:t>
+      </w:r>
+      <w:proofErr w:type="spellEnd"/>
+    </w:p>
+    <w:p>
+      <w:r>
+        <w:t xml:space="preserve">Con este tutorial aprenderemos todos los conceptos básicos de pruebas mediante </w:t>
+      </w:r>
+      <w:proofErr w:type="spellStart"/>
+      <w:r>
+        <w:t>Selenium</w:t>
+      </w:r>
+      <w:proofErr w:type="spellEnd"/>
+      <w:r>
+        <w:t xml:space="preserve"> con ejemplos prácticos. </w:t>
+      </w:r>
+    </w:p>
+    <w:p>
+      <w:r>
+        <w:t>Temas a tratar:</w:t>
+      </w:r>
+    </w:p>
+    <w:p>
+      <w:pPr>
+        <w:pStyle w:val="Prrafodelista"/>
+        <w:numPr>
+          <w:ilvl w:val="0"/>
+          <w:numId w:val="12"/>
+        </w:numPr>
+      </w:pPr>
+      <w:r>
+        <w:t xml:space="preserve">Fundamentos básicos de </w:t>
+      </w:r>
+      <w:proofErr w:type="spellStart"/>
+      <w:r>
+        <w:t>Selenium</w:t>
+      </w:r>
+      <w:proofErr w:type="spellEnd"/>
+      <w:r>
+        <w:t>.</w:t>
+      </w:r>
+    </w:p>
+    <w:p>
+      <w:pPr>
+        <w:pStyle w:val="Prrafodelista"/>
+        <w:numPr>
+          <w:ilvl w:val="0"/>
+          <w:numId w:val="12"/>
+        </w:numPr>
+      </w:pPr>
+      <w:proofErr w:type="spellStart"/>
+      <w:r>
+        <w:t>Selenium</w:t>
+      </w:r>
+      <w:proofErr w:type="spellEnd"/>
+      <w:r>
+        <w:t xml:space="preserve"> </w:t>
+      </w:r>
+      <w:proofErr w:type="spellStart"/>
+      <w:r>
+        <w:t>WebDriver</w:t>
+      </w:r>
+      <w:proofErr w:type="spellEnd"/>
+      <w:r>
+        <w:t>.</w:t>
+      </w:r>
+    </w:p>
+    <w:p>
+      <w:pPr>
+        <w:pStyle w:val="Prrafodelista"/>
+        <w:numPr>
+          <w:ilvl w:val="0"/>
+          <w:numId w:val="12"/>
+        </w:numPr>
+      </w:pPr>
+      <w:proofErr w:type="spellStart"/>
+      <w:r>
+        <w:t>Selenium</w:t>
+      </w:r>
+      <w:proofErr w:type="spellEnd"/>
+      <w:r>
+        <w:t xml:space="preserve"> Framework.</w:t>
+      </w:r>
+    </w:p>
+    <w:p>
+      <w:pPr>
+        <w:pStyle w:val="Prrafodelista"/>
+        <w:numPr>
+          <w:ilvl w:val="0"/>
+          <w:numId w:val="12"/>
+        </w:numPr>
+      </w:pPr>
+      <w:proofErr w:type="spellStart"/>
+      <w:r>
+        <w:t>Selenium</w:t>
+      </w:r>
+      <w:proofErr w:type="spellEnd"/>
+      <w:r>
+        <w:t xml:space="preserve"> avanzado.</w:t>
+      </w:r>
+    </w:p>
+    <w:p>
+      <w:pPr>
+        <w:pStyle w:val="Prrafodelista"/>
+        <w:numPr>
+          <w:ilvl w:val="0"/>
+          <w:numId w:val="12"/>
+        </w:numPr>
+      </w:pPr>
+      <w:r>
+        <w:t>Ejemplos prácticos.</w:t>
+      </w:r>
+    </w:p>
+    <w:p>
+      <w:r>
+        <w:t>Idioma: inglés.</w:t>
+      </w:r>
+    </w:p>
+    <w:p>
+      <w:r>
+        <w:t>Duración: ilimitada</w:t>
+      </w:r>
+    </w:p>
+    <w:p>
+      <w:r>
+        <w:t>Sin certificación.</w:t>
+      </w:r>
+    </w:p>
+    <w:p>
+      <w:hyperlink r:id="rId21" w:history="1">
         <w:r>
           <w:rPr>
             <w:rStyle w:val="Hipervnculo"/>
           </w:rPr>
-          <w:t>http://www.nait.ca/course_CCTB414.htm</w:t>
-        </w:r>
-      </w:hyperlink>
-    </w:p>
-    <w:p/>
-    <w:p>
-      <w:pPr>
-        <w:pStyle w:val="Ttulo2"/>
-      </w:pPr>
-      <w:bookmarkStart w:id="23" w:name="_Toc444537709"/>
-      <w:r>
-        <w:t>4.2 Cursos</w:t>
-      </w:r>
-      <w:r>
-        <w:t xml:space="preserve"> </w:t>
-      </w:r>
-      <w:r>
-        <w:t xml:space="preserve">no gratuitos </w:t>
-      </w:r>
-      <w:r>
-        <w:t>sobre la tecnología</w:t>
-      </w:r>
-      <w:r>
-        <w:t xml:space="preserve"> específica </w:t>
-      </w:r>
-      <w:bookmarkEnd w:id="23"/>
-      <w:proofErr w:type="spellStart"/>
-      <w:r>
-        <w:t>Selenium</w:t>
-      </w:r>
-      <w:proofErr w:type="spellEnd"/>
-    </w:p>
-    <w:p>
-      <w:pPr>
-        <w:pStyle w:val="Ttulo3"/>
-      </w:pPr>
-      <w:bookmarkStart w:id="24" w:name="_Toc444537710"/>
-      <w:r>
-        <w:t>4.2.1 Curso no gratuito 1 sobre la tecnología específica A</w:t>
-      </w:r>
-      <w:bookmarkEnd w:id="24"/>
-    </w:p>
-    <w:p>
-      <w:hyperlink r:id="rId12" w:history="1">
-        <w:r>
-          <w:rPr>
-            <w:rStyle w:val="Hipervnculo"/>
-          </w:rPr>
-          <w:t>https://www.pluralsight.com/courses/au</w:t>
+          <w:t>http://www.softwarete</w:t>
         </w:r>
         <w:r>
           <w:rPr>
             <w:rStyle w:val="Hipervnculo"/>
           </w:rPr>
-          <w:t>t</w:t>
+          <w:t>s</w:t>
         </w:r>
         <w:r>
           <w:rPr>
             <w:rStyle w:val="Hipervnculo"/>
           </w:rPr>
-          <w:t>omated-testing-framework-selenium?utm_medium=affiliate&amp;utm_source=1058191</w:t>
+          <w:t>tinghelp.com/selenium-tutorial-1/</w:t>
         </w:r>
       </w:hyperlink>
     </w:p>
@@ -4376,25 +6739,248 @@
       <w:pPr>
         <w:pStyle w:val="Ttulo3"/>
       </w:pPr>
-      <w:bookmarkStart w:id="25" w:name="_Toc444537711"/>
-      <w:r>
-        <w:t>4.2.2 Curso no gratuito</w:t>
-      </w:r>
-      <w:r>
-        <w:t xml:space="preserve"> 2</w:t>
-      </w:r>
-      <w:r>
-        <w:t xml:space="preserve"> sobre la tecnología específica A</w:t>
-      </w:r>
-      <w:bookmarkEnd w:id="25"/>
-    </w:p>
-    <w:p>
-      <w:hyperlink r:id="rId13" w:history="1">
+      <w:bookmarkStart w:id="38" w:name="_Toc444537724"/>
+      <w:r>
+        <w:t>5.2.2 Curso gratuito 2 sobre la tecnología específica A</w:t>
+      </w:r>
+      <w:bookmarkEnd w:id="38"/>
+    </w:p>
+    <w:p>
+      <w:pPr>
+        <w:rPr>
+          <w:b/>
+        </w:rPr>
+      </w:pPr>
+      <w:proofErr w:type="spellStart"/>
+      <w:r>
+        <w:rPr>
+          <w:b/>
+        </w:rPr>
+        <w:t>Selenium</w:t>
+      </w:r>
+      <w:proofErr w:type="spellEnd"/>
+      <w:r>
+        <w:rPr>
+          <w:b/>
+        </w:rPr>
+        <w:t xml:space="preserve"> Tutorial</w:t>
+      </w:r>
+    </w:p>
+    <w:p>
+      <w:r>
+        <w:t xml:space="preserve">Con este tutorial aprenderemos a realizar pruebas automáticas con </w:t>
+      </w:r>
+      <w:proofErr w:type="spellStart"/>
+      <w:r>
+        <w:t>Selenium</w:t>
+      </w:r>
+      <w:proofErr w:type="spellEnd"/>
+      <w:r>
+        <w:t>.</w:t>
+      </w:r>
+    </w:p>
+    <w:p>
+      <w:r>
+        <w:t>Idioma: inglés.</w:t>
+      </w:r>
+    </w:p>
+    <w:p>
+      <w:r>
+        <w:t>Duración: ilimitada</w:t>
+      </w:r>
+    </w:p>
+    <w:p>
+      <w:r>
+        <w:t>Sin certificación.</w:t>
+      </w:r>
+    </w:p>
+    <w:p>
+      <w:hyperlink r:id="rId22" w:history="1">
         <w:r>
           <w:rPr>
             <w:rStyle w:val="Hipervnculo"/>
           </w:rPr>
-          <w:t>http://www.softwaretestinghelp.org/seleniu</w:t>
+          <w:t>http://www.software-testin</w:t>
+        </w:r>
+        <w:r>
+          <w:rPr>
+            <w:rStyle w:val="Hipervnculo"/>
+          </w:rPr>
+          <w:t>g</w:t>
+        </w:r>
+        <w:r>
+          <w:rPr>
+            <w:rStyle w:val="Hipervnculo"/>
+          </w:rPr>
+          <w:t>-tutorials-automation.com/2014/01/learn-selenium-webdriver-online-free.html</w:t>
+        </w:r>
+      </w:hyperlink>
+    </w:p>
+    <w:p>
+      <w:pPr>
+        <w:pStyle w:val="Ttulo3"/>
+      </w:pPr>
+      <w:bookmarkStart w:id="39" w:name="_Toc444537725"/>
+      <w:r>
+        <w:t>5.2.3 Curso gratuito 3</w:t>
+      </w:r>
+      <w:r>
+        <w:t xml:space="preserve"> sobre la tecnología especifica A</w:t>
+      </w:r>
+      <w:bookmarkEnd w:id="39"/>
+    </w:p>
+    <w:p>
+      <w:pPr>
+        <w:rPr>
+          <w:b/>
+        </w:rPr>
+      </w:pPr>
+      <w:r>
+        <w:rPr>
+          <w:b/>
+        </w:rPr>
+        <w:t xml:space="preserve">Free </w:t>
+      </w:r>
+      <w:proofErr w:type="spellStart"/>
+      <w:r>
+        <w:rPr>
+          <w:b/>
+        </w:rPr>
+        <w:t>Selenium</w:t>
+      </w:r>
+      <w:proofErr w:type="spellEnd"/>
+      <w:r>
+        <w:rPr>
+          <w:b/>
+        </w:rPr>
+        <w:t xml:space="preserve"> </w:t>
+      </w:r>
+      <w:proofErr w:type="spellStart"/>
+      <w:r>
+        <w:rPr>
+          <w:b/>
+        </w:rPr>
+        <w:t>Tutorials</w:t>
+      </w:r>
+      <w:proofErr w:type="spellEnd"/>
+    </w:p>
+    <w:p>
+      <w:r>
+        <w:t xml:space="preserve">Con este tutorial aprenderemos a realizar pruebas automáticas con </w:t>
+      </w:r>
+      <w:proofErr w:type="spellStart"/>
+      <w:r>
+        <w:t>Selenium</w:t>
+      </w:r>
+      <w:proofErr w:type="spellEnd"/>
+      <w:r>
+        <w:t>.</w:t>
+      </w:r>
+    </w:p>
+    <w:p>
+      <w:r>
+        <w:t>Temas a tratar:</w:t>
+      </w:r>
+    </w:p>
+    <w:p>
+      <w:pPr>
+        <w:pStyle w:val="Prrafodelista"/>
+        <w:numPr>
+          <w:ilvl w:val="0"/>
+          <w:numId w:val="13"/>
+        </w:numPr>
+      </w:pPr>
+      <w:r>
+        <w:t xml:space="preserve">Introducción a </w:t>
+      </w:r>
+      <w:proofErr w:type="spellStart"/>
+      <w:r>
+        <w:t>Selenium</w:t>
+      </w:r>
+      <w:proofErr w:type="spellEnd"/>
+      <w:r>
+        <w:t>.</w:t>
+      </w:r>
+    </w:p>
+    <w:p>
+      <w:pPr>
+        <w:pStyle w:val="Prrafodelista"/>
+        <w:numPr>
+          <w:ilvl w:val="0"/>
+          <w:numId w:val="13"/>
+        </w:numPr>
+      </w:pPr>
+      <w:r>
+        <w:t xml:space="preserve">Tutorial </w:t>
+      </w:r>
+      <w:proofErr w:type="spellStart"/>
+      <w:r>
+        <w:t>Selenium</w:t>
+      </w:r>
+      <w:proofErr w:type="spellEnd"/>
+      <w:r>
+        <w:t xml:space="preserve"> IDE.</w:t>
+      </w:r>
+    </w:p>
+    <w:p>
+      <w:pPr>
+        <w:pStyle w:val="Prrafodelista"/>
+        <w:numPr>
+          <w:ilvl w:val="0"/>
+          <w:numId w:val="13"/>
+        </w:numPr>
+      </w:pPr>
+      <w:r>
+        <w:t xml:space="preserve">Tutorial </w:t>
+      </w:r>
+      <w:proofErr w:type="spellStart"/>
+      <w:r>
+        <w:t>WebDriver</w:t>
+      </w:r>
+      <w:proofErr w:type="spellEnd"/>
+      <w:r>
+        <w:t>.</w:t>
+      </w:r>
+    </w:p>
+    <w:p>
+      <w:pPr>
+        <w:pStyle w:val="Prrafodelista"/>
+        <w:numPr>
+          <w:ilvl w:val="0"/>
+          <w:numId w:val="13"/>
+        </w:numPr>
+      </w:pPr>
+      <w:proofErr w:type="spellStart"/>
+      <w:r>
+        <w:t>Selenium</w:t>
+      </w:r>
+      <w:proofErr w:type="spellEnd"/>
+      <w:r>
+        <w:t xml:space="preserve"> Avanzado.</w:t>
+      </w:r>
+    </w:p>
+    <w:p>
+      <w:r>
+        <w:t>Idioma: inglés.</w:t>
+      </w:r>
+    </w:p>
+    <w:p>
+      <w:r>
+        <w:t>Duración: ilimitada</w:t>
+      </w:r>
+    </w:p>
+    <w:p>
+      <w:r>
+        <w:t>Sin certificación.</w:t>
+      </w:r>
+    </w:p>
+    <w:p>
+      <w:hyperlink r:id="rId23" w:history="1">
+        <w:r>
+          <w:rPr>
+            <w:rStyle w:val="Hipervnculo"/>
+          </w:rPr>
+          <w:t>http://www.guru99.co</w:t>
         </w:r>
         <w:r>
           <w:rPr>
@@ -4406,39 +6992,407 @@
           <w:rPr>
             <w:rStyle w:val="Hipervnculo"/>
           </w:rPr>
-          <w:t>-training-online-course/</w:t>
+          <w:t>/selenium-tutorial.html</w:t>
         </w:r>
       </w:hyperlink>
     </w:p>
     <w:p>
       <w:pPr>
+        <w:pStyle w:val="Ttulo2"/>
+      </w:pPr>
+      <w:bookmarkStart w:id="40" w:name="_Toc444537726"/>
+      <w:r>
+        <w:lastRenderedPageBreak/>
+        <w:t>5.3 Cursos</w:t>
+      </w:r>
+      <w:r>
+        <w:t xml:space="preserve"> </w:t>
+      </w:r>
+      <w:r>
+        <w:t xml:space="preserve">gratuitos </w:t>
+      </w:r>
+      <w:r>
+        <w:t>sobre la tecnología</w:t>
+      </w:r>
+      <w:r>
+        <w:t xml:space="preserve"> específica </w:t>
+      </w:r>
+      <w:bookmarkEnd w:id="40"/>
+      <w:proofErr w:type="spellStart"/>
+      <w:r>
+        <w:t>Telerik</w:t>
+      </w:r>
+      <w:proofErr w:type="spellEnd"/>
+    </w:p>
+    <w:p>
+      <w:pPr>
         <w:pStyle w:val="Ttulo3"/>
       </w:pPr>
-      <w:bookmarkStart w:id="26" w:name="_Toc444537712"/>
-      <w:r>
-        <w:t>4.2.</w:t>
-      </w:r>
-      <w:r>
-        <w:t>n</w:t>
-      </w:r>
-      <w:r>
-        <w:t xml:space="preserve"> Curso no gratuito </w:t>
-      </w:r>
-      <w:r>
-        <w:t>n</w:t>
-      </w:r>
-      <w:r>
-        <w:t xml:space="preserve"> sobre la tecnología específica A</w:t>
-      </w:r>
-      <w:bookmarkEnd w:id="26"/>
-    </w:p>
-    <w:p>
-      <w:hyperlink r:id="rId14" w:history="1">
+      <w:bookmarkStart w:id="41" w:name="_Toc444537727"/>
+      <w:r>
+        <w:t xml:space="preserve">5.3.1 Curso gratuito 1 sobre la tecnología específica </w:t>
+      </w:r>
+      <w:r>
+        <w:t>B</w:t>
+      </w:r>
+      <w:bookmarkEnd w:id="41"/>
+    </w:p>
+    <w:p>
+      <w:pPr>
+        <w:rPr>
+          <w:b/>
+        </w:rPr>
+      </w:pPr>
+      <w:proofErr w:type="spellStart"/>
+      <w:r>
+        <w:rPr>
+          <w:b/>
+        </w:rPr>
+        <w:t>Telerik</w:t>
+      </w:r>
+      <w:proofErr w:type="spellEnd"/>
+      <w:r>
+        <w:rPr>
+          <w:b/>
+        </w:rPr>
+        <w:t xml:space="preserve"> Tools </w:t>
+      </w:r>
+      <w:proofErr w:type="spellStart"/>
+      <w:r>
+        <w:rPr>
+          <w:b/>
+        </w:rPr>
+        <w:t>for</w:t>
+      </w:r>
+      <w:proofErr w:type="spellEnd"/>
+      <w:r>
+        <w:rPr>
+          <w:b/>
+        </w:rPr>
+        <w:t xml:space="preserve"> Test </w:t>
+      </w:r>
+      <w:proofErr w:type="spellStart"/>
+      <w:r>
+        <w:rPr>
+          <w:b/>
+        </w:rPr>
+        <w:t>Automation</w:t>
+      </w:r>
+      <w:proofErr w:type="spellEnd"/>
+    </w:p>
+    <w:p>
+      <w:r>
+        <w:t xml:space="preserve">Mediante el siguiente video podemos aprender a realizar pruebas automáticas mediante la herramienta Test Studio </w:t>
+      </w:r>
+      <w:proofErr w:type="spellStart"/>
+      <w:r>
+        <w:t>Telerik</w:t>
+      </w:r>
+      <w:proofErr w:type="spellEnd"/>
+      <w:r>
+        <w:t>.</w:t>
+      </w:r>
+    </w:p>
+    <w:p>
+      <w:r>
+        <w:t>Idioma: inglés.</w:t>
+      </w:r>
+    </w:p>
+    <w:p>
+      <w:r>
+        <w:t>Duración: ilimitada</w:t>
+      </w:r>
+    </w:p>
+    <w:p>
+      <w:r>
+        <w:t>Sin certificación.</w:t>
+      </w:r>
+    </w:p>
+    <w:p>
+      <w:hyperlink r:id="rId24" w:history="1">
         <w:r>
           <w:rPr>
             <w:rStyle w:val="Hipervnculo"/>
           </w:rPr>
-          <w:t>https://www.udemy.com/learn-web-a</w:t>
+          <w:t>https://w</w:t>
+        </w:r>
+        <w:r>
+          <w:rPr>
+            <w:rStyle w:val="Hipervnculo"/>
+          </w:rPr>
+          <w:t>w</w:t>
+        </w:r>
+        <w:r>
+          <w:rPr>
+            <w:rStyle w:val="Hipervnculo"/>
+          </w:rPr>
+          <w:t>w.youtube.com/watch?v=CpiXayKDWmI</w:t>
+        </w:r>
+      </w:hyperlink>
+    </w:p>
+    <w:p>
+      <w:pPr>
+        <w:pStyle w:val="Ttulo3"/>
+      </w:pPr>
+      <w:bookmarkStart w:id="42" w:name="_Toc444537728"/>
+      <w:r>
+        <w:t xml:space="preserve">5.3.2 Curso gratuito 2 sobre la tecnología específica </w:t>
+      </w:r>
+      <w:r>
+        <w:t>B</w:t>
+      </w:r>
+      <w:bookmarkEnd w:id="42"/>
+    </w:p>
+    <w:p>
+      <w:pPr>
+        <w:rPr>
+          <w:b/>
+        </w:rPr>
+      </w:pPr>
+      <w:proofErr w:type="spellStart"/>
+      <w:r>
+        <w:rPr>
+          <w:b/>
+        </w:rPr>
+        <w:t>Learn</w:t>
+      </w:r>
+      <w:proofErr w:type="spellEnd"/>
+      <w:r>
+        <w:rPr>
+          <w:b/>
+        </w:rPr>
+        <w:t xml:space="preserve"> </w:t>
+      </w:r>
+      <w:proofErr w:type="spellStart"/>
+      <w:r>
+        <w:rPr>
+          <w:b/>
+        </w:rPr>
+        <w:t>Automation</w:t>
+      </w:r>
+      <w:proofErr w:type="spellEnd"/>
+      <w:r>
+        <w:rPr>
+          <w:b/>
+        </w:rPr>
+        <w:t xml:space="preserve"> </w:t>
+      </w:r>
+      <w:proofErr w:type="spellStart"/>
+      <w:r>
+        <w:rPr>
+          <w:b/>
+        </w:rPr>
+        <w:t>Testing</w:t>
+      </w:r>
+      <w:proofErr w:type="spellEnd"/>
+      <w:r>
+        <w:rPr>
+          <w:b/>
+        </w:rPr>
+        <w:t xml:space="preserve"> </w:t>
+      </w:r>
+      <w:proofErr w:type="spellStart"/>
+      <w:r>
+        <w:rPr>
+          <w:b/>
+        </w:rPr>
+        <w:t>step</w:t>
+      </w:r>
+      <w:proofErr w:type="spellEnd"/>
+      <w:r>
+        <w:rPr>
+          <w:b/>
+        </w:rPr>
+        <w:t xml:space="preserve"> </w:t>
+      </w:r>
+      <w:proofErr w:type="spellStart"/>
+      <w:r>
+        <w:rPr>
+          <w:b/>
+        </w:rPr>
+        <w:t>by</w:t>
+      </w:r>
+      <w:proofErr w:type="spellEnd"/>
+      <w:r>
+        <w:rPr>
+          <w:b/>
+        </w:rPr>
+        <w:t xml:space="preserve"> </w:t>
+      </w:r>
+      <w:proofErr w:type="spellStart"/>
+      <w:r>
+        <w:rPr>
+          <w:b/>
+        </w:rPr>
+        <w:t>step</w:t>
+      </w:r>
+      <w:proofErr w:type="spellEnd"/>
+      <w:r>
+        <w:rPr>
+          <w:b/>
+        </w:rPr>
+        <w:t xml:space="preserve"> (</w:t>
+      </w:r>
+      <w:proofErr w:type="spellStart"/>
+      <w:r>
+        <w:rPr>
+          <w:b/>
+        </w:rPr>
+        <w:t>Telerik</w:t>
+      </w:r>
+      <w:proofErr w:type="spellEnd"/>
+      <w:r>
+        <w:rPr>
+          <w:b/>
+        </w:rPr>
+        <w:t xml:space="preserve"> Test Studio)</w:t>
+      </w:r>
+    </w:p>
+    <w:p>
+      <w:r>
+        <w:t xml:space="preserve">Mediante el siguiente video podemos aprender a realizar pruebas automáticas mediante la herramienta Test Studio </w:t>
+      </w:r>
+      <w:proofErr w:type="spellStart"/>
+      <w:r>
+        <w:t>Telerik</w:t>
+      </w:r>
+      <w:proofErr w:type="spellEnd"/>
+      <w:r>
+        <w:t>.</w:t>
+      </w:r>
+    </w:p>
+    <w:p>
+      <w:r>
+        <w:t>Idioma: inglés.</w:t>
+      </w:r>
+    </w:p>
+    <w:p>
+      <w:r>
+        <w:t>Duración: ilimitada</w:t>
+      </w:r>
+    </w:p>
+    <w:p>
+      <w:r>
+        <w:t>Sin certificación.</w:t>
+      </w:r>
+    </w:p>
+    <w:p>
+      <w:hyperlink r:id="rId25" w:history="1">
+        <w:r>
+          <w:rPr>
+            <w:rStyle w:val="Hipervnculo"/>
+          </w:rPr>
+          <w:t>https://www</w:t>
+        </w:r>
+        <w:r>
+          <w:rPr>
+            <w:rStyle w:val="Hipervnculo"/>
+          </w:rPr>
+          <w:t>.</w:t>
+        </w:r>
+        <w:r>
+          <w:rPr>
+            <w:rStyle w:val="Hipervnculo"/>
+          </w:rPr>
+          <w:t>youtube.com/watch?v=Uz3VDWdFNh0</w:t>
+        </w:r>
+      </w:hyperlink>
+    </w:p>
+    <w:p>
+      <w:pPr>
+        <w:pStyle w:val="Ttulo3"/>
+      </w:pPr>
+      <w:bookmarkStart w:id="43" w:name="_Toc444537729"/>
+      <w:r>
+        <w:t>5.3.3 Curso gratuito 3</w:t>
+      </w:r>
+      <w:r>
+        <w:t xml:space="preserve"> sobre la tecnología especifica </w:t>
+      </w:r>
+      <w:r>
+        <w:t>B</w:t>
+      </w:r>
+      <w:bookmarkEnd w:id="43"/>
+    </w:p>
+    <w:p>
+      <w:pPr>
+        <w:rPr>
+          <w:b/>
+        </w:rPr>
+      </w:pPr>
+      <w:proofErr w:type="spellStart"/>
+      <w:r>
+        <w:rPr>
+          <w:b/>
+        </w:rPr>
+        <w:t>Learn</w:t>
+      </w:r>
+      <w:proofErr w:type="spellEnd"/>
+      <w:r>
+        <w:rPr>
+          <w:b/>
+        </w:rPr>
+        <w:t xml:space="preserve"> </w:t>
+      </w:r>
+      <w:proofErr w:type="spellStart"/>
+      <w:r>
+        <w:rPr>
+          <w:b/>
+        </w:rPr>
+        <w:t>Telerik</w:t>
+      </w:r>
+      <w:proofErr w:type="spellEnd"/>
+      <w:r>
+        <w:rPr>
+          <w:b/>
+        </w:rPr>
+        <w:t xml:space="preserve"> Test Studio</w:t>
+      </w:r>
+    </w:p>
+    <w:p>
+      <w:r>
+        <w:t xml:space="preserve">Mediante los siguientes </w:t>
+      </w:r>
+      <w:r>
+        <w:t>video</w:t>
+      </w:r>
+      <w:r>
+        <w:t>s</w:t>
+      </w:r>
+      <w:r>
+        <w:t xml:space="preserve"> podemos aprender a realizar pruebas automáticas mediante la herramienta Test Studio </w:t>
+      </w:r>
+      <w:proofErr w:type="spellStart"/>
+      <w:r>
+        <w:t>Telerik</w:t>
+      </w:r>
+      <w:proofErr w:type="spellEnd"/>
+      <w:r>
+        <w:t>.</w:t>
+      </w:r>
+    </w:p>
+    <w:p>
+      <w:r>
+        <w:t>Idioma: inglés.</w:t>
+      </w:r>
+    </w:p>
+    <w:p>
+      <w:r>
+        <w:t>Duración: ilimitada</w:t>
+      </w:r>
+    </w:p>
+    <w:p>
+      <w:r>
+        <w:t>Sin certificación.</w:t>
+      </w:r>
+    </w:p>
+    <w:p>
+      <w:hyperlink r:id="rId26" w:history="1">
+        <w:r>
+          <w:rPr>
+            <w:rStyle w:val="Hipervnculo"/>
+          </w:rPr>
+          <w:t>https://www.yout</w:t>
         </w:r>
         <w:r>
           <w:rPr>
@@ -4450,450 +7404,13 @@
           <w:rPr>
             <w:rStyle w:val="Hipervnculo"/>
           </w:rPr>
-          <w:t>tomation-testing-using-selenium/</w:t>
+          <w:t>be.com/channel/UCMcnS3xYeNq6pvEVbcSITYQ</w:t>
         </w:r>
       </w:hyperlink>
-    </w:p>
-    <w:p/>
-    <w:p>
-      <w:pPr>
-        <w:pStyle w:val="Ttulo2"/>
-      </w:pPr>
-      <w:bookmarkStart w:id="27" w:name="_Toc444537713"/>
-      <w:r>
-        <w:t>4.3 Cursos</w:t>
-      </w:r>
-      <w:r>
-        <w:t xml:space="preserve"> </w:t>
-      </w:r>
-      <w:r>
-        <w:t xml:space="preserve">no gratuitos </w:t>
-      </w:r>
-      <w:r>
-        <w:t>sobre la tecnología</w:t>
-      </w:r>
-      <w:r>
-        <w:t xml:space="preserve"> específica </w:t>
-      </w:r>
-      <w:bookmarkEnd w:id="27"/>
-      <w:proofErr w:type="spellStart"/>
-      <w:r>
-        <w:t>Telerik</w:t>
-      </w:r>
-      <w:proofErr w:type="spellEnd"/>
-    </w:p>
-    <w:p>
-      <w:pPr>
-        <w:pStyle w:val="Ttulo3"/>
-      </w:pPr>
-      <w:bookmarkStart w:id="28" w:name="_Toc444537714"/>
-      <w:r>
-        <w:t>4.3.1 Curso no gratuito 1 sobre la tecnología específica B</w:t>
-      </w:r>
-      <w:bookmarkEnd w:id="28"/>
-    </w:p>
-    <w:p>
-      <w:hyperlink r:id="rId15" w:history="1">
-        <w:r>
-          <w:rPr>
-            <w:rStyle w:val="Hipervnculo"/>
-          </w:rPr>
-          <w:t>http://www.telerik.com/teststudio/training</w:t>
-        </w:r>
-      </w:hyperlink>
-      <w:r>
-        <w:t xml:space="preserve"> (</w:t>
-      </w:r>
-      <w:proofErr w:type="spellStart"/>
-      <w:r>
-        <w:t>Aqui</w:t>
-      </w:r>
-      <w:proofErr w:type="spellEnd"/>
-      <w:r>
-        <w:t xml:space="preserve"> hay varios)</w:t>
-      </w:r>
-    </w:p>
-    <w:p>
-      <w:pPr>
-        <w:pStyle w:val="Ttulo3"/>
-      </w:pPr>
-      <w:bookmarkStart w:id="29" w:name="_Toc444537715"/>
-      <w:r>
-        <w:t>4.3.2 Curso no gratuito 2 sobre la tecnología específica B</w:t>
-      </w:r>
-      <w:bookmarkEnd w:id="29"/>
-    </w:p>
-    <w:p>
-      <w:hyperlink r:id="rId16" w:history="1">
-        <w:r>
-          <w:rPr>
-            <w:rStyle w:val="Hipervnculo"/>
-          </w:rPr>
-          <w:t>https://www.pluralsight.com/courses/teststudio-fund</w:t>
-        </w:r>
-      </w:hyperlink>
-    </w:p>
-    <w:p>
-      <w:pPr>
-        <w:pStyle w:val="Ttulo3"/>
-      </w:pPr>
-      <w:bookmarkStart w:id="30" w:name="_Toc444537716"/>
-      <w:r>
-        <w:t>4.3.n Curso no gratuito n sobre la tecnología específica B</w:t>
-      </w:r>
-      <w:bookmarkEnd w:id="30"/>
-    </w:p>
-    <w:p>
-      <w:hyperlink r:id="rId17" w:history="1">
-        <w:r>
-          <w:rPr>
-            <w:rStyle w:val="Hipervnculo"/>
-          </w:rPr>
-          <w:t>http://www.telerik.com/teststudio/training</w:t>
-        </w:r>
-      </w:hyperlink>
-      <w:r>
-        <w:t xml:space="preserve"> (</w:t>
-      </w:r>
-      <w:proofErr w:type="spellStart"/>
-      <w:r>
-        <w:t>Aqui</w:t>
-      </w:r>
-      <w:proofErr w:type="spellEnd"/>
-      <w:r>
-        <w:t xml:space="preserve"> hay varios)</w:t>
-      </w:r>
     </w:p>
     <w:p/>
     <w:p/>
     <w:p/>
-    <w:p/>
-    <w:p/>
-    <w:p>
-      <w:pPr>
-        <w:pStyle w:val="Ttulo1"/>
-      </w:pPr>
-      <w:bookmarkStart w:id="31" w:name="_Toc444537717"/>
-      <w:r>
-        <w:lastRenderedPageBreak/>
-        <w:t xml:space="preserve">5. </w:t>
-      </w:r>
-      <w:r>
-        <w:t>Fuentes de información</w:t>
-      </w:r>
-      <w:r>
-        <w:t xml:space="preserve"> (cursos gratuitos)</w:t>
-      </w:r>
-      <w:bookmarkEnd w:id="31"/>
-    </w:p>
-    <w:p>
-      <w:pPr>
-        <w:pStyle w:val="Ttulo2"/>
-      </w:pPr>
-      <w:bookmarkStart w:id="32" w:name="_Toc444537718"/>
-      <w:r>
-        <w:t>5</w:t>
-      </w:r>
-      <w:r>
-        <w:t xml:space="preserve">.1 </w:t>
-      </w:r>
-      <w:r>
-        <w:t xml:space="preserve">Cursos gratuitos </w:t>
-      </w:r>
-      <w:r>
-        <w:t>sobre el tipo de tecnología</w:t>
-      </w:r>
-      <w:r>
-        <w:t xml:space="preserve"> en general</w:t>
-      </w:r>
-      <w:bookmarkEnd w:id="32"/>
-    </w:p>
-    <w:p>
-      <w:pPr>
-        <w:pStyle w:val="Ttulo3"/>
-      </w:pPr>
-      <w:bookmarkStart w:id="33" w:name="_Toc444537719"/>
-      <w:r>
-        <w:t>5.1.1 Curso gratuito 1 sobre el tipo de tecnología en general</w:t>
-      </w:r>
-      <w:bookmarkEnd w:id="33"/>
-    </w:p>
-    <w:p>
-      <w:hyperlink r:id="rId18" w:history="1">
-        <w:r>
-          <w:rPr>
-            <w:rStyle w:val="Hipervnculo"/>
-          </w:rPr>
-          <w:t>https://www.coursera.org/learn/software-security</w:t>
-        </w:r>
-      </w:hyperlink>
-    </w:p>
-    <w:p>
-      <w:pPr>
-        <w:pStyle w:val="Ttulo3"/>
-      </w:pPr>
-      <w:bookmarkStart w:id="34" w:name="_Toc444537720"/>
-      <w:r>
-        <w:t>5.1.2 Curso gratuito 2 sobre el tipo de tecnología en general</w:t>
-      </w:r>
-      <w:bookmarkEnd w:id="34"/>
-    </w:p>
-    <w:p>
-      <w:hyperlink r:id="rId19" w:history="1">
-        <w:r>
-          <w:rPr>
-            <w:rStyle w:val="Hipervnculo"/>
-          </w:rPr>
-          <w:t>http://www.guru99.com/software-testing.html</w:t>
-        </w:r>
-      </w:hyperlink>
-    </w:p>
-    <w:p>
-      <w:pPr>
-        <w:pStyle w:val="Ttulo3"/>
-      </w:pPr>
-      <w:bookmarkStart w:id="35" w:name="_Toc444537721"/>
-      <w:r>
-        <w:t>5.1.n Curso gratuito n sobre el tipo de tecnología en general</w:t>
-      </w:r>
-      <w:bookmarkEnd w:id="35"/>
-    </w:p>
-    <w:p>
-      <w:hyperlink r:id="rId20" w:history="1">
-        <w:r>
-          <w:rPr>
-            <w:rStyle w:val="Hipervnculo"/>
-          </w:rPr>
-          <w:t>https://www.udacity.com/course/software-testing--cs258</w:t>
-        </w:r>
-      </w:hyperlink>
-    </w:p>
-    <w:p/>
-    <w:p/>
-    <w:p>
-      <w:pPr>
-        <w:pStyle w:val="Ttulo2"/>
-      </w:pPr>
-      <w:bookmarkStart w:id="36" w:name="_Toc444537722"/>
-      <w:r>
-        <w:t>5.2 Cursos</w:t>
-      </w:r>
-      <w:r>
-        <w:t xml:space="preserve"> </w:t>
-      </w:r>
-      <w:r>
-        <w:t xml:space="preserve">gratuitos </w:t>
-      </w:r>
-      <w:r>
-        <w:t>sobre la tecnología</w:t>
-      </w:r>
-      <w:r>
-        <w:t xml:space="preserve"> </w:t>
-      </w:r>
-      <w:bookmarkEnd w:id="36"/>
-      <w:proofErr w:type="spellStart"/>
-      <w:r>
-        <w:t>Selenium</w:t>
-      </w:r>
-      <w:proofErr w:type="spellEnd"/>
-    </w:p>
-    <w:p>
-      <w:pPr>
-        <w:pStyle w:val="Ttulo3"/>
-      </w:pPr>
-      <w:bookmarkStart w:id="37" w:name="_Toc444537723"/>
-      <w:r>
-        <w:t>5.2.1 Curso gratuito 1 sobre la tecnología específica A</w:t>
-      </w:r>
-      <w:bookmarkEnd w:id="37"/>
-    </w:p>
-    <w:p>
-      <w:hyperlink r:id="rId21" w:history="1">
-        <w:r>
-          <w:rPr>
-            <w:rStyle w:val="Hipervnculo"/>
-          </w:rPr>
-          <w:t>http://www.softwaretesting</w:t>
-        </w:r>
-        <w:r>
-          <w:rPr>
-            <w:rStyle w:val="Hipervnculo"/>
-          </w:rPr>
-          <w:t>h</w:t>
-        </w:r>
-        <w:r>
-          <w:rPr>
-            <w:rStyle w:val="Hipervnculo"/>
-          </w:rPr>
-          <w:t>elp.com/selenium-tutorial-1/</w:t>
-        </w:r>
-      </w:hyperlink>
-    </w:p>
-    <w:p>
-      <w:pPr>
-        <w:pStyle w:val="Ttulo3"/>
-      </w:pPr>
-      <w:bookmarkStart w:id="38" w:name="_Toc444537724"/>
-      <w:r>
-        <w:t>5.2.2 Curso gratuito 2 sobre la tecnología específica A</w:t>
-      </w:r>
-      <w:bookmarkEnd w:id="38"/>
-    </w:p>
-    <w:p>
-      <w:hyperlink r:id="rId22" w:history="1">
-        <w:r>
-          <w:rPr>
-            <w:rStyle w:val="Hipervnculo"/>
-          </w:rPr>
-          <w:t>https://www.udemy.com/selenium-training/</w:t>
-        </w:r>
-      </w:hyperlink>
-    </w:p>
-    <w:p>
-      <w:pPr>
-        <w:pStyle w:val="Ttulo3"/>
-      </w:pPr>
-      <w:bookmarkStart w:id="39" w:name="_Toc444537725"/>
-      <w:r>
-        <w:t>5.2.n Curso gratuito n sobre la tecnología especifica A</w:t>
-      </w:r>
-      <w:bookmarkEnd w:id="39"/>
-    </w:p>
-    <w:p>
-      <w:hyperlink r:id="rId23" w:history="1">
-        <w:r>
-          <w:rPr>
-            <w:rStyle w:val="Hipervnculo"/>
-          </w:rPr>
-          <w:t>http://www.guru99.com/selenium-tutorial.html</w:t>
-        </w:r>
-      </w:hyperlink>
-    </w:p>
-    <w:p>
-      <w:pPr>
-        <w:pStyle w:val="Ttulo3"/>
-      </w:pPr>
-    </w:p>
-    <w:p>
-      <w:pPr>
-        <w:pStyle w:val="Ttulo2"/>
-      </w:pPr>
-      <w:bookmarkStart w:id="40" w:name="_Toc444537726"/>
-      <w:r>
-        <w:t>5.3 Cursos</w:t>
-      </w:r>
-      <w:r>
-        <w:t xml:space="preserve"> </w:t>
-      </w:r>
-      <w:r>
-        <w:t xml:space="preserve">gratuitos </w:t>
-      </w:r>
-      <w:r>
-        <w:t>sobre la tecnología</w:t>
-      </w:r>
-      <w:r>
-        <w:t xml:space="preserve"> específica </w:t>
-      </w:r>
-      <w:bookmarkEnd w:id="40"/>
-      <w:proofErr w:type="spellStart"/>
-      <w:r>
-        <w:t>Telerik</w:t>
-      </w:r>
-      <w:proofErr w:type="spellEnd"/>
-    </w:p>
-    <w:p>
-      <w:pPr>
-        <w:pStyle w:val="Ttulo3"/>
-      </w:pPr>
-      <w:bookmarkStart w:id="41" w:name="_Toc444537727"/>
-      <w:r>
-        <w:t xml:space="preserve">5.3.1 Curso gratuito 1 sobre la tecnología específica </w:t>
-      </w:r>
-      <w:r>
-        <w:t>B</w:t>
-      </w:r>
-      <w:bookmarkEnd w:id="41"/>
-    </w:p>
-    <w:p>
-      <w:hyperlink r:id="rId24" w:history="1">
-        <w:r>
-          <w:rPr>
-            <w:rStyle w:val="Hipervnculo"/>
-          </w:rPr>
-          <w:t>https://www.youtube.com/watch?v=CpiX</w:t>
-        </w:r>
-        <w:r>
-          <w:rPr>
-            <w:rStyle w:val="Hipervnculo"/>
-          </w:rPr>
-          <w:t>a</w:t>
-        </w:r>
-        <w:r>
-          <w:rPr>
-            <w:rStyle w:val="Hipervnculo"/>
-          </w:rPr>
-          <w:t>yKDWmI</w:t>
-        </w:r>
-      </w:hyperlink>
-    </w:p>
-    <w:p>
-      <w:pPr>
-        <w:pStyle w:val="Ttulo3"/>
-      </w:pPr>
-      <w:bookmarkStart w:id="42" w:name="_Toc444537728"/>
-      <w:r>
-        <w:t xml:space="preserve">5.3.2 Curso gratuito 2 sobre la tecnología específica </w:t>
-      </w:r>
-      <w:r>
-        <w:t>B</w:t>
-      </w:r>
-      <w:bookmarkEnd w:id="42"/>
-    </w:p>
-    <w:p>
-      <w:hyperlink r:id="rId25" w:history="1">
-        <w:r>
-          <w:rPr>
-            <w:rStyle w:val="Hipervnculo"/>
-          </w:rPr>
-          <w:t>https://www.youtube.com/watch?v=Uz3VDWdFN</w:t>
-        </w:r>
-        <w:r>
-          <w:rPr>
-            <w:rStyle w:val="Hipervnculo"/>
-          </w:rPr>
-          <w:t>h</w:t>
-        </w:r>
-        <w:r>
-          <w:rPr>
-            <w:rStyle w:val="Hipervnculo"/>
-          </w:rPr>
-          <w:t>0</w:t>
-        </w:r>
-      </w:hyperlink>
-    </w:p>
-    <w:p>
-      <w:pPr>
-        <w:pStyle w:val="Ttulo3"/>
-      </w:pPr>
-      <w:bookmarkStart w:id="43" w:name="_Toc444537729"/>
-      <w:r>
-        <w:t xml:space="preserve">5.3.n Curso gratuito n sobre la tecnología especifica </w:t>
-      </w:r>
-      <w:r>
-        <w:t>B</w:t>
-      </w:r>
-      <w:bookmarkEnd w:id="43"/>
-    </w:p>
-    <w:p>
-      <w:hyperlink r:id="rId26" w:history="1">
-        <w:r>
-          <w:rPr>
-            <w:rStyle w:val="Hipervnculo"/>
-          </w:rPr>
-          <w:t>https://www.youtube.com/channel/UCMcnS3xYeNq6pvEVbcSITYQ</w:t>
-        </w:r>
-      </w:hyperlink>
-    </w:p>
     <w:p/>
     <w:p/>
     <w:p/>
@@ -5062,7 +7579,6 @@
         <w:docPartUnique/>
       </w:docPartObj>
     </w:sdtPr>
-    <w:sdtEndPr/>
     <w:sdtContent>
       <w:p>
         <w:pPr>
@@ -5082,7 +7598,7 @@
           <w:rPr>
             <w:noProof/>
           </w:rPr>
-          <w:t>5</w:t>
+          <w:t>7</w:t>
         </w:r>
         <w:r>
           <w:fldChar w:fldCharType="end"/>
@@ -5247,6 +7763,458 @@
     </w:lvl>
   </w:abstractNum>
   <w:abstractNum w:abstractNumId="1" w15:restartNumberingAfterBreak="0">
+    <w:nsid w:val="0FEE5474"/>
+    <w:multiLevelType w:val="hybridMultilevel"/>
+    <w:tmpl w:val="78F0EDAA"/>
+    <w:lvl w:ilvl="0" w:tplc="0C0A0001">
+      <w:start w:val="1"/>
+      <w:numFmt w:val="bullet"/>
+      <w:lvlText w:val=""/>
+      <w:lvlJc w:val="left"/>
+      <w:pPr>
+        <w:ind w:left="720" w:hanging="360"/>
+      </w:pPr>
+      <w:rPr>
+        <w:rFonts w:ascii="Symbol" w:hAnsi="Symbol" w:hint="default"/>
+      </w:rPr>
+    </w:lvl>
+    <w:lvl w:ilvl="1" w:tplc="0C0A0003" w:tentative="1">
+      <w:start w:val="1"/>
+      <w:numFmt w:val="bullet"/>
+      <w:lvlText w:val="o"/>
+      <w:lvlJc w:val="left"/>
+      <w:pPr>
+        <w:ind w:left="1440" w:hanging="360"/>
+      </w:pPr>
+      <w:rPr>
+        <w:rFonts w:ascii="Courier New" w:hAnsi="Courier New" w:cs="Courier New" w:hint="default"/>
+      </w:rPr>
+    </w:lvl>
+    <w:lvl w:ilvl="2" w:tplc="0C0A0005" w:tentative="1">
+      <w:start w:val="1"/>
+      <w:numFmt w:val="bullet"/>
+      <w:lvlText w:val=""/>
+      <w:lvlJc w:val="left"/>
+      <w:pPr>
+        <w:ind w:left="2160" w:hanging="360"/>
+      </w:pPr>
+      <w:rPr>
+        <w:rFonts w:ascii="Wingdings" w:hAnsi="Wingdings" w:hint="default"/>
+      </w:rPr>
+    </w:lvl>
+    <w:lvl w:ilvl="3" w:tplc="0C0A0001" w:tentative="1">
+      <w:start w:val="1"/>
+      <w:numFmt w:val="bullet"/>
+      <w:lvlText w:val=""/>
+      <w:lvlJc w:val="left"/>
+      <w:pPr>
+        <w:ind w:left="2880" w:hanging="360"/>
+      </w:pPr>
+      <w:rPr>
+        <w:rFonts w:ascii="Symbol" w:hAnsi="Symbol" w:hint="default"/>
+      </w:rPr>
+    </w:lvl>
+    <w:lvl w:ilvl="4" w:tplc="0C0A0003" w:tentative="1">
+      <w:start w:val="1"/>
+      <w:numFmt w:val="bullet"/>
+      <w:lvlText w:val="o"/>
+      <w:lvlJc w:val="left"/>
+      <w:pPr>
+        <w:ind w:left="3600" w:hanging="360"/>
+      </w:pPr>
+      <w:rPr>
+        <w:rFonts w:ascii="Courier New" w:hAnsi="Courier New" w:cs="Courier New" w:hint="default"/>
+      </w:rPr>
+    </w:lvl>
+    <w:lvl w:ilvl="5" w:tplc="0C0A0005" w:tentative="1">
+      <w:start w:val="1"/>
+      <w:numFmt w:val="bullet"/>
+      <w:lvlText w:val=""/>
+      <w:lvlJc w:val="left"/>
+      <w:pPr>
+        <w:ind w:left="4320" w:hanging="360"/>
+      </w:pPr>
+      <w:rPr>
+        <w:rFonts w:ascii="Wingdings" w:hAnsi="Wingdings" w:hint="default"/>
+      </w:rPr>
+    </w:lvl>
+    <w:lvl w:ilvl="6" w:tplc="0C0A0001" w:tentative="1">
+      <w:start w:val="1"/>
+      <w:numFmt w:val="bullet"/>
+      <w:lvlText w:val=""/>
+      <w:lvlJc w:val="left"/>
+      <w:pPr>
+        <w:ind w:left="5040" w:hanging="360"/>
+      </w:pPr>
+      <w:rPr>
+        <w:rFonts w:ascii="Symbol" w:hAnsi="Symbol" w:hint="default"/>
+      </w:rPr>
+    </w:lvl>
+    <w:lvl w:ilvl="7" w:tplc="0C0A0003" w:tentative="1">
+      <w:start w:val="1"/>
+      <w:numFmt w:val="bullet"/>
+      <w:lvlText w:val="o"/>
+      <w:lvlJc w:val="left"/>
+      <w:pPr>
+        <w:ind w:left="5760" w:hanging="360"/>
+      </w:pPr>
+      <w:rPr>
+        <w:rFonts w:ascii="Courier New" w:hAnsi="Courier New" w:cs="Courier New" w:hint="default"/>
+      </w:rPr>
+    </w:lvl>
+    <w:lvl w:ilvl="8" w:tplc="0C0A0005" w:tentative="1">
+      <w:start w:val="1"/>
+      <w:numFmt w:val="bullet"/>
+      <w:lvlText w:val=""/>
+      <w:lvlJc w:val="left"/>
+      <w:pPr>
+        <w:ind w:left="6480" w:hanging="360"/>
+      </w:pPr>
+      <w:rPr>
+        <w:rFonts w:ascii="Wingdings" w:hAnsi="Wingdings" w:hint="default"/>
+      </w:rPr>
+    </w:lvl>
+  </w:abstractNum>
+  <w:abstractNum w:abstractNumId="2" w15:restartNumberingAfterBreak="0">
+    <w:nsid w:val="1A58478D"/>
+    <w:multiLevelType w:val="hybridMultilevel"/>
+    <w:tmpl w:val="83246862"/>
+    <w:lvl w:ilvl="0" w:tplc="0C0A0001">
+      <w:start w:val="1"/>
+      <w:numFmt w:val="bullet"/>
+      <w:lvlText w:val=""/>
+      <w:lvlJc w:val="left"/>
+      <w:pPr>
+        <w:ind w:left="720" w:hanging="360"/>
+      </w:pPr>
+      <w:rPr>
+        <w:rFonts w:ascii="Symbol" w:hAnsi="Symbol" w:hint="default"/>
+      </w:rPr>
+    </w:lvl>
+    <w:lvl w:ilvl="1" w:tplc="0C0A0003" w:tentative="1">
+      <w:start w:val="1"/>
+      <w:numFmt w:val="bullet"/>
+      <w:lvlText w:val="o"/>
+      <w:lvlJc w:val="left"/>
+      <w:pPr>
+        <w:ind w:left="1440" w:hanging="360"/>
+      </w:pPr>
+      <w:rPr>
+        <w:rFonts w:ascii="Courier New" w:hAnsi="Courier New" w:cs="Courier New" w:hint="default"/>
+      </w:rPr>
+    </w:lvl>
+    <w:lvl w:ilvl="2" w:tplc="0C0A0005" w:tentative="1">
+      <w:start w:val="1"/>
+      <w:numFmt w:val="bullet"/>
+      <w:lvlText w:val=""/>
+      <w:lvlJc w:val="left"/>
+      <w:pPr>
+        <w:ind w:left="2160" w:hanging="360"/>
+      </w:pPr>
+      <w:rPr>
+        <w:rFonts w:ascii="Wingdings" w:hAnsi="Wingdings" w:hint="default"/>
+      </w:rPr>
+    </w:lvl>
+    <w:lvl w:ilvl="3" w:tplc="0C0A0001" w:tentative="1">
+      <w:start w:val="1"/>
+      <w:numFmt w:val="bullet"/>
+      <w:lvlText w:val=""/>
+      <w:lvlJc w:val="left"/>
+      <w:pPr>
+        <w:ind w:left="2880" w:hanging="360"/>
+      </w:pPr>
+      <w:rPr>
+        <w:rFonts w:ascii="Symbol" w:hAnsi="Symbol" w:hint="default"/>
+      </w:rPr>
+    </w:lvl>
+    <w:lvl w:ilvl="4" w:tplc="0C0A0003" w:tentative="1">
+      <w:start w:val="1"/>
+      <w:numFmt w:val="bullet"/>
+      <w:lvlText w:val="o"/>
+      <w:lvlJc w:val="left"/>
+      <w:pPr>
+        <w:ind w:left="3600" w:hanging="360"/>
+      </w:pPr>
+      <w:rPr>
+        <w:rFonts w:ascii="Courier New" w:hAnsi="Courier New" w:cs="Courier New" w:hint="default"/>
+      </w:rPr>
+    </w:lvl>
+    <w:lvl w:ilvl="5" w:tplc="0C0A0005" w:tentative="1">
+      <w:start w:val="1"/>
+      <w:numFmt w:val="bullet"/>
+      <w:lvlText w:val=""/>
+      <w:lvlJc w:val="left"/>
+      <w:pPr>
+        <w:ind w:left="4320" w:hanging="360"/>
+      </w:pPr>
+      <w:rPr>
+        <w:rFonts w:ascii="Wingdings" w:hAnsi="Wingdings" w:hint="default"/>
+      </w:rPr>
+    </w:lvl>
+    <w:lvl w:ilvl="6" w:tplc="0C0A0001" w:tentative="1">
+      <w:start w:val="1"/>
+      <w:numFmt w:val="bullet"/>
+      <w:lvlText w:val=""/>
+      <w:lvlJc w:val="left"/>
+      <w:pPr>
+        <w:ind w:left="5040" w:hanging="360"/>
+      </w:pPr>
+      <w:rPr>
+        <w:rFonts w:ascii="Symbol" w:hAnsi="Symbol" w:hint="default"/>
+      </w:rPr>
+    </w:lvl>
+    <w:lvl w:ilvl="7" w:tplc="0C0A0003" w:tentative="1">
+      <w:start w:val="1"/>
+      <w:numFmt w:val="bullet"/>
+      <w:lvlText w:val="o"/>
+      <w:lvlJc w:val="left"/>
+      <w:pPr>
+        <w:ind w:left="5760" w:hanging="360"/>
+      </w:pPr>
+      <w:rPr>
+        <w:rFonts w:ascii="Courier New" w:hAnsi="Courier New" w:cs="Courier New" w:hint="default"/>
+      </w:rPr>
+    </w:lvl>
+    <w:lvl w:ilvl="8" w:tplc="0C0A0005" w:tentative="1">
+      <w:start w:val="1"/>
+      <w:numFmt w:val="bullet"/>
+      <w:lvlText w:val=""/>
+      <w:lvlJc w:val="left"/>
+      <w:pPr>
+        <w:ind w:left="6480" w:hanging="360"/>
+      </w:pPr>
+      <w:rPr>
+        <w:rFonts w:ascii="Wingdings" w:hAnsi="Wingdings" w:hint="default"/>
+      </w:rPr>
+    </w:lvl>
+  </w:abstractNum>
+  <w:abstractNum w:abstractNumId="3" w15:restartNumberingAfterBreak="0">
+    <w:nsid w:val="28BE3D9E"/>
+    <w:multiLevelType w:val="hybridMultilevel"/>
+    <w:tmpl w:val="3FA06BD6"/>
+    <w:lvl w:ilvl="0" w:tplc="0C0A0001">
+      <w:start w:val="1"/>
+      <w:numFmt w:val="bullet"/>
+      <w:lvlText w:val=""/>
+      <w:lvlJc w:val="left"/>
+      <w:pPr>
+        <w:ind w:left="720" w:hanging="360"/>
+      </w:pPr>
+      <w:rPr>
+        <w:rFonts w:ascii="Symbol" w:hAnsi="Symbol" w:hint="default"/>
+      </w:rPr>
+    </w:lvl>
+    <w:lvl w:ilvl="1" w:tplc="0C0A0003" w:tentative="1">
+      <w:start w:val="1"/>
+      <w:numFmt w:val="bullet"/>
+      <w:lvlText w:val="o"/>
+      <w:lvlJc w:val="left"/>
+      <w:pPr>
+        <w:ind w:left="1440" w:hanging="360"/>
+      </w:pPr>
+      <w:rPr>
+        <w:rFonts w:ascii="Courier New" w:hAnsi="Courier New" w:cs="Courier New" w:hint="default"/>
+      </w:rPr>
+    </w:lvl>
+    <w:lvl w:ilvl="2" w:tplc="0C0A0005" w:tentative="1">
+      <w:start w:val="1"/>
+      <w:numFmt w:val="bullet"/>
+      <w:lvlText w:val=""/>
+      <w:lvlJc w:val="left"/>
+      <w:pPr>
+        <w:ind w:left="2160" w:hanging="360"/>
+      </w:pPr>
+      <w:rPr>
+        <w:rFonts w:ascii="Wingdings" w:hAnsi="Wingdings" w:hint="default"/>
+      </w:rPr>
+    </w:lvl>
+    <w:lvl w:ilvl="3" w:tplc="0C0A0001" w:tentative="1">
+      <w:start w:val="1"/>
+      <w:numFmt w:val="bullet"/>
+      <w:lvlText w:val=""/>
+      <w:lvlJc w:val="left"/>
+      <w:pPr>
+        <w:ind w:left="2880" w:hanging="360"/>
+      </w:pPr>
+      <w:rPr>
+        <w:rFonts w:ascii="Symbol" w:hAnsi="Symbol" w:hint="default"/>
+      </w:rPr>
+    </w:lvl>
+    <w:lvl w:ilvl="4" w:tplc="0C0A0003" w:tentative="1">
+      <w:start w:val="1"/>
+      <w:numFmt w:val="bullet"/>
+      <w:lvlText w:val="o"/>
+      <w:lvlJc w:val="left"/>
+      <w:pPr>
+        <w:ind w:left="3600" w:hanging="360"/>
+      </w:pPr>
+      <w:rPr>
+        <w:rFonts w:ascii="Courier New" w:hAnsi="Courier New" w:cs="Courier New" w:hint="default"/>
+      </w:rPr>
+    </w:lvl>
+    <w:lvl w:ilvl="5" w:tplc="0C0A0005" w:tentative="1">
+      <w:start w:val="1"/>
+      <w:numFmt w:val="bullet"/>
+      <w:lvlText w:val=""/>
+      <w:lvlJc w:val="left"/>
+      <w:pPr>
+        <w:ind w:left="4320" w:hanging="360"/>
+      </w:pPr>
+      <w:rPr>
+        <w:rFonts w:ascii="Wingdings" w:hAnsi="Wingdings" w:hint="default"/>
+      </w:rPr>
+    </w:lvl>
+    <w:lvl w:ilvl="6" w:tplc="0C0A0001" w:tentative="1">
+      <w:start w:val="1"/>
+      <w:numFmt w:val="bullet"/>
+      <w:lvlText w:val=""/>
+      <w:lvlJc w:val="left"/>
+      <w:pPr>
+        <w:ind w:left="5040" w:hanging="360"/>
+      </w:pPr>
+      <w:rPr>
+        <w:rFonts w:ascii="Symbol" w:hAnsi="Symbol" w:hint="default"/>
+      </w:rPr>
+    </w:lvl>
+    <w:lvl w:ilvl="7" w:tplc="0C0A0003" w:tentative="1">
+      <w:start w:val="1"/>
+      <w:numFmt w:val="bullet"/>
+      <w:lvlText w:val="o"/>
+      <w:lvlJc w:val="left"/>
+      <w:pPr>
+        <w:ind w:left="5760" w:hanging="360"/>
+      </w:pPr>
+      <w:rPr>
+        <w:rFonts w:ascii="Courier New" w:hAnsi="Courier New" w:cs="Courier New" w:hint="default"/>
+      </w:rPr>
+    </w:lvl>
+    <w:lvl w:ilvl="8" w:tplc="0C0A0005" w:tentative="1">
+      <w:start w:val="1"/>
+      <w:numFmt w:val="bullet"/>
+      <w:lvlText w:val=""/>
+      <w:lvlJc w:val="left"/>
+      <w:pPr>
+        <w:ind w:left="6480" w:hanging="360"/>
+      </w:pPr>
+      <w:rPr>
+        <w:rFonts w:ascii="Wingdings" w:hAnsi="Wingdings" w:hint="default"/>
+      </w:rPr>
+    </w:lvl>
+  </w:abstractNum>
+  <w:abstractNum w:abstractNumId="4" w15:restartNumberingAfterBreak="0">
+    <w:nsid w:val="2AF4149D"/>
+    <w:multiLevelType w:val="hybridMultilevel"/>
+    <w:tmpl w:val="EF14690C"/>
+    <w:lvl w:ilvl="0" w:tplc="0C0A0001">
+      <w:start w:val="1"/>
+      <w:numFmt w:val="bullet"/>
+      <w:lvlText w:val=""/>
+      <w:lvlJc w:val="left"/>
+      <w:pPr>
+        <w:ind w:left="720" w:hanging="360"/>
+      </w:pPr>
+      <w:rPr>
+        <w:rFonts w:ascii="Symbol" w:hAnsi="Symbol" w:hint="default"/>
+      </w:rPr>
+    </w:lvl>
+    <w:lvl w:ilvl="1" w:tplc="0C0A0003" w:tentative="1">
+      <w:start w:val="1"/>
+      <w:numFmt w:val="bullet"/>
+      <w:lvlText w:val="o"/>
+      <w:lvlJc w:val="left"/>
+      <w:pPr>
+        <w:ind w:left="1440" w:hanging="360"/>
+      </w:pPr>
+      <w:rPr>
+        <w:rFonts w:ascii="Courier New" w:hAnsi="Courier New" w:cs="Courier New" w:hint="default"/>
+      </w:rPr>
+    </w:lvl>
+    <w:lvl w:ilvl="2" w:tplc="0C0A0005" w:tentative="1">
+      <w:start w:val="1"/>
+      <w:numFmt w:val="bullet"/>
+      <w:lvlText w:val=""/>
+      <w:lvlJc w:val="left"/>
+      <w:pPr>
+        <w:ind w:left="2160" w:hanging="360"/>
+      </w:pPr>
+      <w:rPr>
+        <w:rFonts w:ascii="Wingdings" w:hAnsi="Wingdings" w:hint="default"/>
+      </w:rPr>
+    </w:lvl>
+    <w:lvl w:ilvl="3" w:tplc="0C0A0001" w:tentative="1">
+      <w:start w:val="1"/>
+      <w:numFmt w:val="bullet"/>
+      <w:lvlText w:val=""/>
+      <w:lvlJc w:val="left"/>
+      <w:pPr>
+        <w:ind w:left="2880" w:hanging="360"/>
+      </w:pPr>
+      <w:rPr>
+        <w:rFonts w:ascii="Symbol" w:hAnsi="Symbol" w:hint="default"/>
+      </w:rPr>
+    </w:lvl>
+    <w:lvl w:ilvl="4" w:tplc="0C0A0003" w:tentative="1">
+      <w:start w:val="1"/>
+      <w:numFmt w:val="bullet"/>
+      <w:lvlText w:val="o"/>
+      <w:lvlJc w:val="left"/>
+      <w:pPr>
+        <w:ind w:left="3600" w:hanging="360"/>
+      </w:pPr>
+      <w:rPr>
+        <w:rFonts w:ascii="Courier New" w:hAnsi="Courier New" w:cs="Courier New" w:hint="default"/>
+      </w:rPr>
+    </w:lvl>
+    <w:lvl w:ilvl="5" w:tplc="0C0A0005" w:tentative="1">
+      <w:start w:val="1"/>
+      <w:numFmt w:val="bullet"/>
+      <w:lvlText w:val=""/>
+      <w:lvlJc w:val="left"/>
+      <w:pPr>
+        <w:ind w:left="4320" w:hanging="360"/>
+      </w:pPr>
+      <w:rPr>
+        <w:rFonts w:ascii="Wingdings" w:hAnsi="Wingdings" w:hint="default"/>
+      </w:rPr>
+    </w:lvl>
+    <w:lvl w:ilvl="6" w:tplc="0C0A0001" w:tentative="1">
+      <w:start w:val="1"/>
+      <w:numFmt w:val="bullet"/>
+      <w:lvlText w:val=""/>
+      <w:lvlJc w:val="left"/>
+      <w:pPr>
+        <w:ind w:left="5040" w:hanging="360"/>
+      </w:pPr>
+      <w:rPr>
+        <w:rFonts w:ascii="Symbol" w:hAnsi="Symbol" w:hint="default"/>
+      </w:rPr>
+    </w:lvl>
+    <w:lvl w:ilvl="7" w:tplc="0C0A0003" w:tentative="1">
+      <w:start w:val="1"/>
+      <w:numFmt w:val="bullet"/>
+      <w:lvlText w:val="o"/>
+      <w:lvlJc w:val="left"/>
+      <w:pPr>
+        <w:ind w:left="5760" w:hanging="360"/>
+      </w:pPr>
+      <w:rPr>
+        <w:rFonts w:ascii="Courier New" w:hAnsi="Courier New" w:cs="Courier New" w:hint="default"/>
+      </w:rPr>
+    </w:lvl>
+    <w:lvl w:ilvl="8" w:tplc="0C0A0005" w:tentative="1">
+      <w:start w:val="1"/>
+      <w:numFmt w:val="bullet"/>
+      <w:lvlText w:val=""/>
+      <w:lvlJc w:val="left"/>
+      <w:pPr>
+        <w:ind w:left="6480" w:hanging="360"/>
+      </w:pPr>
+      <w:rPr>
+        <w:rFonts w:ascii="Wingdings" w:hAnsi="Wingdings" w:hint="default"/>
+      </w:rPr>
+    </w:lvl>
+  </w:abstractNum>
+  <w:abstractNum w:abstractNumId="5" w15:restartNumberingAfterBreak="0">
     <w:nsid w:val="304055AC"/>
     <w:multiLevelType w:val="hybridMultilevel"/>
     <w:tmpl w:val="B48CE602"/>
@@ -5335,7 +8303,346 @@
       </w:pPr>
     </w:lvl>
   </w:abstractNum>
-  <w:abstractNum w:abstractNumId="2" w15:restartNumberingAfterBreak="0">
+  <w:abstractNum w:abstractNumId="6" w15:restartNumberingAfterBreak="0">
+    <w:nsid w:val="4C146483"/>
+    <w:multiLevelType w:val="hybridMultilevel"/>
+    <w:tmpl w:val="A9A8FBDC"/>
+    <w:lvl w:ilvl="0" w:tplc="0C0A0001">
+      <w:start w:val="1"/>
+      <w:numFmt w:val="bullet"/>
+      <w:lvlText w:val=""/>
+      <w:lvlJc w:val="left"/>
+      <w:pPr>
+        <w:ind w:left="720" w:hanging="360"/>
+      </w:pPr>
+      <w:rPr>
+        <w:rFonts w:ascii="Symbol" w:hAnsi="Symbol" w:hint="default"/>
+      </w:rPr>
+    </w:lvl>
+    <w:lvl w:ilvl="1" w:tplc="0C0A0003" w:tentative="1">
+      <w:start w:val="1"/>
+      <w:numFmt w:val="bullet"/>
+      <w:lvlText w:val="o"/>
+      <w:lvlJc w:val="left"/>
+      <w:pPr>
+        <w:ind w:left="1440" w:hanging="360"/>
+      </w:pPr>
+      <w:rPr>
+        <w:rFonts w:ascii="Courier New" w:hAnsi="Courier New" w:cs="Courier New" w:hint="default"/>
+      </w:rPr>
+    </w:lvl>
+    <w:lvl w:ilvl="2" w:tplc="0C0A0005" w:tentative="1">
+      <w:start w:val="1"/>
+      <w:numFmt w:val="bullet"/>
+      <w:lvlText w:val=""/>
+      <w:lvlJc w:val="left"/>
+      <w:pPr>
+        <w:ind w:left="2160" w:hanging="360"/>
+      </w:pPr>
+      <w:rPr>
+        <w:rFonts w:ascii="Wingdings" w:hAnsi="Wingdings" w:hint="default"/>
+      </w:rPr>
+    </w:lvl>
+    <w:lvl w:ilvl="3" w:tplc="0C0A0001" w:tentative="1">
+      <w:start w:val="1"/>
+      <w:numFmt w:val="bullet"/>
+      <w:lvlText w:val=""/>
+      <w:lvlJc w:val="left"/>
+      <w:pPr>
+        <w:ind w:left="2880" w:hanging="360"/>
+      </w:pPr>
+      <w:rPr>
+        <w:rFonts w:ascii="Symbol" w:hAnsi="Symbol" w:hint="default"/>
+      </w:rPr>
+    </w:lvl>
+    <w:lvl w:ilvl="4" w:tplc="0C0A0003" w:tentative="1">
+      <w:start w:val="1"/>
+      <w:numFmt w:val="bullet"/>
+      <w:lvlText w:val="o"/>
+      <w:lvlJc w:val="left"/>
+      <w:pPr>
+        <w:ind w:left="3600" w:hanging="360"/>
+      </w:pPr>
+      <w:rPr>
+        <w:rFonts w:ascii="Courier New" w:hAnsi="Courier New" w:cs="Courier New" w:hint="default"/>
+      </w:rPr>
+    </w:lvl>
+    <w:lvl w:ilvl="5" w:tplc="0C0A0005" w:tentative="1">
+      <w:start w:val="1"/>
+      <w:numFmt w:val="bullet"/>
+      <w:lvlText w:val=""/>
+      <w:lvlJc w:val="left"/>
+      <w:pPr>
+        <w:ind w:left="4320" w:hanging="360"/>
+      </w:pPr>
+      <w:rPr>
+        <w:rFonts w:ascii="Wingdings" w:hAnsi="Wingdings" w:hint="default"/>
+      </w:rPr>
+    </w:lvl>
+    <w:lvl w:ilvl="6" w:tplc="0C0A0001" w:tentative="1">
+      <w:start w:val="1"/>
+      <w:numFmt w:val="bullet"/>
+      <w:lvlText w:val=""/>
+      <w:lvlJc w:val="left"/>
+      <w:pPr>
+        <w:ind w:left="5040" w:hanging="360"/>
+      </w:pPr>
+      <w:rPr>
+        <w:rFonts w:ascii="Symbol" w:hAnsi="Symbol" w:hint="default"/>
+      </w:rPr>
+    </w:lvl>
+    <w:lvl w:ilvl="7" w:tplc="0C0A0003" w:tentative="1">
+      <w:start w:val="1"/>
+      <w:numFmt w:val="bullet"/>
+      <w:lvlText w:val="o"/>
+      <w:lvlJc w:val="left"/>
+      <w:pPr>
+        <w:ind w:left="5760" w:hanging="360"/>
+      </w:pPr>
+      <w:rPr>
+        <w:rFonts w:ascii="Courier New" w:hAnsi="Courier New" w:cs="Courier New" w:hint="default"/>
+      </w:rPr>
+    </w:lvl>
+    <w:lvl w:ilvl="8" w:tplc="0C0A0005" w:tentative="1">
+      <w:start w:val="1"/>
+      <w:numFmt w:val="bullet"/>
+      <w:lvlText w:val=""/>
+      <w:lvlJc w:val="left"/>
+      <w:pPr>
+        <w:ind w:left="6480" w:hanging="360"/>
+      </w:pPr>
+      <w:rPr>
+        <w:rFonts w:ascii="Wingdings" w:hAnsi="Wingdings" w:hint="default"/>
+      </w:rPr>
+    </w:lvl>
+  </w:abstractNum>
+  <w:abstractNum w:abstractNumId="7" w15:restartNumberingAfterBreak="0">
+    <w:nsid w:val="60EE6800"/>
+    <w:multiLevelType w:val="hybridMultilevel"/>
+    <w:tmpl w:val="2C2012F0"/>
+    <w:lvl w:ilvl="0" w:tplc="0C0A0001">
+      <w:start w:val="1"/>
+      <w:numFmt w:val="bullet"/>
+      <w:lvlText w:val=""/>
+      <w:lvlJc w:val="left"/>
+      <w:pPr>
+        <w:ind w:left="720" w:hanging="360"/>
+      </w:pPr>
+      <w:rPr>
+        <w:rFonts w:ascii="Symbol" w:hAnsi="Symbol" w:hint="default"/>
+      </w:rPr>
+    </w:lvl>
+    <w:lvl w:ilvl="1" w:tplc="0C0A0003" w:tentative="1">
+      <w:start w:val="1"/>
+      <w:numFmt w:val="bullet"/>
+      <w:lvlText w:val="o"/>
+      <w:lvlJc w:val="left"/>
+      <w:pPr>
+        <w:ind w:left="1440" w:hanging="360"/>
+      </w:pPr>
+      <w:rPr>
+        <w:rFonts w:ascii="Courier New" w:hAnsi="Courier New" w:cs="Courier New" w:hint="default"/>
+      </w:rPr>
+    </w:lvl>
+    <w:lvl w:ilvl="2" w:tplc="0C0A0005" w:tentative="1">
+      <w:start w:val="1"/>
+      <w:numFmt w:val="bullet"/>
+      <w:lvlText w:val=""/>
+      <w:lvlJc w:val="left"/>
+      <w:pPr>
+        <w:ind w:left="2160" w:hanging="360"/>
+      </w:pPr>
+      <w:rPr>
+        <w:rFonts w:ascii="Wingdings" w:hAnsi="Wingdings" w:hint="default"/>
+      </w:rPr>
+    </w:lvl>
+    <w:lvl w:ilvl="3" w:tplc="0C0A0001" w:tentative="1">
+      <w:start w:val="1"/>
+      <w:numFmt w:val="bullet"/>
+      <w:lvlText w:val=""/>
+      <w:lvlJc w:val="left"/>
+      <w:pPr>
+        <w:ind w:left="2880" w:hanging="360"/>
+      </w:pPr>
+      <w:rPr>
+        <w:rFonts w:ascii="Symbol" w:hAnsi="Symbol" w:hint="default"/>
+      </w:rPr>
+    </w:lvl>
+    <w:lvl w:ilvl="4" w:tplc="0C0A0003" w:tentative="1">
+      <w:start w:val="1"/>
+      <w:numFmt w:val="bullet"/>
+      <w:lvlText w:val="o"/>
+      <w:lvlJc w:val="left"/>
+      <w:pPr>
+        <w:ind w:left="3600" w:hanging="360"/>
+      </w:pPr>
+      <w:rPr>
+        <w:rFonts w:ascii="Courier New" w:hAnsi="Courier New" w:cs="Courier New" w:hint="default"/>
+      </w:rPr>
+    </w:lvl>
+    <w:lvl w:ilvl="5" w:tplc="0C0A0005" w:tentative="1">
+      <w:start w:val="1"/>
+      <w:numFmt w:val="bullet"/>
+      <w:lvlText w:val=""/>
+      <w:lvlJc w:val="left"/>
+      <w:pPr>
+        <w:ind w:left="4320" w:hanging="360"/>
+      </w:pPr>
+      <w:rPr>
+        <w:rFonts w:ascii="Wingdings" w:hAnsi="Wingdings" w:hint="default"/>
+      </w:rPr>
+    </w:lvl>
+    <w:lvl w:ilvl="6" w:tplc="0C0A0001" w:tentative="1">
+      <w:start w:val="1"/>
+      <w:numFmt w:val="bullet"/>
+      <w:lvlText w:val=""/>
+      <w:lvlJc w:val="left"/>
+      <w:pPr>
+        <w:ind w:left="5040" w:hanging="360"/>
+      </w:pPr>
+      <w:rPr>
+        <w:rFonts w:ascii="Symbol" w:hAnsi="Symbol" w:hint="default"/>
+      </w:rPr>
+    </w:lvl>
+    <w:lvl w:ilvl="7" w:tplc="0C0A0003" w:tentative="1">
+      <w:start w:val="1"/>
+      <w:numFmt w:val="bullet"/>
+      <w:lvlText w:val="o"/>
+      <w:lvlJc w:val="left"/>
+      <w:pPr>
+        <w:ind w:left="5760" w:hanging="360"/>
+      </w:pPr>
+      <w:rPr>
+        <w:rFonts w:ascii="Courier New" w:hAnsi="Courier New" w:cs="Courier New" w:hint="default"/>
+      </w:rPr>
+    </w:lvl>
+    <w:lvl w:ilvl="8" w:tplc="0C0A0005" w:tentative="1">
+      <w:start w:val="1"/>
+      <w:numFmt w:val="bullet"/>
+      <w:lvlText w:val=""/>
+      <w:lvlJc w:val="left"/>
+      <w:pPr>
+        <w:ind w:left="6480" w:hanging="360"/>
+      </w:pPr>
+      <w:rPr>
+        <w:rFonts w:ascii="Wingdings" w:hAnsi="Wingdings" w:hint="default"/>
+      </w:rPr>
+    </w:lvl>
+  </w:abstractNum>
+  <w:abstractNum w:abstractNumId="8" w15:restartNumberingAfterBreak="0">
+    <w:nsid w:val="628B3D68"/>
+    <w:multiLevelType w:val="hybridMultilevel"/>
+    <w:tmpl w:val="EE7492B0"/>
+    <w:lvl w:ilvl="0" w:tplc="0C0A0001">
+      <w:start w:val="1"/>
+      <w:numFmt w:val="bullet"/>
+      <w:lvlText w:val=""/>
+      <w:lvlJc w:val="left"/>
+      <w:pPr>
+        <w:ind w:left="720" w:hanging="360"/>
+      </w:pPr>
+      <w:rPr>
+        <w:rFonts w:ascii="Symbol" w:hAnsi="Symbol" w:hint="default"/>
+      </w:rPr>
+    </w:lvl>
+    <w:lvl w:ilvl="1" w:tplc="0C0A0003" w:tentative="1">
+      <w:start w:val="1"/>
+      <w:numFmt w:val="bullet"/>
+      <w:lvlText w:val="o"/>
+      <w:lvlJc w:val="left"/>
+      <w:pPr>
+        <w:ind w:left="1440" w:hanging="360"/>
+      </w:pPr>
+      <w:rPr>
+        <w:rFonts w:ascii="Courier New" w:hAnsi="Courier New" w:cs="Courier New" w:hint="default"/>
+      </w:rPr>
+    </w:lvl>
+    <w:lvl w:ilvl="2" w:tplc="0C0A0005" w:tentative="1">
+      <w:start w:val="1"/>
+      <w:numFmt w:val="bullet"/>
+      <w:lvlText w:val=""/>
+      <w:lvlJc w:val="left"/>
+      <w:pPr>
+        <w:ind w:left="2160" w:hanging="360"/>
+      </w:pPr>
+      <w:rPr>
+        <w:rFonts w:ascii="Wingdings" w:hAnsi="Wingdings" w:hint="default"/>
+      </w:rPr>
+    </w:lvl>
+    <w:lvl w:ilvl="3" w:tplc="0C0A0001" w:tentative="1">
+      <w:start w:val="1"/>
+      <w:numFmt w:val="bullet"/>
+      <w:lvlText w:val=""/>
+      <w:lvlJc w:val="left"/>
+      <w:pPr>
+        <w:ind w:left="2880" w:hanging="360"/>
+      </w:pPr>
+      <w:rPr>
+        <w:rFonts w:ascii="Symbol" w:hAnsi="Symbol" w:hint="default"/>
+      </w:rPr>
+    </w:lvl>
+    <w:lvl w:ilvl="4" w:tplc="0C0A0003" w:tentative="1">
+      <w:start w:val="1"/>
+      <w:numFmt w:val="bullet"/>
+      <w:lvlText w:val="o"/>
+      <w:lvlJc w:val="left"/>
+      <w:pPr>
+        <w:ind w:left="3600" w:hanging="360"/>
+      </w:pPr>
+      <w:rPr>
+        <w:rFonts w:ascii="Courier New" w:hAnsi="Courier New" w:cs="Courier New" w:hint="default"/>
+      </w:rPr>
+    </w:lvl>
+    <w:lvl w:ilvl="5" w:tplc="0C0A0005" w:tentative="1">
+      <w:start w:val="1"/>
+      <w:numFmt w:val="bullet"/>
+      <w:lvlText w:val=""/>
+      <w:lvlJc w:val="left"/>
+      <w:pPr>
+        <w:ind w:left="4320" w:hanging="360"/>
+      </w:pPr>
+      <w:rPr>
+        <w:rFonts w:ascii="Wingdings" w:hAnsi="Wingdings" w:hint="default"/>
+      </w:rPr>
+    </w:lvl>
+    <w:lvl w:ilvl="6" w:tplc="0C0A0001" w:tentative="1">
+      <w:start w:val="1"/>
+      <w:numFmt w:val="bullet"/>
+      <w:lvlText w:val=""/>
+      <w:lvlJc w:val="left"/>
+      <w:pPr>
+        <w:ind w:left="5040" w:hanging="360"/>
+      </w:pPr>
+      <w:rPr>
+        <w:rFonts w:ascii="Symbol" w:hAnsi="Symbol" w:hint="default"/>
+      </w:rPr>
+    </w:lvl>
+    <w:lvl w:ilvl="7" w:tplc="0C0A0003" w:tentative="1">
+      <w:start w:val="1"/>
+      <w:numFmt w:val="bullet"/>
+      <w:lvlText w:val="o"/>
+      <w:lvlJc w:val="left"/>
+      <w:pPr>
+        <w:ind w:left="5760" w:hanging="360"/>
+      </w:pPr>
+      <w:rPr>
+        <w:rFonts w:ascii="Courier New" w:hAnsi="Courier New" w:cs="Courier New" w:hint="default"/>
+      </w:rPr>
+    </w:lvl>
+    <w:lvl w:ilvl="8" w:tplc="0C0A0005" w:tentative="1">
+      <w:start w:val="1"/>
+      <w:numFmt w:val="bullet"/>
+      <w:lvlText w:val=""/>
+      <w:lvlJc w:val="left"/>
+      <w:pPr>
+        <w:ind w:left="6480" w:hanging="360"/>
+      </w:pPr>
+      <w:rPr>
+        <w:rFonts w:ascii="Wingdings" w:hAnsi="Wingdings" w:hint="default"/>
+      </w:rPr>
+    </w:lvl>
+  </w:abstractNum>
+  <w:abstractNum w:abstractNumId="9" w15:restartNumberingAfterBreak="0">
     <w:nsid w:val="63673D64"/>
     <w:multiLevelType w:val="hybridMultilevel"/>
     <w:tmpl w:val="10EA503C"/>
@@ -5447,7 +8754,7 @@
       </w:rPr>
     </w:lvl>
   </w:abstractNum>
-  <w:abstractNum w:abstractNumId="3" w15:restartNumberingAfterBreak="0">
+  <w:abstractNum w:abstractNumId="10" w15:restartNumberingAfterBreak="0">
     <w:nsid w:val="69E54BA7"/>
     <w:multiLevelType w:val="multilevel"/>
     <w:tmpl w:val="0C0A001F"/>
@@ -5533,17 +8840,270 @@
       </w:pPr>
     </w:lvl>
   </w:abstractNum>
+  <w:abstractNum w:abstractNumId="11" w15:restartNumberingAfterBreak="0">
+    <w:nsid w:val="7BC511E5"/>
+    <w:multiLevelType w:val="hybridMultilevel"/>
+    <w:tmpl w:val="6D828972"/>
+    <w:lvl w:ilvl="0" w:tplc="0C0A0001">
+      <w:start w:val="1"/>
+      <w:numFmt w:val="bullet"/>
+      <w:lvlText w:val=""/>
+      <w:lvlJc w:val="left"/>
+      <w:pPr>
+        <w:ind w:left="720" w:hanging="360"/>
+      </w:pPr>
+      <w:rPr>
+        <w:rFonts w:ascii="Symbol" w:hAnsi="Symbol" w:hint="default"/>
+      </w:rPr>
+    </w:lvl>
+    <w:lvl w:ilvl="1" w:tplc="0C0A0003" w:tentative="1">
+      <w:start w:val="1"/>
+      <w:numFmt w:val="bullet"/>
+      <w:lvlText w:val="o"/>
+      <w:lvlJc w:val="left"/>
+      <w:pPr>
+        <w:ind w:left="1440" w:hanging="360"/>
+      </w:pPr>
+      <w:rPr>
+        <w:rFonts w:ascii="Courier New" w:hAnsi="Courier New" w:cs="Courier New" w:hint="default"/>
+      </w:rPr>
+    </w:lvl>
+    <w:lvl w:ilvl="2" w:tplc="0C0A0005" w:tentative="1">
+      <w:start w:val="1"/>
+      <w:numFmt w:val="bullet"/>
+      <w:lvlText w:val=""/>
+      <w:lvlJc w:val="left"/>
+      <w:pPr>
+        <w:ind w:left="2160" w:hanging="360"/>
+      </w:pPr>
+      <w:rPr>
+        <w:rFonts w:ascii="Wingdings" w:hAnsi="Wingdings" w:hint="default"/>
+      </w:rPr>
+    </w:lvl>
+    <w:lvl w:ilvl="3" w:tplc="0C0A0001" w:tentative="1">
+      <w:start w:val="1"/>
+      <w:numFmt w:val="bullet"/>
+      <w:lvlText w:val=""/>
+      <w:lvlJc w:val="left"/>
+      <w:pPr>
+        <w:ind w:left="2880" w:hanging="360"/>
+      </w:pPr>
+      <w:rPr>
+        <w:rFonts w:ascii="Symbol" w:hAnsi="Symbol" w:hint="default"/>
+      </w:rPr>
+    </w:lvl>
+    <w:lvl w:ilvl="4" w:tplc="0C0A0003" w:tentative="1">
+      <w:start w:val="1"/>
+      <w:numFmt w:val="bullet"/>
+      <w:lvlText w:val="o"/>
+      <w:lvlJc w:val="left"/>
+      <w:pPr>
+        <w:ind w:left="3600" w:hanging="360"/>
+      </w:pPr>
+      <w:rPr>
+        <w:rFonts w:ascii="Courier New" w:hAnsi="Courier New" w:cs="Courier New" w:hint="default"/>
+      </w:rPr>
+    </w:lvl>
+    <w:lvl w:ilvl="5" w:tplc="0C0A0005" w:tentative="1">
+      <w:start w:val="1"/>
+      <w:numFmt w:val="bullet"/>
+      <w:lvlText w:val=""/>
+      <w:lvlJc w:val="left"/>
+      <w:pPr>
+        <w:ind w:left="4320" w:hanging="360"/>
+      </w:pPr>
+      <w:rPr>
+        <w:rFonts w:ascii="Wingdings" w:hAnsi="Wingdings" w:hint="default"/>
+      </w:rPr>
+    </w:lvl>
+    <w:lvl w:ilvl="6" w:tplc="0C0A0001" w:tentative="1">
+      <w:start w:val="1"/>
+      <w:numFmt w:val="bullet"/>
+      <w:lvlText w:val=""/>
+      <w:lvlJc w:val="left"/>
+      <w:pPr>
+        <w:ind w:left="5040" w:hanging="360"/>
+      </w:pPr>
+      <w:rPr>
+        <w:rFonts w:ascii="Symbol" w:hAnsi="Symbol" w:hint="default"/>
+      </w:rPr>
+    </w:lvl>
+    <w:lvl w:ilvl="7" w:tplc="0C0A0003" w:tentative="1">
+      <w:start w:val="1"/>
+      <w:numFmt w:val="bullet"/>
+      <w:lvlText w:val="o"/>
+      <w:lvlJc w:val="left"/>
+      <w:pPr>
+        <w:ind w:left="5760" w:hanging="360"/>
+      </w:pPr>
+      <w:rPr>
+        <w:rFonts w:ascii="Courier New" w:hAnsi="Courier New" w:cs="Courier New" w:hint="default"/>
+      </w:rPr>
+    </w:lvl>
+    <w:lvl w:ilvl="8" w:tplc="0C0A0005" w:tentative="1">
+      <w:start w:val="1"/>
+      <w:numFmt w:val="bullet"/>
+      <w:lvlText w:val=""/>
+      <w:lvlJc w:val="left"/>
+      <w:pPr>
+        <w:ind w:left="6480" w:hanging="360"/>
+      </w:pPr>
+      <w:rPr>
+        <w:rFonts w:ascii="Wingdings" w:hAnsi="Wingdings" w:hint="default"/>
+      </w:rPr>
+    </w:lvl>
+  </w:abstractNum>
+  <w:abstractNum w:abstractNumId="12" w15:restartNumberingAfterBreak="0">
+    <w:nsid w:val="7C616F39"/>
+    <w:multiLevelType w:val="hybridMultilevel"/>
+    <w:tmpl w:val="62EEA4DA"/>
+    <w:lvl w:ilvl="0" w:tplc="0C0A0001">
+      <w:start w:val="1"/>
+      <w:numFmt w:val="bullet"/>
+      <w:lvlText w:val=""/>
+      <w:lvlJc w:val="left"/>
+      <w:pPr>
+        <w:ind w:left="720" w:hanging="360"/>
+      </w:pPr>
+      <w:rPr>
+        <w:rFonts w:ascii="Symbol" w:hAnsi="Symbol" w:hint="default"/>
+      </w:rPr>
+    </w:lvl>
+    <w:lvl w:ilvl="1" w:tplc="0C0A0003" w:tentative="1">
+      <w:start w:val="1"/>
+      <w:numFmt w:val="bullet"/>
+      <w:lvlText w:val="o"/>
+      <w:lvlJc w:val="left"/>
+      <w:pPr>
+        <w:ind w:left="1440" w:hanging="360"/>
+      </w:pPr>
+      <w:rPr>
+        <w:rFonts w:ascii="Courier New" w:hAnsi="Courier New" w:cs="Courier New" w:hint="default"/>
+      </w:rPr>
+    </w:lvl>
+    <w:lvl w:ilvl="2" w:tplc="0C0A0005" w:tentative="1">
+      <w:start w:val="1"/>
+      <w:numFmt w:val="bullet"/>
+      <w:lvlText w:val=""/>
+      <w:lvlJc w:val="left"/>
+      <w:pPr>
+        <w:ind w:left="2160" w:hanging="360"/>
+      </w:pPr>
+      <w:rPr>
+        <w:rFonts w:ascii="Wingdings" w:hAnsi="Wingdings" w:hint="default"/>
+      </w:rPr>
+    </w:lvl>
+    <w:lvl w:ilvl="3" w:tplc="0C0A0001" w:tentative="1">
+      <w:start w:val="1"/>
+      <w:numFmt w:val="bullet"/>
+      <w:lvlText w:val=""/>
+      <w:lvlJc w:val="left"/>
+      <w:pPr>
+        <w:ind w:left="2880" w:hanging="360"/>
+      </w:pPr>
+      <w:rPr>
+        <w:rFonts w:ascii="Symbol" w:hAnsi="Symbol" w:hint="default"/>
+      </w:rPr>
+    </w:lvl>
+    <w:lvl w:ilvl="4" w:tplc="0C0A0003" w:tentative="1">
+      <w:start w:val="1"/>
+      <w:numFmt w:val="bullet"/>
+      <w:lvlText w:val="o"/>
+      <w:lvlJc w:val="left"/>
+      <w:pPr>
+        <w:ind w:left="3600" w:hanging="360"/>
+      </w:pPr>
+      <w:rPr>
+        <w:rFonts w:ascii="Courier New" w:hAnsi="Courier New" w:cs="Courier New" w:hint="default"/>
+      </w:rPr>
+    </w:lvl>
+    <w:lvl w:ilvl="5" w:tplc="0C0A0005" w:tentative="1">
+      <w:start w:val="1"/>
+      <w:numFmt w:val="bullet"/>
+      <w:lvlText w:val=""/>
+      <w:lvlJc w:val="left"/>
+      <w:pPr>
+        <w:ind w:left="4320" w:hanging="360"/>
+      </w:pPr>
+      <w:rPr>
+        <w:rFonts w:ascii="Wingdings" w:hAnsi="Wingdings" w:hint="default"/>
+      </w:rPr>
+    </w:lvl>
+    <w:lvl w:ilvl="6" w:tplc="0C0A0001" w:tentative="1">
+      <w:start w:val="1"/>
+      <w:numFmt w:val="bullet"/>
+      <w:lvlText w:val=""/>
+      <w:lvlJc w:val="left"/>
+      <w:pPr>
+        <w:ind w:left="5040" w:hanging="360"/>
+      </w:pPr>
+      <w:rPr>
+        <w:rFonts w:ascii="Symbol" w:hAnsi="Symbol" w:hint="default"/>
+      </w:rPr>
+    </w:lvl>
+    <w:lvl w:ilvl="7" w:tplc="0C0A0003" w:tentative="1">
+      <w:start w:val="1"/>
+      <w:numFmt w:val="bullet"/>
+      <w:lvlText w:val="o"/>
+      <w:lvlJc w:val="left"/>
+      <w:pPr>
+        <w:ind w:left="5760" w:hanging="360"/>
+      </w:pPr>
+      <w:rPr>
+        <w:rFonts w:ascii="Courier New" w:hAnsi="Courier New" w:cs="Courier New" w:hint="default"/>
+      </w:rPr>
+    </w:lvl>
+    <w:lvl w:ilvl="8" w:tplc="0C0A0005" w:tentative="1">
+      <w:start w:val="1"/>
+      <w:numFmt w:val="bullet"/>
+      <w:lvlText w:val=""/>
+      <w:lvlJc w:val="left"/>
+      <w:pPr>
+        <w:ind w:left="6480" w:hanging="360"/>
+      </w:pPr>
+      <w:rPr>
+        <w:rFonts w:ascii="Wingdings" w:hAnsi="Wingdings" w:hint="default"/>
+      </w:rPr>
+    </w:lvl>
+  </w:abstractNum>
   <w:num w:numId="1">
-    <w:abstractNumId w:val="1"/>
+    <w:abstractNumId w:val="5"/>
   </w:num>
   <w:num w:numId="2">
-    <w:abstractNumId w:val="3"/>
+    <w:abstractNumId w:val="10"/>
   </w:num>
   <w:num w:numId="3">
     <w:abstractNumId w:val="0"/>
   </w:num>
   <w:num w:numId="4">
+    <w:abstractNumId w:val="9"/>
+  </w:num>
+  <w:num w:numId="5">
+    <w:abstractNumId w:val="1"/>
+  </w:num>
+  <w:num w:numId="6">
+    <w:abstractNumId w:val="11"/>
+  </w:num>
+  <w:num w:numId="7">
+    <w:abstractNumId w:val="4"/>
+  </w:num>
+  <w:num w:numId="8">
+    <w:abstractNumId w:val="6"/>
+  </w:num>
+  <w:num w:numId="9">
     <w:abstractNumId w:val="2"/>
+  </w:num>
+  <w:num w:numId="10">
+    <w:abstractNumId w:val="3"/>
+  </w:num>
+  <w:num w:numId="11">
+    <w:abstractNumId w:val="8"/>
+  </w:num>
+  <w:num w:numId="12">
+    <w:abstractNumId w:val="12"/>
+  </w:num>
+  <w:num w:numId="13">
+    <w:abstractNumId w:val="7"/>
   </w:num>
 </w:numbering>
 </file>
@@ -5671,6 +9231,7 @@
     <w:lsdException w:name="HTML Sample" w:semiHidden="1" w:unhideWhenUsed="1"/>
     <w:lsdException w:name="HTML Typewriter" w:semiHidden="1" w:unhideWhenUsed="1"/>
     <w:lsdException w:name="HTML Variable" w:semiHidden="1" w:unhideWhenUsed="1"/>
+    <w:lsdException w:name="Normal Table" w:semiHidden="1" w:unhideWhenUsed="1"/>
     <w:lsdException w:name="annotation subject" w:semiHidden="1" w:unhideWhenUsed="1"/>
     <w:lsdException w:name="No List" w:semiHidden="1" w:unhideWhenUsed="1"/>
     <w:lsdException w:name="Outline List 1" w:semiHidden="1" w:unhideWhenUsed="1"/>
@@ -5715,6 +9276,7 @@
     <w:lsdException w:name="Table Professional" w:semiHidden="1" w:unhideWhenUsed="1"/>
     <w:lsdException w:name="Table Subtle 1" w:semiHidden="1" w:unhideWhenUsed="1"/>
     <w:lsdException w:name="Table Subtle 2" w:semiHidden="1" w:unhideWhenUsed="1"/>
+    <w:lsdException w:name="Table Web 1" w:semiHidden="1" w:unhideWhenUsed="1"/>
     <w:lsdException w:name="Table Web 2" w:semiHidden="1" w:unhideWhenUsed="1"/>
     <w:lsdException w:name="Table Web 3" w:semiHidden="1" w:unhideWhenUsed="1"/>
     <w:lsdException w:name="Balloon Text" w:semiHidden="1" w:unhideWhenUsed="1"/>
@@ -6496,7 +10058,7 @@
 </file>
 
 <file path=customXml/itemProps1.xml><?xml version="1.0" encoding="utf-8"?>
-<ds:datastoreItem xmlns:ds="http://schemas.openxmlformats.org/officeDocument/2006/customXml" ds:itemID="{1623B24C-F936-4C4D-A307-CFE997B7FE4F}">
+<ds:datastoreItem xmlns:ds="http://schemas.openxmlformats.org/officeDocument/2006/customXml" ds:itemID="{8148299F-9876-4393-9BA2-74C9A23EACD5}">
   <ds:schemaRefs>
     <ds:schemaRef ds:uri="http://schemas.openxmlformats.org/officeDocument/2006/bibliography"/>
   </ds:schemaRefs>

</xml_diff>